<commit_message>
final changes to supplement
</commit_message>
<xml_diff>
--- a/supplement/supplemental_materials.docx
+++ b/supplement/supplemental_materials.docx
@@ -40,7 +40,7 @@
         </w:p>
       </w:sdtContent>
     </w:sdt>
-    <w:bookmarkStart w:id="20" w:name="data-access-workflow"/>
+    <w:bookmarkStart w:id="25" w:name="data-access-workflow"/>
     <w:p>
       <w:pPr>
         <w:pStyle w:val="Heading1"/>
@@ -49,8 +49,355 @@
         <w:t xml:space="preserve">Data access workflow</w:t>
       </w:r>
     </w:p>
-    <w:bookmarkEnd w:id="20"/>
-    <w:bookmarkStart w:id="24" w:name="power-analysis"/>
+    <w:p>
+      <w:pPr>
+        <w:pStyle w:val="FirstParagraph"/>
+      </w:pPr>
+      <w:r>
+        <w:t xml:space="preserve">Prior to Stage 1 submission of the Registered Report, we accessed the cognitive task data for a couple of</w:t>
+      </w:r>
+      <w:r>
+        <w:t xml:space="preserve"> </w:t>
+      </w:r>
+      <w:hyperlink r:id="rId20">
+        <w:r>
+          <w:rPr>
+            <w:rStyle w:val="Hyperlink"/>
+          </w:rPr>
+          <w:t xml:space="preserve">preregistered</w:t>
+        </w:r>
+      </w:hyperlink>
+      <w:r>
+        <w:t xml:space="preserve"> </w:t>
+      </w:r>
+      <w:r>
+        <w:t xml:space="preserve">data checks.</w:t>
+      </w:r>
+      <w:r>
+        <w:t xml:space="preserve"> </w:t>
+      </w:r>
+      <w:r>
+        <w:t xml:space="preserve">By only accessing the cognitive task data, these steps did not bias or substantive analyses involving measures of adversity.</w:t>
+      </w:r>
+      <w:r>
+        <w:t xml:space="preserve"> </w:t>
+      </w:r>
+      <w:r>
+        <w:t xml:space="preserve">To transparently show when we accessed which data, we created an open science workflow that would automate this process.</w:t>
+      </w:r>
+      <w:r>
+        <w:t xml:space="preserve"> </w:t>
+      </w:r>
+      <w:r>
+        <w:t xml:space="preserve">The main aim of this workflow was to create a transparent log of every major milestone of the project, such as accessing new data, submitting preregistrations, and finalizing analyses.</w:t>
+      </w:r>
+    </w:p>
+    <w:p>
+      <w:pPr>
+        <w:pStyle w:val="BodyText"/>
+      </w:pPr>
+      <w:r>
+        <w:t xml:space="preserve">The main ingredient of this workflow is a set of custom functions that we created for reading in data files (See Figure 1).</w:t>
+      </w:r>
+      <w:r>
+        <w:t xml:space="preserve"> </w:t>
+      </w:r>
+      <w:r>
+        <w:t xml:space="preserve">These are wrappers for the read functions in the</w:t>
+      </w:r>
+      <w:r>
+        <w:t xml:space="preserve"> </w:t>
+      </w:r>
+      <w:r>
+        <w:rPr>
+          <w:iCs/>
+          <w:i/>
+        </w:rPr>
+        <w:t xml:space="preserve">readr</w:t>
+      </w:r>
+      <w:r>
+        <w:t xml:space="preserve"> </w:t>
+      </w:r>
+      <w:r>
+        <w:t xml:space="preserve">package.</w:t>
+      </w:r>
+      <w:r>
+        <w:t xml:space="preserve"> </w:t>
+      </w:r>
+      <w:r>
+        <w:t xml:space="preserve">Whenever one of these functions (e.g.,</w:t>
+      </w:r>
+      <w:r>
+        <w:t xml:space="preserve"> </w:t>
+      </w:r>
+      <w:r>
+        <w:rPr>
+          <w:iCs/>
+          <w:i/>
+        </w:rPr>
+        <w:t xml:space="preserve">read_csv</w:t>
+      </w:r>
+      <w:r>
+        <w:t xml:space="preserve">) was called, it went through a couple of internal processes.</w:t>
+      </w:r>
+      <w:r>
+        <w:t xml:space="preserve"> </w:t>
+      </w:r>
+      <w:r>
+        <w:t xml:space="preserve">First, the specified data file would be read into R (but not yet accessible to us in the global environment).</w:t>
+      </w:r>
+      <w:r>
+        <w:t xml:space="preserve"> </w:t>
+      </w:r>
+      <w:r>
+        <w:t xml:space="preserve">This could be a single file, or a list of individual data files that would first be combined into a single dataframe.</w:t>
+      </w:r>
+      <w:r>
+        <w:t xml:space="preserve"> </w:t>
+      </w:r>
+      <w:r>
+        <w:t xml:space="preserve">Second, any specified manipulations would be applied to the data.</w:t>
+      </w:r>
+      <w:r>
+        <w:t xml:space="preserve"> </w:t>
+      </w:r>
+      <w:r>
+        <w:t xml:space="preserve">This could be selecting specific variables, filtering specific rows, or randomly shuffling values (e.g., participant IDs).</w:t>
+      </w:r>
+      <w:r>
+        <w:t xml:space="preserve"> </w:t>
+      </w:r>
+      <w:r>
+        <w:t xml:space="preserve">Third, An MD5 hash of the final R object would be generated using the</w:t>
+      </w:r>
+      <w:r>
+        <w:t xml:space="preserve"> </w:t>
+      </w:r>
+      <w:r>
+        <w:rPr>
+          <w:iCs/>
+          <w:i/>
+        </w:rPr>
+        <w:t xml:space="preserve">digest</w:t>
+      </w:r>
+      <w:r>
+        <w:t xml:space="preserve"> </w:t>
+      </w:r>
+      <w:r>
+        <w:t xml:space="preserve">package.</w:t>
+      </w:r>
+      <w:r>
+        <w:t xml:space="preserve"> </w:t>
+      </w:r>
+      <w:r>
+        <w:t xml:space="preserve">An MD5 hash is a unique, 32-digit string that maps directly onto the content of the R object.</w:t>
+      </w:r>
+      <w:r>
+        <w:t xml:space="preserve"> </w:t>
+      </w:r>
+      <w:r>
+        <w:t xml:space="preserve">The same R object will always generate the same MD5 hash, but as soon as anything changes (e.g., a variable is added, a value is rounded), the MD5 hash changes.</w:t>
+      </w:r>
+      <w:r>
+        <w:t xml:space="preserve"> </w:t>
+      </w:r>
+      <w:r>
+        <w:t xml:space="preserve">Fourth, this MD5 hash would be compared to previously generated hashes.</w:t>
+      </w:r>
+    </w:p>
+    <w:p>
+      <w:pPr>
+        <w:pStyle w:val="BodyText"/>
+      </w:pPr>
+      <w:r>
+        <w:t xml:space="preserve">If the newly generated MD5 hash was not recognized, this triggered an automatic commit to GitHub.</w:t>
+      </w:r>
+      <w:r>
+        <w:t xml:space="preserve"> </w:t>
+      </w:r>
+      <w:r>
+        <w:t xml:space="preserve">At this point, the user gets the choice to abort the process or to continue.</w:t>
+      </w:r>
+      <w:r>
+        <w:t xml:space="preserve"> </w:t>
+      </w:r>
+      <w:r>
+        <w:t xml:space="preserve">Aborting would terminate the process without importing the data.</w:t>
+      </w:r>
+      <w:r>
+        <w:t xml:space="preserve"> </w:t>
+      </w:r>
+      <w:r>
+        <w:t xml:space="preserve">If opting to continue, the user could supply an informative message (e.g.,</w:t>
+      </w:r>
+      <w:r>
+        <w:t xml:space="preserve"> </w:t>
+      </w:r>
+      <w:r>
+        <w:t xml:space="preserve">“</w:t>
+      </w:r>
+      <w:r>
+        <w:t xml:space="preserve">accessed Flanker data</w:t>
+      </w:r>
+      <w:r>
+        <w:t xml:space="preserve">”</w:t>
+      </w:r>
+      <w:r>
+        <w:t xml:space="preserve">), which would be added to the Git commit.</w:t>
+      </w:r>
+      <w:r>
+        <w:t xml:space="preserve"> </w:t>
+      </w:r>
+      <w:r>
+        <w:t xml:space="preserve">The Git commit message stored other relevant meta-data as well, such as the object hash and the code used to read and manipulate the data.</w:t>
+      </w:r>
+      <w:r>
+        <w:t xml:space="preserve"> </w:t>
+      </w:r>
+      <w:r>
+        <w:t xml:space="preserve">Committing and pushing to Git was handled using the</w:t>
+      </w:r>
+      <w:r>
+        <w:t xml:space="preserve"> </w:t>
+      </w:r>
+      <w:r>
+        <w:rPr>
+          <w:iCs/>
+          <w:i/>
+        </w:rPr>
+        <w:t xml:space="preserve">gert</w:t>
+      </w:r>
+      <w:r>
+        <w:t xml:space="preserve"> </w:t>
+      </w:r>
+      <w:r>
+        <w:t xml:space="preserve">package.</w:t>
+      </w:r>
+    </w:p>
+    <w:p>
+      <w:pPr>
+        <w:pStyle w:val="BodyText"/>
+      </w:pPr>
+      <w:r>
+        <w:t xml:space="preserve">Thus, any accessing of raw data was automatically tracked via GitHub.</w:t>
+      </w:r>
+      <w:r>
+        <w:t xml:space="preserve"> </w:t>
+      </w:r>
+      <w:r>
+        <w:t xml:space="preserve">Using this same approach, we also logged other major milestones, such as submitting preregistrations and finalizing analyses.</w:t>
+      </w:r>
+    </w:p>
+    <w:p>
+      <w:pPr>
+        <w:pStyle w:val="BodyText"/>
+      </w:pPr>
+      <w:r>
+        <w:t xml:space="preserve">An automatically generated overview of all milestones can be found in the</w:t>
+      </w:r>
+      <w:r>
+        <w:t xml:space="preserve"> </w:t>
+      </w:r>
+      <w:hyperlink r:id="rId21">
+        <w:r>
+          <w:rPr>
+            <w:rStyle w:val="Hyperlink"/>
+          </w:rPr>
+          <w:t xml:space="preserve">Data Access History</w:t>
+        </w:r>
+      </w:hyperlink>
+      <w:r>
+        <w:t xml:space="preserve">.</w:t>
+      </w:r>
+    </w:p>
+    <w:tbl>
+      <w:tblPr>
+        <w:tblStyle w:val="Table"/>
+        <w:tblW w:type="pct" w:w="5000"/>
+        <w:tblLook w:firstRow="0" w:lastRow="0" w:firstColumn="0" w:lastColumn="0" w:noHBand="0" w:noVBand="0" w:val="0000"/>
+      </w:tblPr>
+      <w:tblGrid>
+        <w:gridCol w:w="7920"/>
+      </w:tblGrid>
+      <w:tr>
+        <w:tc>
+          <w:tcPr/>
+          <w:p>
+            <w:pPr>
+              <w:pStyle w:val="Figure"/>
+              <w:jc w:val="center"/>
+            </w:pPr>
+            <w:r>
+              <w:drawing>
+                <wp:inline>
+                  <wp:extent cx="5943600" cy="5349240"/>
+                  <wp:effectExtent b="0" l="0" r="0" t="0"/>
+                  <wp:docPr descr="" title="" id="23" name="Picture"/>
+                  <a:graphic>
+                    <a:graphicData uri="http://schemas.openxmlformats.org/drawingml/2006/picture">
+                      <pic:pic>
+                        <pic:nvPicPr>
+                          <pic:cNvPr descr="images/fig1.png" id="24" name="Picture"/>
+                          <pic:cNvPicPr>
+                            <a:picLocks noChangeArrowheads="1" noChangeAspect="1"/>
+                          </pic:cNvPicPr>
+                        </pic:nvPicPr>
+                        <pic:blipFill>
+                          <a:blip r:embed="rId22"/>
+                          <a:stretch>
+                            <a:fillRect/>
+                          </a:stretch>
+                        </pic:blipFill>
+                        <pic:spPr bwMode="auto">
+                          <a:xfrm>
+                            <a:off x="0" y="0"/>
+                            <a:ext cx="5943600" cy="5349240"/>
+                          </a:xfrm>
+                          <a:prstGeom prst="rect">
+                            <a:avLst/>
+                          </a:prstGeom>
+                          <a:noFill/>
+                          <a:ln w="9525">
+                            <a:noFill/>
+                            <a:headEnd/>
+                            <a:tailEnd/>
+                          </a:ln>
+                        </pic:spPr>
+                      </pic:pic>
+                    </a:graphicData>
+                  </a:graphic>
+                </wp:inline>
+              </w:drawing>
+            </w:r>
+          </w:p>
+          <w:p>
+            <w:pPr>
+              <w:jc w:val="center"/>
+            </w:pPr>
+            <w:pPr>
+              <w:jc w:val="start"/>
+              <w:spacing w:before="200"/>
+              <w:pStyle w:val="ImageCaption"/>
+            </w:pPr>
+            <w:r>
+              <w:rPr>
+                <w:bCs/>
+                <w:b/>
+              </w:rPr>
+              <w:t xml:space="preserve">Figure S1.</w:t>
+            </w:r>
+            <w:r>
+              <w:t xml:space="preserve"> </w:t>
+            </w:r>
+            <w:r>
+              <w:t xml:space="preserve">Graphical overview of the data access workflow using R and GitHub.</w:t>
+            </w:r>
+          </w:p>
+        </w:tc>
+      </w:tr>
+    </w:tbl>
+    <w:bookmarkEnd w:id="25"/>
+    <w:bookmarkStart w:id="29" w:name="power-analysis"/>
     <w:p>
       <w:pPr>
         <w:pStyle w:val="Heading1"/>
@@ -120,7 +467,7 @@
         <w:t xml:space="preserve"> </w:t>
       </w:r>
       <w:r>
-        <w:t xml:space="preserve">model) with prespecified factor loadings and regression coefficients, and a sample model.</w:t>
+        <w:t xml:space="preserve">model) with prespecified factor loadings and regression coefficients.</w:t>
       </w:r>
       <w:r>
         <w:t xml:space="preserve"> </w:t>
@@ -138,7 +485,7 @@
         <w:t xml:space="preserve"> </w:t>
       </w:r>
       <w:r>
-        <w:t xml:space="preserve">Finally, we fitted the sample model to the simulated data and extracted the beta coefficients and corresponding</w:t>
+        <w:t xml:space="preserve">Finally, we fitted a sample model (i.e., without constrained parameters) to the simulated data and extracted the beta coefficients and corresponding</w:t>
       </w:r>
       <w:r>
         <w:t xml:space="preserve"> </w:t>
@@ -157,7 +504,13 @@
         <w:t xml:space="preserve"> </w:t>
       </w:r>
       <w:r>
-        <w:t xml:space="preserve">We generated population models with beta coefficients of 0.08 and 0.1, and simulated data with sample sizes ranging from 1,500, to 8,500 with steps of 1,000. Each combination of coefficients and sample sizes was repeated 500 times, for a total of 8,000 iterations.</w:t>
+        <w:t xml:space="preserve">We generated population models with beta coefficients of 0.06, 0.08 and 0.1, and simulated data with sample sizes ranging from 1,500 to 8,500 with steps of 1,000.</w:t>
+      </w:r>
+      <w:r>
+        <w:t xml:space="preserve"> </w:t>
+      </w:r>
+      <w:r>
+        <w:t xml:space="preserve">Each combination of coefficients and sample sizes was repeated 500 times, for a total of 12,000 iterations.</w:t>
       </w:r>
     </w:p>
     <w:p>
@@ -256,18 +609,18 @@
                 <wp:inline>
                   <wp:extent cx="5495559" cy="2289816"/>
                   <wp:effectExtent b="0" l="0" r="0" t="0"/>
-                  <wp:docPr descr="" title="" id="22" name="Picture"/>
+                  <wp:docPr descr="" title="" id="27" name="Picture"/>
                   <a:graphic>
                     <a:graphicData uri="http://schemas.openxmlformats.org/drawingml/2006/picture">
                       <pic:pic>
                         <pic:nvPicPr>
-                          <pic:cNvPr descr="supplemental_materials_files/figure-docx/figureS1-1.png" id="23" name="Picture"/>
+                          <pic:cNvPr descr="supplemental_materials_files/figure-docx/figureS2-1.png" id="28" name="Picture"/>
                           <pic:cNvPicPr>
                             <a:picLocks noChangeArrowheads="1" noChangeAspect="1"/>
                           </pic:cNvPicPr>
                         </pic:nvPicPr>
                         <pic:blipFill>
-                          <a:blip r:embed="rId21"/>
+                          <a:blip r:embed="rId26"/>
                           <a:stretch>
                             <a:fillRect/>
                           </a:stretch>
@@ -308,7 +661,7 @@
                 <w:bCs/>
                 <w:b/>
               </w:rPr>
-              <w:t xml:space="preserve">Figure S1.</w:t>
+              <w:t xml:space="preserve">Figure S2.</w:t>
             </w:r>
             <w:r>
               <w:t xml:space="preserve"> </w:t>
@@ -325,8 +678,8 @@
         <w:pStyle w:val="BodyText"/>
       </w:pPr>
     </w:p>
-    <w:bookmarkEnd w:id="24"/>
-    <w:bookmarkStart w:id="25" w:name="Xd3052e3bd46a9267ff39b023b8c705841ab98bb"/>
+    <w:bookmarkEnd w:id="29"/>
+    <w:bookmarkStart w:id="30" w:name="Xd3052e3bd46a9267ff39b023b8c705841ab98bb"/>
     <w:p>
       <w:pPr>
         <w:pStyle w:val="Heading1"/>
@@ -1629,8 +1982,8 @@
         <w:pStyle w:val="BodyText"/>
       </w:pPr>
     </w:p>
-    <w:bookmarkEnd w:id="25"/>
-    <w:bookmarkStart w:id="26" w:name="overview-of-ddm-modeling-procedure"/>
+    <w:bookmarkEnd w:id="30"/>
+    <w:bookmarkStart w:id="31" w:name="overview-of-ddm-modeling-procedure"/>
     <w:p>
       <w:pPr>
         <w:pStyle w:val="Heading1"/>
@@ -1697,7 +2050,13 @@
         <w:t xml:space="preserve"> </w:t>
       </w:r>
       <w:r>
-        <w:t xml:space="preserve">The JAGS code will be adjusted to fix the starting point to 0.5 and to estimate parameters separately for each condition of the Flanker and Attention Shifting Task.</w:t>
+        <w:t xml:space="preserve">The JAGS code will be adjusted in a number of ways to meet our purposes.</w:t>
+      </w:r>
+      <w:r>
+        <w:t xml:space="preserve"> </w:t>
+      </w:r>
+      <w:r>
+        <w:t xml:space="preserve">Across all models, the starting point will be fixed to 0.5, and the boundary separation will be will be constrained to be the same across conditions where relevant.</w:t>
       </w:r>
       <w:r>
         <w:t xml:space="preserve"> </w:t>
@@ -1765,19 +2124,19 @@
         <w:t xml:space="preserve"> </w:t>
       </w:r>
       <w:r>
-        <w:t xml:space="preserve">To do this, we will simulate 50,000 trials of RT and accuracy data using the estimated DDM parameters of each participant.</w:t>
-      </w:r>
-      <w:r>
-        <w:t xml:space="preserve"> </w:t>
-      </w:r>
-      <w:r>
-        <w:t xml:space="preserve">We will then fit the DDM to these simulated data using Kolgomorov-Smirnov estimation.</w:t>
-      </w:r>
-      <w:r>
-        <w:t xml:space="preserve"> </w:t>
-      </w:r>
-      <w:r>
-        <w:t xml:space="preserve">We will then compute correlations between the observed and simulated scores for RTs in the 25th, 50th and 75th percentile of the RT distribution as well as for accuracies.</w:t>
+        <w:t xml:space="preserve">To do this, we will simulate RT and accuracy data using the estimated DDM parameters of each participant (using the same number of trials as the participant).</w:t>
+      </w:r>
+      <w:r>
+        <w:t xml:space="preserve"> </w:t>
+      </w:r>
+      <w:r>
+        <w:t xml:space="preserve">We will then fit the DDM to these simulated data using the same model specification.</w:t>
+      </w:r>
+      <w:r>
+        <w:t xml:space="preserve"> </w:t>
+      </w:r>
+      <w:r>
+        <w:t xml:space="preserve">We will compute correlations between the observed and simulated scores for RTs in the 25th, 50th and 75th percentile of the RT distribution as well as for accuracies.</w:t>
       </w:r>
       <w:r>
         <w:t xml:space="preserve"> </w:t>
@@ -1932,8 +2291,8 @@
         <w:t xml:space="preserve">We will compare model versions with and without imputation of missing responses.</w:t>
       </w:r>
     </w:p>
-    <w:bookmarkEnd w:id="26"/>
-    <w:bookmarkStart w:id="42" w:name="X0cd4e229f580377d1e6f185e3a26297bae8efd7"/>
+    <w:bookmarkEnd w:id="31"/>
+    <w:bookmarkStart w:id="54" w:name="X0cd4e229f580377d1e6f185e3a26297bae8efd7"/>
     <w:p>
       <w:pPr>
         <w:pStyle w:val="Heading1"/>
@@ -1971,7 +2330,7 @@
         <w:t xml:space="preserve"> </w:t>
       </w:r>
       <w:r>
-        <w:t xml:space="preserve">The analyses are modeled on the Flanker Task, which is the task with the lowest number of trials (</w:t>
+        <w:t xml:space="preserve">The analyses are modeled on the Flanker Task, which is the task with the lowest overall number of trials (</w:t>
       </w:r>
       <w:r>
         <w:rPr>
@@ -2005,13 +2364,13 @@
         <w:t xml:space="preserve">The starting point is fixed to the mid-point (0.5) for all simulations.</w:t>
       </w:r>
     </w:p>
-    <w:bookmarkStart w:id="33" w:name="X3d32d486a483abd391ca21cdfb941fac34fa204"/>
+    <w:bookmarkStart w:id="38" w:name="X3d32d486a483abd391ca21cdfb941fac34fa204"/>
     <w:p>
       <w:pPr>
         <w:pStyle w:val="Heading2"/>
       </w:pPr>
       <w:r>
-        <w:t xml:space="preserve">DDM simulation 1: Single condition with eight trials —</w:t>
+        <w:t xml:space="preserve">DDM simulation 1: Single condition with eight trials</w:t>
       </w:r>
     </w:p>
     <w:p>
@@ -2019,7 +2378,7 @@
         <w:pStyle w:val="FirstParagraph"/>
       </w:pPr>
       <w:r>
-        <w:t xml:space="preserve">First, we simulated task data for 1,500 with eight trials per participant.</w:t>
+        <w:t xml:space="preserve">First, we simulated task data for 1,500 participants with eight trials per participant.</w:t>
       </w:r>
       <w:r>
         <w:t xml:space="preserve"> </w:t>
@@ -2043,13 +2402,13 @@
         <w:t xml:space="preserve"> </w:t>
       </w:r>
       <w:r>
-        <w:t xml:space="preserve">The model converged normally (Figure S2).</w:t>
-      </w:r>
-      <w:r>
-        <w:t xml:space="preserve"> </w:t>
-      </w:r>
-      <w:r>
-        <w:t xml:space="preserve">Parameter recovery was decent for Drift Rate (</w:t>
+        <w:t xml:space="preserve">The model converged normally (Figure S3).</w:t>
+      </w:r>
+      <w:r>
+        <w:t xml:space="preserve"> </w:t>
+      </w:r>
+      <w:r>
+        <w:t xml:space="preserve">Relative parameter recovery was decent for boundary separation (</w:t>
       </w:r>
       <w:r>
         <w:rPr>
@@ -2062,7 +2421,7 @@
         <w:t xml:space="preserve"> </w:t>
       </w:r>
       <w:r>
-        <w:t xml:space="preserve">= XX) and Non-Decision Time (</w:t>
+        <w:t xml:space="preserve">= .76) and non-decision time (</w:t>
       </w:r>
       <w:r>
         <w:rPr>
@@ -2075,7 +2434,7 @@
         <w:t xml:space="preserve"> </w:t>
       </w:r>
       <w:r>
-        <w:t xml:space="preserve">= XX), but not for Boundary Separation (</w:t>
+        <w:t xml:space="preserve">= .73), but not for drift rate (</w:t>
       </w:r>
       <w:r>
         <w:rPr>
@@ -2088,7 +2447,13 @@
         <w:t xml:space="preserve"> </w:t>
       </w:r>
       <w:r>
-        <w:t xml:space="preserve">= XX).</w:t>
+        <w:t xml:space="preserve">= .54).</w:t>
+      </w:r>
+      <w:r>
+        <w:t xml:space="preserve"> </w:t>
+      </w:r>
+      <w:r>
+        <w:t xml:space="preserve">However, estimates of boundary separation and non-decision time showed substantial bias (See Figure S4).</w:t>
       </w:r>
     </w:p>
     <w:tbl>
@@ -2113,18 +2478,18 @@
                 <wp:inline>
                   <wp:extent cx="5495559" cy="2747779"/>
                   <wp:effectExtent b="0" l="0" r="0" t="0"/>
-                  <wp:docPr descr="" title="" id="28" name="Picture"/>
+                  <wp:docPr descr="" title="" id="33" name="Picture"/>
                   <a:graphic>
                     <a:graphicData uri="http://schemas.openxmlformats.org/drawingml/2006/picture">
                       <pic:pic>
                         <pic:nvPicPr>
-                          <pic:cNvPr descr="supplemental_materials_files/figure-docx/figureS2-1.png" id="29" name="Picture"/>
+                          <pic:cNvPr descr="supplemental_materials_files/figure-docx/figureS3-1.png" id="34" name="Picture"/>
                           <pic:cNvPicPr>
                             <a:picLocks noChangeArrowheads="1" noChangeAspect="1"/>
                           </pic:cNvPicPr>
                         </pic:nvPicPr>
                         <pic:blipFill>
-                          <a:blip r:embed="rId27"/>
+                          <a:blip r:embed="rId32"/>
                           <a:stretch>
                             <a:fillRect/>
                           </a:stretch>
@@ -2165,7 +2530,7 @@
                 <w:bCs/>
                 <w:b/>
               </w:rPr>
-              <w:t xml:space="preserve">Figure S2.</w:t>
+              <w:t xml:space="preserve">Figure S3.</w:t>
             </w:r>
             <w:r>
               <w:t xml:space="preserve"> </w:t>
@@ -2219,18 +2584,18 @@
                 <wp:inline>
                   <wp:extent cx="5495559" cy="2747779"/>
                   <wp:effectExtent b="0" l="0" r="0" t="0"/>
-                  <wp:docPr descr="" title="" id="31" name="Picture"/>
+                  <wp:docPr descr="" title="" id="36" name="Picture"/>
                   <a:graphic>
                     <a:graphicData uri="http://schemas.openxmlformats.org/drawingml/2006/picture">
                       <pic:pic>
                         <pic:nvPicPr>
-                          <pic:cNvPr descr="supplemental_materials_files/figure-docx/figureS3-1.png" id="32" name="Picture"/>
+                          <pic:cNvPr descr="supplemental_materials_files/figure-docx/figureS4-1.png" id="37" name="Picture"/>
                           <pic:cNvPicPr>
                             <a:picLocks noChangeArrowheads="1" noChangeAspect="1"/>
                           </pic:cNvPicPr>
                         </pic:nvPicPr>
                         <pic:blipFill>
-                          <a:blip r:embed="rId30"/>
+                          <a:blip r:embed="rId35"/>
                           <a:stretch>
                             <a:fillRect/>
                           </a:stretch>
@@ -2271,7 +2636,7 @@
                 <w:bCs/>
                 <w:b/>
               </w:rPr>
-              <w:t xml:space="preserve">Figure S3.</w:t>
+              <w:t xml:space="preserve">Figure S4.</w:t>
             </w:r>
             <w:r>
               <w:t xml:space="preserve"> </w:t>
@@ -2293,13 +2658,13 @@
         <w:pStyle w:val="BodyText"/>
       </w:pPr>
       <w:r>
-        <w:t xml:space="preserve">As discussed above, boundary Separation will be fixed across conditions for the models reported in the manuscript.</w:t>
-      </w:r>
-      <w:r>
-        <w:t xml:space="preserve"> </w:t>
-      </w:r>
-      <w:r>
-        <w:t xml:space="preserve">This means that the number of trials that can be used to estimate Boundary Separation will be larger for tasks with two conditions (20 trials for the Flanker Task and 32 trials for the Attention Shifting Task).</w:t>
+        <w:t xml:space="preserve">As discussed above, the models reported in this manuscript will not be constricted to eight trials.</w:t>
+      </w:r>
+      <w:r>
+        <w:t xml:space="preserve"> </w:t>
+      </w:r>
+      <w:r>
+        <w:t xml:space="preserve">Instead, they will be able to use the information of both conditions (e.g., congruent and incongruent for the Flanker Task), as parameters will tend to be correlated across conditions.</w:t>
       </w:r>
       <w:r>
         <w:t xml:space="preserve"> </w:t>
@@ -2308,8 +2673,8 @@
         <w:t xml:space="preserve">Therefore, we ran a second simulation adding realistic condition effects.</w:t>
       </w:r>
     </w:p>
-    <w:bookmarkEnd w:id="33"/>
-    <w:bookmarkStart w:id="40" w:name="Xd81e33c8c9cc3f2985434b060fd348be8db103d"/>
+    <w:bookmarkEnd w:id="38"/>
+    <w:bookmarkStart w:id="46" w:name="Xd81e33c8c9cc3f2985434b060fd348be8db103d"/>
     <w:p>
       <w:pPr>
         <w:pStyle w:val="Heading2"/>
@@ -2347,7 +2712,33 @@
         <w:t xml:space="preserve"> </w:t>
       </w:r>
       <w:r>
-        <w:t xml:space="preserve">Non-decision times correlated .70 between conditions, and drift rates correlated .30 between conditions.</w:t>
+        <w:t xml:space="preserve">Non-decision times correlated on average .70 between conditions, and drift rates correlated on average .30 between conditions.</w:t>
+      </w:r>
+      <w:r>
+        <w:t xml:space="preserve"> </w:t>
+      </w:r>
+      <w:r>
+        <w:t xml:space="preserve">These correlations were based on previous studies that we did using the Flanker Task.</w:t>
+      </w:r>
+      <w:r>
+        <w:t xml:space="preserve"> </w:t>
+      </w:r>
+      <w:r>
+        <w:t xml:space="preserve">For more information on the specific settings, see</w:t>
+      </w:r>
+      <w:r>
+        <w:t xml:space="preserve"> </w:t>
+      </w:r>
+      <w:hyperlink r:id="rId39">
+        <w:r>
+          <w:rPr>
+            <w:rStyle w:val="Hyperlink"/>
+          </w:rPr>
+          <w:t xml:space="preserve">https://github.com/stefanvermeent/abcd_ddm/scripts/0_simulations/ddm_trial_simulations.R</w:t>
+        </w:r>
+      </w:hyperlink>
+      <w:r>
+        <w:t xml:space="preserve">.</w:t>
       </w:r>
     </w:p>
     <w:p>
@@ -2355,13 +2746,13 @@
         <w:pStyle w:val="BodyText"/>
       </w:pPr>
       <w:r>
-        <w:t xml:space="preserve">As the model converged without issues in simulation 1, we tried reducing the number of samples (2,000 burn-in with an additional 2,000 samples) to save time, without applying thinning.</w:t>
-      </w:r>
-      <w:r>
-        <w:t xml:space="preserve"> </w:t>
-      </w:r>
-      <w:r>
-        <w:t xml:space="preserve">The model converged normally (Figure S4).</w:t>
+        <w:t xml:space="preserve">As the model converged without issues in simulation 1, we tried reducing the number of samples (2,000 burn-in with an additional 2,000 samples) to save time.</w:t>
+      </w:r>
+      <w:r>
+        <w:t xml:space="preserve"> </w:t>
+      </w:r>
+      <w:r>
+        <w:t xml:space="preserve">The model converged normally (Figure S5).</w:t>
       </w:r>
       <w:r>
         <w:t xml:space="preserve"> </w:t>
@@ -2383,7 +2774,7 @@
         <w:t xml:space="preserve"> </w:t>
       </w:r>
       <w:r>
-        <w:t xml:space="preserve">= .84 for the drift rate and .95 for the non-decision time (see Figure S5).</w:t>
+        <w:t xml:space="preserve">= .84 for the drift rate and .95 for the non-decision time (see Figure S6).</w:t>
       </w:r>
     </w:p>
     <w:tbl>
@@ -2408,18 +2799,18 @@
                 <wp:inline>
                   <wp:extent cx="5495559" cy="2747779"/>
                   <wp:effectExtent b="0" l="0" r="0" t="0"/>
-                  <wp:docPr descr="" title="" id="35" name="Picture"/>
+                  <wp:docPr descr="" title="" id="41" name="Picture"/>
                   <a:graphic>
                     <a:graphicData uri="http://schemas.openxmlformats.org/drawingml/2006/picture">
                       <pic:pic>
                         <pic:nvPicPr>
-                          <pic:cNvPr descr="supplemental_materials_files/figure-docx/figureS4-1.png" id="36" name="Picture"/>
+                          <pic:cNvPr descr="supplemental_materials_files/figure-docx/figureS5-1.png" id="42" name="Picture"/>
                           <pic:cNvPicPr>
                             <a:picLocks noChangeArrowheads="1" noChangeAspect="1"/>
                           </pic:cNvPicPr>
                         </pic:nvPicPr>
                         <pic:blipFill>
-                          <a:blip r:embed="rId34"/>
+                          <a:blip r:embed="rId40"/>
                           <a:stretch>
                             <a:fillRect/>
                           </a:stretch>
@@ -2460,7 +2851,7 @@
                 <w:bCs/>
                 <w:b/>
               </w:rPr>
-              <w:t xml:space="preserve">Figure S2.</w:t>
+              <w:t xml:space="preserve">Figure S5.</w:t>
             </w:r>
             <w:r>
               <w:t xml:space="preserve"> </w:t>
@@ -2514,18 +2905,18 @@
                 <wp:inline>
                   <wp:extent cx="5495559" cy="2747779"/>
                   <wp:effectExtent b="0" l="0" r="0" t="0"/>
-                  <wp:docPr descr="" title="" id="38" name="Picture"/>
+                  <wp:docPr descr="" title="" id="44" name="Picture"/>
                   <a:graphic>
                     <a:graphicData uri="http://schemas.openxmlformats.org/drawingml/2006/picture">
                       <pic:pic>
                         <pic:nvPicPr>
-                          <pic:cNvPr descr="supplemental_materials_files/figure-docx/figureS5-1.png" id="39" name="Picture"/>
+                          <pic:cNvPr descr="supplemental_materials_files/figure-docx/figureS6-1.png" id="45" name="Picture"/>
                           <pic:cNvPicPr>
                             <a:picLocks noChangeArrowheads="1" noChangeAspect="1"/>
                           </pic:cNvPicPr>
                         </pic:nvPicPr>
                         <pic:blipFill>
-                          <a:blip r:embed="rId37"/>
+                          <a:blip r:embed="rId43"/>
                           <a:stretch>
                             <a:fillRect/>
                           </a:stretch>
@@ -2566,7 +2957,7 @@
                 <w:bCs/>
                 <w:b/>
               </w:rPr>
-              <w:t xml:space="preserve">Figure S5.</w:t>
+              <w:t xml:space="preserve">Figure S6.</w:t>
             </w:r>
             <w:r>
               <w:t xml:space="preserve"> </w:t>
@@ -2609,8 +3000,8 @@
         <w:t xml:space="preserve">we ran a third simulation to investigate if—and to what extent—the parameter estimates would improve moving from 1,500 to 10,000 participants.</w:t>
       </w:r>
     </w:p>
-    <w:bookmarkEnd w:id="40"/>
-    <w:bookmarkStart w:id="41" w:name="Xcd5dcfa49c6c20923851b0affb614ccf9e523e2"/>
+    <w:bookmarkEnd w:id="46"/>
+    <w:bookmarkStart w:id="53" w:name="Xcd5dcfa49c6c20923851b0affb614ccf9e523e2"/>
     <w:p>
       <w:pPr>
         <w:pStyle w:val="Heading2"/>
@@ -2633,9 +3024,245 @@
         <w:t xml:space="preserve">All other simulation settings were identical to simulation 2.</w:t>
       </w:r>
     </w:p>
-    <w:bookmarkEnd w:id="41"/>
-    <w:bookmarkEnd w:id="42"/>
-    <w:bookmarkStart w:id="43" w:name="ddm-model-fit-assessments"/>
+    <w:p>
+      <w:pPr>
+        <w:pStyle w:val="BodyText"/>
+      </w:pPr>
+      <w:r>
+        <w:t xml:space="preserve">The model converged normally (Figure S7).</w:t>
+      </w:r>
+      <w:r>
+        <w:t xml:space="preserve"> </w:t>
+      </w:r>
+      <w:r>
+        <w:t xml:space="preserve">Correlations between simulated and recovered parameter estimates were high and very similar to those found in simulation 2, ranging between</w:t>
+      </w:r>
+      <w:r>
+        <w:t xml:space="preserve"> </w:t>
+      </w:r>
+      <w:r>
+        <w:rPr>
+          <w:iCs/>
+          <w:i/>
+        </w:rPr>
+        <w:t xml:space="preserve">r</w:t>
+      </w:r>
+      <w:r>
+        <w:t xml:space="preserve"> </w:t>
+      </w:r>
+      <w:r>
+        <w:t xml:space="preserve">= .83 for the drift rate and .95 for the non-decision time (see Figure S8).</w:t>
+      </w:r>
+      <w:r>
+        <w:t xml:space="preserve"> </w:t>
+      </w:r>
+      <w:r>
+        <w:t xml:space="preserve">Thus, the benefit of adding more subjects is already saturated around 1,500 participants, with additional participants not improving parameter estimation.</w:t>
+      </w:r>
+    </w:p>
+    <w:tbl>
+      <w:tblPr>
+        <w:tblStyle w:val="Table"/>
+        <w:tblW w:type="pct" w:w="5000"/>
+        <w:tblLook w:firstRow="0" w:lastRow="0" w:firstColumn="0" w:lastColumn="0" w:noHBand="0" w:noVBand="0" w:val="0000"/>
+      </w:tblPr>
+      <w:tblGrid>
+        <w:gridCol w:w="7920"/>
+      </w:tblGrid>
+      <w:tr>
+        <w:tc>
+          <w:tcPr/>
+          <w:p>
+            <w:pPr>
+              <w:pStyle w:val="Figure"/>
+              <w:jc w:val="center"/>
+            </w:pPr>
+            <w:r>
+              <w:drawing>
+                <wp:inline>
+                  <wp:extent cx="5495559" cy="2747779"/>
+                  <wp:effectExtent b="0" l="0" r="0" t="0"/>
+                  <wp:docPr descr="" title="" id="48" name="Picture"/>
+                  <a:graphic>
+                    <a:graphicData uri="http://schemas.openxmlformats.org/drawingml/2006/picture">
+                      <pic:pic>
+                        <pic:nvPicPr>
+                          <pic:cNvPr descr="supplemental_materials_files/figure-docx/figureS7-1.png" id="49" name="Picture"/>
+                          <pic:cNvPicPr>
+                            <a:picLocks noChangeArrowheads="1" noChangeAspect="1"/>
+                          </pic:cNvPicPr>
+                        </pic:nvPicPr>
+                        <pic:blipFill>
+                          <a:blip r:embed="rId47"/>
+                          <a:stretch>
+                            <a:fillRect/>
+                          </a:stretch>
+                        </pic:blipFill>
+                        <pic:spPr bwMode="auto">
+                          <a:xfrm>
+                            <a:off x="0" y="0"/>
+                            <a:ext cx="5495559" cy="2747779"/>
+                          </a:xfrm>
+                          <a:prstGeom prst="rect">
+                            <a:avLst/>
+                          </a:prstGeom>
+                          <a:noFill/>
+                          <a:ln w="9525">
+                            <a:noFill/>
+                            <a:headEnd/>
+                            <a:tailEnd/>
+                          </a:ln>
+                        </pic:spPr>
+                      </pic:pic>
+                    </a:graphicData>
+                  </a:graphic>
+                </wp:inline>
+              </w:drawing>
+            </w:r>
+          </w:p>
+          <w:p>
+            <w:pPr>
+              <w:jc w:val="center"/>
+            </w:pPr>
+            <w:pPr>
+              <w:jc w:val="start"/>
+              <w:spacing w:before="200"/>
+              <w:pStyle w:val="ImageCaption"/>
+            </w:pPr>
+            <w:r>
+              <w:rPr>
+                <w:bCs/>
+                <w:b/>
+              </w:rPr>
+              <w:t xml:space="preserve">Figure S7.</w:t>
+            </w:r>
+            <w:r>
+              <w:t xml:space="preserve"> </w:t>
+            </w:r>
+            <w:r>
+              <w:t xml:space="preserve">Convergence of the model in simulation 3. Plots should resemble a</w:t>
+            </w:r>
+            <w:r>
+              <w:t xml:space="preserve"> </w:t>
+            </w:r>
+            <w:r>
+              <w:t xml:space="preserve">‘</w:t>
+            </w:r>
+            <w:r>
+              <w:t xml:space="preserve">fat, hairy caterpillar</w:t>
+            </w:r>
+            <w:r>
+              <w:t xml:space="preserve">’</w:t>
+            </w:r>
+            <w:r>
+              <w:t xml:space="preserve">.</w:t>
+            </w:r>
+          </w:p>
+        </w:tc>
+      </w:tr>
+    </w:tbl>
+    <w:p>
+      <w:pPr>
+        <w:pStyle w:val="BodyText"/>
+      </w:pPr>
+    </w:p>
+    <w:tbl>
+      <w:tblPr>
+        <w:tblStyle w:val="Table"/>
+        <w:tblW w:type="pct" w:w="5000"/>
+        <w:tblLook w:firstRow="0" w:lastRow="0" w:firstColumn="0" w:lastColumn="0" w:noHBand="0" w:noVBand="0" w:val="0000"/>
+      </w:tblPr>
+      <w:tblGrid>
+        <w:gridCol w:w="7920"/>
+      </w:tblGrid>
+      <w:tr>
+        <w:tc>
+          <w:tcPr/>
+          <w:p>
+            <w:pPr>
+              <w:pStyle w:val="Figure"/>
+              <w:jc w:val="center"/>
+            </w:pPr>
+            <w:r>
+              <w:drawing>
+                <wp:inline>
+                  <wp:extent cx="5495559" cy="2747779"/>
+                  <wp:effectExtent b="0" l="0" r="0" t="0"/>
+                  <wp:docPr descr="" title="" id="51" name="Picture"/>
+                  <a:graphic>
+                    <a:graphicData uri="http://schemas.openxmlformats.org/drawingml/2006/picture">
+                      <pic:pic>
+                        <pic:nvPicPr>
+                          <pic:cNvPr descr="supplemental_materials_files/figure-docx/figureS8-1.png" id="52" name="Picture"/>
+                          <pic:cNvPicPr>
+                            <a:picLocks noChangeArrowheads="1" noChangeAspect="1"/>
+                          </pic:cNvPicPr>
+                        </pic:nvPicPr>
+                        <pic:blipFill>
+                          <a:blip r:embed="rId50"/>
+                          <a:stretch>
+                            <a:fillRect/>
+                          </a:stretch>
+                        </pic:blipFill>
+                        <pic:spPr bwMode="auto">
+                          <a:xfrm>
+                            <a:off x="0" y="0"/>
+                            <a:ext cx="5495559" cy="2747779"/>
+                          </a:xfrm>
+                          <a:prstGeom prst="rect">
+                            <a:avLst/>
+                          </a:prstGeom>
+                          <a:noFill/>
+                          <a:ln w="9525">
+                            <a:noFill/>
+                            <a:headEnd/>
+                            <a:tailEnd/>
+                          </a:ln>
+                        </pic:spPr>
+                      </pic:pic>
+                    </a:graphicData>
+                  </a:graphic>
+                </wp:inline>
+              </w:drawing>
+            </w:r>
+          </w:p>
+          <w:p>
+            <w:pPr>
+              <w:jc w:val="center"/>
+            </w:pPr>
+            <w:pPr>
+              <w:jc w:val="start"/>
+              <w:spacing w:before="200"/>
+              <w:pStyle w:val="ImageCaption"/>
+            </w:pPr>
+            <w:r>
+              <w:rPr>
+                <w:bCs/>
+                <w:b/>
+              </w:rPr>
+              <w:t xml:space="preserve">Figure S8.</w:t>
+            </w:r>
+            <w:r>
+              <w:t xml:space="preserve"> </w:t>
+            </w:r>
+            <w:r>
+              <w:t xml:space="preserve">Parameter recovery in the case of two conditions. a = Boundary Separation; t = Non-Decision Time; v = Drift Rate</w:t>
+            </w:r>
+          </w:p>
+        </w:tc>
+      </w:tr>
+    </w:tbl>
+    <w:p>
+      <w:pPr>
+        <w:pStyle w:val="BodyText"/>
+      </w:pPr>
+      <w:r>
+        <w:t xml:space="preserve">Overall, we conclude that applying hierarchical Bayesian DDM to the ABCD data is feasible.</w:t>
+      </w:r>
+    </w:p>
+    <w:bookmarkEnd w:id="53"/>
+    <w:bookmarkEnd w:id="54"/>
+    <w:bookmarkStart w:id="55" w:name="ddm-model-fit-assessments"/>
     <w:p>
       <w:pPr>
         <w:pStyle w:val="Heading1"/>
@@ -2656,8 +3283,8 @@
         <w:t xml:space="preserve">Will be presented after Stage 1 in-principle acceptance.</w:t>
       </w:r>
     </w:p>
-    <w:bookmarkEnd w:id="43"/>
-    <w:bookmarkStart w:id="44" w:name="sem-fit"/>
+    <w:bookmarkEnd w:id="55"/>
+    <w:bookmarkStart w:id="56" w:name="sem-fit"/>
     <w:p>
       <w:pPr>
         <w:pStyle w:val="Heading1"/>
@@ -2683,8 +3310,8 @@
         <w:br w:type="page"/>
       </w:r>
     </w:p>
-    <w:bookmarkEnd w:id="44"/>
-    <w:bookmarkStart w:id="53" w:name="references"/>
+    <w:bookmarkEnd w:id="56"/>
+    <w:bookmarkStart w:id="65" w:name="references"/>
     <w:p>
       <w:pPr>
         <w:pStyle w:val="Heading1"/>
@@ -2693,8 +3320,8 @@
         <w:t xml:space="preserve">References</w:t>
       </w:r>
     </w:p>
-    <w:bookmarkStart w:id="52" w:name="refs"/>
-    <w:bookmarkStart w:id="46" w:name="ref-gelman_1992"/>
+    <w:bookmarkStart w:id="64" w:name="refs"/>
+    <w:bookmarkStart w:id="58" w:name="ref-gelman_1992"/>
     <w:p>
       <w:pPr>
         <w:pStyle w:val="Bibliography"/>
@@ -2718,7 +3345,7 @@
       <w:r>
         <w:t xml:space="preserve"> </w:t>
       </w:r>
-      <w:hyperlink r:id="rId45">
+      <w:hyperlink r:id="rId57">
         <w:r>
           <w:rPr>
             <w:rStyle w:val="Hyperlink"/>
@@ -2727,8 +3354,8 @@
         </w:r>
       </w:hyperlink>
     </w:p>
-    <w:bookmarkEnd w:id="46"/>
-    <w:bookmarkStart w:id="48" w:name="ref-johnson_2017"/>
+    <w:bookmarkEnd w:id="58"/>
+    <w:bookmarkStart w:id="60" w:name="ref-johnson_2017"/>
     <w:p>
       <w:pPr>
         <w:pStyle w:val="Bibliography"/>
@@ -2801,7 +3428,7 @@
       <w:r>
         <w:t xml:space="preserve"> </w:t>
       </w:r>
-      <w:hyperlink r:id="rId47">
+      <w:hyperlink r:id="rId59">
         <w:r>
           <w:rPr>
             <w:rStyle w:val="Hyperlink"/>
@@ -2810,8 +3437,8 @@
         </w:r>
       </w:hyperlink>
     </w:p>
-    <w:bookmarkEnd w:id="48"/>
-    <w:bookmarkStart w:id="49" w:name="ref-schubert_2019"/>
+    <w:bookmarkEnd w:id="60"/>
+    <w:bookmarkStart w:id="61" w:name="ref-schubert_2019"/>
     <w:p>
       <w:pPr>
         <w:pStyle w:val="Bibliography"/>
@@ -2858,8 +3485,8 @@
         <w:t xml:space="preserve">(2), 64–84.</w:t>
       </w:r>
     </w:p>
-    <w:bookmarkEnd w:id="49"/>
-    <w:bookmarkStart w:id="51" w:name="ref-vandekerckhove_2014"/>
+    <w:bookmarkEnd w:id="61"/>
+    <w:bookmarkStart w:id="63" w:name="ref-vandekerckhove_2014"/>
     <w:p>
       <w:pPr>
         <w:pStyle w:val="Bibliography"/>
@@ -2896,7 +3523,7 @@
       <w:r>
         <w:t xml:space="preserve"> </w:t>
       </w:r>
-      <w:hyperlink r:id="rId50">
+      <w:hyperlink r:id="rId62">
         <w:r>
           <w:rPr>
             <w:rStyle w:val="Hyperlink"/>
@@ -2905,9 +3532,9 @@
         </w:r>
       </w:hyperlink>
     </w:p>
-    <w:bookmarkEnd w:id="51"/>
-    <w:bookmarkEnd w:id="52"/>
-    <w:bookmarkEnd w:id="53"/>
+    <w:bookmarkEnd w:id="63"/>
+    <w:bookmarkEnd w:id="64"/>
+    <w:bookmarkEnd w:id="65"/>
     <w:sectPr>
       <w:headerReference r:id="rId10" w:type="even"/>
       <w:headerReference r:id="rId9" w:type="default"/>

</xml_diff>

<commit_message>
Revisions of supplemental materials
</commit_message>
<xml_diff>
--- a/supplement/supplemental_materials.docx
+++ b/supplement/supplemental_materials.docx
@@ -4,7 +4,7 @@
   <w:body>
     <w:sdt>
       <w:sdtPr>
-        <w:id w:val="1147022767"/>
+        <w:id w:val="-1038806051"/>
         <w:docPartObj>
           <w:docPartGallery w:val="Table of Contents"/>
           <w:docPartUnique/>
@@ -38,7 +38,7 @@
           <w:r>
             <w:fldChar w:fldCharType="separate"/>
           </w:r>
-          <w:hyperlink w:anchor="_Toc122526586" w:history="1">
+          <w:hyperlink w:anchor="_Toc133582584" w:history="1">
             <w:r>
               <w:rPr>
                 <w:rStyle w:val="Hyperlink"/>
@@ -65,7 +65,7 @@
                 <w:noProof/>
                 <w:webHidden/>
               </w:rPr>
-              <w:instrText xml:space="preserve"> PAGEREF _Toc122526586 \h </w:instrText>
+              <w:instrText xml:space="preserve"> PAGEREF _Toc133582584 \h </w:instrText>
             </w:r>
             <w:r>
               <w:rPr>
@@ -106,7 +106,7 @@
               <w:noProof/>
             </w:rPr>
           </w:pPr>
-          <w:hyperlink w:anchor="_Toc122526587" w:history="1">
+          <w:hyperlink w:anchor="_Toc133582585" w:history="1">
             <w:r>
               <w:rPr>
                 <w:rStyle w:val="Hyperlink"/>
@@ -133,7 +133,7 @@
                 <w:noProof/>
                 <w:webHidden/>
               </w:rPr>
-              <w:instrText xml:space="preserve"> PAGEREF _Toc122526587 \h </w:instrText>
+              <w:instrText xml:space="preserve"> PAGEREF _Toc133582585 \h </w:instrText>
             </w:r>
             <w:r>
               <w:rPr>
@@ -153,7 +153,7 @@
                 <w:noProof/>
                 <w:webHidden/>
               </w:rPr>
-              <w:t>3</w:t>
+              <w:t>4</w:t>
             </w:r>
             <w:r>
               <w:rPr>
@@ -174,7 +174,7 @@
               <w:noProof/>
             </w:rPr>
           </w:pPr>
-          <w:hyperlink w:anchor="_Toc122526588" w:history="1">
+          <w:hyperlink w:anchor="_Toc133582586" w:history="1">
             <w:r>
               <w:rPr>
                 <w:rStyle w:val="Hyperlink"/>
@@ -201,7 +201,7 @@
                 <w:noProof/>
                 <w:webHidden/>
               </w:rPr>
-              <w:instrText xml:space="preserve"> PAGEREF _Toc122526588 \h </w:instrText>
+              <w:instrText xml:space="preserve"> PAGEREF _Toc133582586 \h </w:instrText>
             </w:r>
             <w:r>
               <w:rPr>
@@ -221,7 +221,7 @@
                 <w:noProof/>
                 <w:webHidden/>
               </w:rPr>
-              <w:t>4</w:t>
+              <w:t>5</w:t>
             </w:r>
             <w:r>
               <w:rPr>
@@ -242,7 +242,7 @@
               <w:noProof/>
             </w:rPr>
           </w:pPr>
-          <w:hyperlink w:anchor="_Toc122526589" w:history="1">
+          <w:hyperlink w:anchor="_Toc133582587" w:history="1">
             <w:r>
               <w:rPr>
                 <w:rStyle w:val="Hyperlink"/>
@@ -269,7 +269,7 @@
                 <w:noProof/>
                 <w:webHidden/>
               </w:rPr>
-              <w:instrText xml:space="preserve"> PAGEREF _Toc122526589 \h </w:instrText>
+              <w:instrText xml:space="preserve"> PAGEREF _Toc133582587 \h </w:instrText>
             </w:r>
             <w:r>
               <w:rPr>
@@ -310,12 +310,80 @@
               <w:noProof/>
             </w:rPr>
           </w:pPr>
-          <w:hyperlink w:anchor="_Toc122526590" w:history="1">
+          <w:hyperlink w:anchor="_Toc133582588" w:history="1">
             <w:r>
               <w:rPr>
                 <w:rStyle w:val="Hyperlink"/>
                 <w:noProof/>
               </w:rPr>
+              <w:t>Imputation of the Mental Rotation Task</w:t>
+            </w:r>
+            <w:r>
+              <w:rPr>
+                <w:noProof/>
+                <w:webHidden/>
+              </w:rPr>
+              <w:tab/>
+            </w:r>
+            <w:r>
+              <w:rPr>
+                <w:noProof/>
+                <w:webHidden/>
+              </w:rPr>
+              <w:fldChar w:fldCharType="begin"/>
+            </w:r>
+            <w:r>
+              <w:rPr>
+                <w:noProof/>
+                <w:webHidden/>
+              </w:rPr>
+              <w:instrText xml:space="preserve"> PAGEREF _Toc133582588 \h </w:instrText>
+            </w:r>
+            <w:r>
+              <w:rPr>
+                <w:noProof/>
+                <w:webHidden/>
+              </w:rPr>
+            </w:r>
+            <w:r>
+              <w:rPr>
+                <w:noProof/>
+                <w:webHidden/>
+              </w:rPr>
+              <w:fldChar w:fldCharType="separate"/>
+            </w:r>
+            <w:r>
+              <w:rPr>
+                <w:noProof/>
+                <w:webHidden/>
+              </w:rPr>
+              <w:t>7</w:t>
+            </w:r>
+            <w:r>
+              <w:rPr>
+                <w:noProof/>
+                <w:webHidden/>
+              </w:rPr>
+              <w:fldChar w:fldCharType="end"/>
+            </w:r>
+          </w:hyperlink>
+        </w:p>
+        <w:p>
+          <w:pPr>
+            <w:pStyle w:val="TOC1"/>
+            <w:tabs>
+              <w:tab w:val="right" w:leader="dot" w:pos="9350"/>
+            </w:tabs>
+            <w:rPr>
+              <w:noProof/>
+            </w:rPr>
+          </w:pPr>
+          <w:hyperlink w:anchor="_Toc133582589" w:history="1">
+            <w:r>
+              <w:rPr>
+                <w:rStyle w:val="Hyperlink"/>
+                <w:noProof/>
+              </w:rPr>
               <w:t>DDM simulations: The effect of few trials per participant</w:t>
             </w:r>
             <w:r>
@@ -337,7 +405,7 @@
                 <w:noProof/>
                 <w:webHidden/>
               </w:rPr>
-              <w:instrText xml:space="preserve"> PAGEREF _Toc122526590 \h </w:instrText>
+              <w:instrText xml:space="preserve"> PAGEREF _Toc133582589 \h </w:instrText>
             </w:r>
             <w:r>
               <w:rPr>
@@ -357,7 +425,7 @@
                 <w:noProof/>
                 <w:webHidden/>
               </w:rPr>
-              <w:t>7</w:t>
+              <w:t>8</w:t>
             </w:r>
             <w:r>
               <w:rPr>
@@ -378,7 +446,7 @@
               <w:noProof/>
             </w:rPr>
           </w:pPr>
-          <w:hyperlink w:anchor="_Toc122526591" w:history="1">
+          <w:hyperlink w:anchor="_Toc133582590" w:history="1">
             <w:r>
               <w:rPr>
                 <w:rStyle w:val="Hyperlink"/>
@@ -405,7 +473,7 @@
                 <w:noProof/>
                 <w:webHidden/>
               </w:rPr>
-              <w:instrText xml:space="preserve"> PAGEREF _Toc122526591 \h </w:instrText>
+              <w:instrText xml:space="preserve"> PAGEREF _Toc133582590 \h </w:instrText>
             </w:r>
             <w:r>
               <w:rPr>
@@ -425,7 +493,7 @@
                 <w:noProof/>
                 <w:webHidden/>
               </w:rPr>
-              <w:t>7</w:t>
+              <w:t>8</w:t>
             </w:r>
             <w:r>
               <w:rPr>
@@ -446,7 +514,7 @@
               <w:noProof/>
             </w:rPr>
           </w:pPr>
-          <w:hyperlink w:anchor="_Toc122526592" w:history="1">
+          <w:hyperlink w:anchor="_Toc133582591" w:history="1">
             <w:r>
               <w:rPr>
                 <w:rStyle w:val="Hyperlink"/>
@@ -473,7 +541,7 @@
                 <w:noProof/>
                 <w:webHidden/>
               </w:rPr>
-              <w:instrText xml:space="preserve"> PAGEREF _Toc122526592 \h </w:instrText>
+              <w:instrText xml:space="preserve"> PAGEREF _Toc133582591 \h </w:instrText>
             </w:r>
             <w:r>
               <w:rPr>
@@ -493,7 +561,7 @@
                 <w:noProof/>
                 <w:webHidden/>
               </w:rPr>
-              <w:t>9</w:t>
+              <w:t>10</w:t>
             </w:r>
             <w:r>
               <w:rPr>
@@ -514,7 +582,7 @@
               <w:noProof/>
             </w:rPr>
           </w:pPr>
-          <w:hyperlink w:anchor="_Toc122526593" w:history="1">
+          <w:hyperlink w:anchor="_Toc133582592" w:history="1">
             <w:r>
               <w:rPr>
                 <w:rStyle w:val="Hyperlink"/>
@@ -541,7 +609,7 @@
                 <w:noProof/>
                 <w:webHidden/>
               </w:rPr>
-              <w:instrText xml:space="preserve"> PAGEREF _Toc122526593 \h </w:instrText>
+              <w:instrText xml:space="preserve"> PAGEREF _Toc133582592 \h </w:instrText>
             </w:r>
             <w:r>
               <w:rPr>
@@ -561,7 +629,7 @@
                 <w:noProof/>
                 <w:webHidden/>
               </w:rPr>
-              <w:t>11</w:t>
+              <w:t>12</w:t>
             </w:r>
             <w:r>
               <w:rPr>
@@ -582,13 +650,13 @@
               <w:noProof/>
             </w:rPr>
           </w:pPr>
-          <w:hyperlink w:anchor="_Toc122526594" w:history="1">
+          <w:hyperlink w:anchor="_Toc133582593" w:history="1">
             <w:r>
               <w:rPr>
                 <w:rStyle w:val="Hyperlink"/>
                 <w:noProof/>
               </w:rPr>
-              <w:t>DDM Model Fit Assessments</w:t>
+              <w:t>Additional DDM simulations</w:t>
             </w:r>
             <w:r>
               <w:rPr>
@@ -609,7 +677,7 @@
                 <w:noProof/>
                 <w:webHidden/>
               </w:rPr>
-              <w:instrText xml:space="preserve"> PAGEREF _Toc122526594 \h </w:instrText>
+              <w:instrText xml:space="preserve"> PAGEREF _Toc133582593 \h </w:instrText>
             </w:r>
             <w:r>
               <w:rPr>
@@ -629,7 +697,143 @@
                 <w:noProof/>
                 <w:webHidden/>
               </w:rPr>
-              <w:t>12</w:t>
+              <w:t>13</w:t>
+            </w:r>
+            <w:r>
+              <w:rPr>
+                <w:noProof/>
+                <w:webHidden/>
+              </w:rPr>
+              <w:fldChar w:fldCharType="end"/>
+            </w:r>
+          </w:hyperlink>
+        </w:p>
+        <w:p>
+          <w:pPr>
+            <w:pStyle w:val="TOC2"/>
+            <w:tabs>
+              <w:tab w:val="right" w:leader="dot" w:pos="9350"/>
+            </w:tabs>
+            <w:rPr>
+              <w:noProof/>
+            </w:rPr>
+          </w:pPr>
+          <w:hyperlink w:anchor="_Toc133582594" w:history="1">
+            <w:r>
+              <w:rPr>
+                <w:rStyle w:val="Hyperlink"/>
+                <w:noProof/>
+              </w:rPr>
+              <w:t>DDM simulation 4: Does shrinkage bias the associations between parameter estimates and adversity?</w:t>
+            </w:r>
+            <w:r>
+              <w:rPr>
+                <w:noProof/>
+                <w:webHidden/>
+              </w:rPr>
+              <w:tab/>
+            </w:r>
+            <w:r>
+              <w:rPr>
+                <w:noProof/>
+                <w:webHidden/>
+              </w:rPr>
+              <w:fldChar w:fldCharType="begin"/>
+            </w:r>
+            <w:r>
+              <w:rPr>
+                <w:noProof/>
+                <w:webHidden/>
+              </w:rPr>
+              <w:instrText xml:space="preserve"> PAGEREF _Toc133582594 \h </w:instrText>
+            </w:r>
+            <w:r>
+              <w:rPr>
+                <w:noProof/>
+                <w:webHidden/>
+              </w:rPr>
+            </w:r>
+            <w:r>
+              <w:rPr>
+                <w:noProof/>
+                <w:webHidden/>
+              </w:rPr>
+              <w:fldChar w:fldCharType="separate"/>
+            </w:r>
+            <w:r>
+              <w:rPr>
+                <w:noProof/>
+                <w:webHidden/>
+              </w:rPr>
+              <w:t>13</w:t>
+            </w:r>
+            <w:r>
+              <w:rPr>
+                <w:noProof/>
+                <w:webHidden/>
+              </w:rPr>
+              <w:fldChar w:fldCharType="end"/>
+            </w:r>
+          </w:hyperlink>
+        </w:p>
+        <w:p>
+          <w:pPr>
+            <w:pStyle w:val="TOC2"/>
+            <w:tabs>
+              <w:tab w:val="right" w:leader="dot" w:pos="9350"/>
+            </w:tabs>
+            <w:rPr>
+              <w:noProof/>
+            </w:rPr>
+          </w:pPr>
+          <w:hyperlink w:anchor="_Toc133582595" w:history="1">
+            <w:r>
+              <w:rPr>
+                <w:rStyle w:val="Hyperlink"/>
+                <w:noProof/>
+              </w:rPr>
+              <w:t>DDM simulation 5: Imputation of missing RTs</w:t>
+            </w:r>
+            <w:r>
+              <w:rPr>
+                <w:noProof/>
+                <w:webHidden/>
+              </w:rPr>
+              <w:tab/>
+            </w:r>
+            <w:r>
+              <w:rPr>
+                <w:noProof/>
+                <w:webHidden/>
+              </w:rPr>
+              <w:fldChar w:fldCharType="begin"/>
+            </w:r>
+            <w:r>
+              <w:rPr>
+                <w:noProof/>
+                <w:webHidden/>
+              </w:rPr>
+              <w:instrText xml:space="preserve"> PAGEREF _Toc133582595 \h </w:instrText>
+            </w:r>
+            <w:r>
+              <w:rPr>
+                <w:noProof/>
+                <w:webHidden/>
+              </w:rPr>
+            </w:r>
+            <w:r>
+              <w:rPr>
+                <w:noProof/>
+                <w:webHidden/>
+              </w:rPr>
+              <w:fldChar w:fldCharType="separate"/>
+            </w:r>
+            <w:r>
+              <w:rPr>
+                <w:noProof/>
+                <w:webHidden/>
+              </w:rPr>
+              <w:t>17</w:t>
             </w:r>
             <w:r>
               <w:rPr>
@@ -650,13 +854,13 @@
               <w:noProof/>
             </w:rPr>
           </w:pPr>
-          <w:hyperlink w:anchor="_Toc122526595" w:history="1">
+          <w:hyperlink w:anchor="_Toc133582596" w:history="1">
             <w:r>
               <w:rPr>
                 <w:rStyle w:val="Hyperlink"/>
                 <w:noProof/>
               </w:rPr>
-              <w:t>SEM Fit</w:t>
+              <w:t>DDM Model Fit Assessments</w:t>
             </w:r>
             <w:r>
               <w:rPr>
@@ -677,7 +881,7 @@
                 <w:noProof/>
                 <w:webHidden/>
               </w:rPr>
-              <w:instrText xml:space="preserve"> PAGEREF _Toc122526595 \h </w:instrText>
+              <w:instrText xml:space="preserve"> PAGEREF _Toc133582596 \h </w:instrText>
             </w:r>
             <w:r>
               <w:rPr>
@@ -697,7 +901,7 @@
                 <w:noProof/>
                 <w:webHidden/>
               </w:rPr>
-              <w:t>12</w:t>
+              <w:t>17</w:t>
             </w:r>
             <w:r>
               <w:rPr>
@@ -718,12 +922,80 @@
               <w:noProof/>
             </w:rPr>
           </w:pPr>
-          <w:hyperlink w:anchor="_Toc122526596" w:history="1">
+          <w:hyperlink w:anchor="_Toc133582597" w:history="1">
             <w:r>
               <w:rPr>
                 <w:rStyle w:val="Hyperlink"/>
                 <w:noProof/>
               </w:rPr>
+              <w:t>SEM Fit</w:t>
+            </w:r>
+            <w:r>
+              <w:rPr>
+                <w:noProof/>
+                <w:webHidden/>
+              </w:rPr>
+              <w:tab/>
+            </w:r>
+            <w:r>
+              <w:rPr>
+                <w:noProof/>
+                <w:webHidden/>
+              </w:rPr>
+              <w:fldChar w:fldCharType="begin"/>
+            </w:r>
+            <w:r>
+              <w:rPr>
+                <w:noProof/>
+                <w:webHidden/>
+              </w:rPr>
+              <w:instrText xml:space="preserve"> PAGEREF _Toc133582597 \h </w:instrText>
+            </w:r>
+            <w:r>
+              <w:rPr>
+                <w:noProof/>
+                <w:webHidden/>
+              </w:rPr>
+            </w:r>
+            <w:r>
+              <w:rPr>
+                <w:noProof/>
+                <w:webHidden/>
+              </w:rPr>
+              <w:fldChar w:fldCharType="separate"/>
+            </w:r>
+            <w:r>
+              <w:rPr>
+                <w:noProof/>
+                <w:webHidden/>
+              </w:rPr>
+              <w:t>18</w:t>
+            </w:r>
+            <w:r>
+              <w:rPr>
+                <w:noProof/>
+                <w:webHidden/>
+              </w:rPr>
+              <w:fldChar w:fldCharType="end"/>
+            </w:r>
+          </w:hyperlink>
+        </w:p>
+        <w:p>
+          <w:pPr>
+            <w:pStyle w:val="TOC1"/>
+            <w:tabs>
+              <w:tab w:val="right" w:leader="dot" w:pos="9350"/>
+            </w:tabs>
+            <w:rPr>
+              <w:noProof/>
+            </w:rPr>
+          </w:pPr>
+          <w:hyperlink w:anchor="_Toc133582598" w:history="1">
+            <w:r>
+              <w:rPr>
+                <w:rStyle w:val="Hyperlink"/>
+                <w:noProof/>
+              </w:rPr>
               <w:t>References</w:t>
             </w:r>
             <w:r>
@@ -745,7 +1017,7 @@
                 <w:noProof/>
                 <w:webHidden/>
               </w:rPr>
-              <w:instrText xml:space="preserve"> PAGEREF _Toc122526596 \h </w:instrText>
+              <w:instrText xml:space="preserve"> PAGEREF _Toc133582598 \h </w:instrText>
             </w:r>
             <w:r>
               <w:rPr>
@@ -765,7 +1037,7 @@
                 <w:noProof/>
                 <w:webHidden/>
               </w:rPr>
-              <w:t>13</w:t>
+              <w:t>19</w:t>
             </w:r>
             <w:r>
               <w:rPr>
@@ -788,8 +1060,9 @@
         <w:pStyle w:val="Heading1"/>
       </w:pPr>
       <w:bookmarkStart w:id="0" w:name="data-access-workflow"/>
-      <w:bookmarkStart w:id="1" w:name="_Toc122526586"/>
-      <w:r>
+      <w:bookmarkStart w:id="1" w:name="_Toc133582584"/>
+      <w:r>
+        <w:lastRenderedPageBreak/>
         <w:t>Data access workflow</w:t>
       </w:r>
       <w:bookmarkEnd w:id="1"/>
@@ -815,8 +1088,7 @@
         <w:pStyle w:val="BodyText"/>
       </w:pPr>
       <w:r>
-        <w:lastRenderedPageBreak/>
-        <w:t xml:space="preserve">The main ingredient of this workflow is a set of custom functions that we created for reading in data files (See Figure 1). These are wrappers for the read functions in the </w:t>
+        <w:t xml:space="preserve">The main ingredient of this workflow is a set of custom functions that we created for reading in data files (See Figure S1). These are wrappers for the read functions in the </w:t>
       </w:r>
       <w:r>
         <w:rPr>
@@ -854,7 +1126,11 @@
         <w:pStyle w:val="BodyText"/>
       </w:pPr>
       <w:r>
-        <w:t xml:space="preserve">If the newly generated MD5 hash was not recognized, this triggered an automatic commit to GitHub. At this point, the user gets the choice to abort the process or to continue. Aborting would terminate the process without importing the data. If opting to continue, the user could supply an informative message (e.g., “accessed Flanker data”), which would be added to the Git commit. The Git commit message stored other relevant meta-data as well, such as the object hash and the code used to read and manipulate the data. Committing and pushing to Git was handled using the </w:t>
+        <w:t xml:space="preserve">If the newly generated MD5 hash was not recognized, this triggered an automatic commit to GitHub. At this point, the user gets the choice to abort the process or to continue. Aborting would terminate the process without importing the data. If opting to continue, the user could supply an informative message (e.g., “accessed Flanker data”), which would be added to the Git </w:t>
+      </w:r>
+      <w:r>
+        <w:lastRenderedPageBreak/>
+        <w:t xml:space="preserve">commit. The Git commit message stored other relevant meta-data as well, such as the object hash and the code used to read and manipulate the data. Committing and pushing to Git was handled using the </w:t>
       </w:r>
       <w:r>
         <w:rPr>
@@ -880,7 +1156,6 @@
         <w:pStyle w:val="BodyText"/>
       </w:pPr>
       <w:r>
-        <w:lastRenderedPageBreak/>
         <w:t xml:space="preserve">An automatically generated overview of all milestones can be found in the </w:t>
       </w:r>
       <w:hyperlink r:id="rId8">
@@ -917,8 +1192,9 @@
               <w:rPr>
                 <w:noProof/>
               </w:rPr>
+              <w:lastRenderedPageBreak/>
               <w:drawing>
-                <wp:inline distT="0" distB="0" distL="0" distR="0" wp14:anchorId="5A4981EA" wp14:editId="5109E285">
+                <wp:inline distT="0" distB="0" distL="0" distR="0" wp14:anchorId="6CD3BD20" wp14:editId="120B6A0A">
                   <wp:extent cx="5943600" cy="5349240"/>
                   <wp:effectExtent l="0" t="0" r="0" b="0"/>
                   <wp:docPr id="23" name="Picture"/>
@@ -984,7 +1260,7 @@
         <w:pStyle w:val="Heading1"/>
       </w:pPr>
       <w:bookmarkStart w:id="2" w:name="power-analysis"/>
-      <w:bookmarkStart w:id="3" w:name="_Toc122526587"/>
+      <w:bookmarkStart w:id="3" w:name="_Toc133582585"/>
       <w:bookmarkEnd w:id="0"/>
       <w:r>
         <w:t>Power analysis</w:t>
@@ -1013,11 +1289,11 @@
         <w:t>lavaan</w:t>
       </w:r>
       <w:r>
-        <w:t xml:space="preserve"> package. On each iteration, we first specified a population model (i.e., the ‘true’ model) with prespecified factor loadings and regression coefficients. Factor loadings in this </w:t>
+        <w:t xml:space="preserve"> package. On each iteration, we first specified a population model (i.e., the ‘true’ model) with prespecified factor loadings and regression coefficients. Factor loadings in this model were randomly generated between 0.6 and 0.8 following a uniform distribution. Next, we simulated data sets based on the population model. Finally, we fitted a sample model (i.e., without constrained parameters) to the simulated data and extracted the beta coefficients and </w:t>
       </w:r>
       <w:r>
         <w:lastRenderedPageBreak/>
-        <w:t xml:space="preserve">model were randomly generated between 0.6 and 0.8 following a uniform distribution. Next, we simulated data sets based on the population model. Finally, we fitted a sample model (i.e., without constrained parameters) to the simulated data and extracted the beta coefficients and corresponding </w:t>
+        <w:t xml:space="preserve">corresponding </w:t>
       </w:r>
       <w:r>
         <w:rPr>
@@ -1035,7 +1311,7 @@
         <w:pStyle w:val="BodyText"/>
       </w:pPr>
       <w:r>
-        <w:t xml:space="preserve">The results are shown in Figure S1. The simulations yield power &gt; 90% at around </w:t>
+        <w:t xml:space="preserve">The results are shown in Figure S2. The simulations yield power &gt; 90% at around </w:t>
       </w:r>
       <w:r>
         <w:rPr>
@@ -1103,7 +1379,7 @@
                 <w:noProof/>
               </w:rPr>
               <w:drawing>
-                <wp:inline distT="0" distB="0" distL="0" distR="0" wp14:anchorId="0343F378" wp14:editId="60DFEC54">
+                <wp:inline distT="0" distB="0" distL="0" distR="0" wp14:anchorId="5AEFCD62" wp14:editId="3CA71AF1">
                   <wp:extent cx="5495559" cy="2289816"/>
                   <wp:effectExtent l="0" t="0" r="0" b="0"/>
                   <wp:docPr id="27" name="Picture"/>
@@ -1174,7 +1450,7 @@
         <w:pStyle w:val="Heading1"/>
       </w:pPr>
       <w:bookmarkStart w:id="4" w:name="Xd3052e3bd46a9267ff39b023b8c705841ab98bb"/>
-      <w:bookmarkStart w:id="5" w:name="_Toc122526588"/>
+      <w:bookmarkStart w:id="5" w:name="_Toc133582586"/>
       <w:bookmarkEnd w:id="2"/>
       <w:r>
         <w:t>Response Distributions of Cognitive Tasks</w:t>
@@ -1533,7 +1809,7 @@
                 <w:sz w:val="20"/>
                 <w:szCs w:val="20"/>
               </w:rPr>
-              <w:t>2.24 (0.47)</w:t>
+              <w:t>2.23 (0.48)</w:t>
             </w:r>
           </w:p>
         </w:tc>
@@ -1574,7 +1850,7 @@
                 <w:sz w:val="20"/>
                 <w:szCs w:val="20"/>
               </w:rPr>
-              <w:t>96.42 (4.3)</w:t>
+              <w:t>96.47 (5.18)</w:t>
             </w:r>
           </w:p>
         </w:tc>
@@ -1615,7 +1891,7 @@
                 <w:sz w:val="20"/>
                 <w:szCs w:val="20"/>
               </w:rPr>
-              <w:t>55.17</w:t>
+              <w:t>41.38</w:t>
             </w:r>
           </w:p>
         </w:tc>
@@ -1744,7 +2020,7 @@
                 <w:sz w:val="20"/>
                 <w:szCs w:val="20"/>
               </w:rPr>
-              <w:t>0.91 (0.33)</w:t>
+              <w:t>0.91 (0.34)</w:t>
             </w:r>
           </w:p>
         </w:tc>
@@ -1785,7 +2061,7 @@
                 <w:sz w:val="20"/>
                 <w:szCs w:val="20"/>
               </w:rPr>
-              <w:t>99.31 (3.25)</w:t>
+              <w:t>99.32 (3.52)</w:t>
             </w:r>
           </w:p>
         </w:tc>
@@ -1955,7 +2231,7 @@
                 <w:sz w:val="20"/>
                 <w:szCs w:val="20"/>
               </w:rPr>
-              <w:t>2.65 (0.47)</w:t>
+              <w:t>2.63 (0.48)</w:t>
             </w:r>
           </w:p>
         </w:tc>
@@ -1996,7 +2272,7 @@
                 <w:sz w:val="20"/>
                 <w:szCs w:val="20"/>
               </w:rPr>
-              <w:t>59.25 (16.81)</w:t>
+              <w:t>59.25 (18.68)</w:t>
             </w:r>
           </w:p>
         </w:tc>
@@ -2037,7 +2313,7 @@
                 <w:sz w:val="20"/>
                 <w:szCs w:val="20"/>
               </w:rPr>
-              <w:t>6.25</w:t>
+              <w:t>0</w:t>
             </w:r>
           </w:p>
         </w:tc>
@@ -2166,7 +2442,7 @@
                 <w:sz w:val="20"/>
                 <w:szCs w:val="20"/>
               </w:rPr>
-              <w:t>1.01 (0.35)</w:t>
+              <w:t>1.02 (0.37)</w:t>
             </w:r>
           </w:p>
         </w:tc>
@@ -2207,7 +2483,7 @@
                 <w:sz w:val="20"/>
                 <w:szCs w:val="20"/>
               </w:rPr>
-              <w:t>92.94 (6.76)</w:t>
+              <w:t>92.93 (7.98)</w:t>
             </w:r>
           </w:p>
         </w:tc>
@@ -2305,14 +2581,23 @@
         <w:pStyle w:val="Heading1"/>
       </w:pPr>
       <w:bookmarkStart w:id="6" w:name="overview-of-ddm-modeling-procedure"/>
-      <w:bookmarkStart w:id="7" w:name="_Toc122526589"/>
+      <w:bookmarkStart w:id="7" w:name="_Toc133582587"/>
       <w:bookmarkEnd w:id="4"/>
       <w:r>
+        <w:lastRenderedPageBreak/>
         <w:t>Overview of DDM Modeling Procedure</w:t>
       </w:r>
       <w:bookmarkEnd w:id="7"/>
     </w:p>
     <w:p>
+      <w:r>
+        <w:t>In theory, the hierarchical Bayesian framework allows simultaneously estimating DDM parameters, latent measurement models, and the regression paths between them in a single step (e.g., Schubert et al., 2019; Vandekerckhove, 2014). An advantage of this approach is that information regarding estimation uncertainty (e.g., of the DDM parameters) gets integrated in subsequent steps. However, this approach is very computationally expensive and might even be unfeasible with the current sample size. Therefore, we opted for a two-step estimation approach.</w:t>
+      </w:r>
+    </w:p>
+    <w:p>
+      <w:pPr>
+        <w:pStyle w:val="BodyText"/>
+      </w:pPr>
       <w:r>
         <w:t xml:space="preserve">The hierarchical DDM models will be fit using the </w:t>
       </w:r>
@@ -2324,17 +2609,7 @@
         <w:t>runjags</w:t>
       </w:r>
       <w:r>
-        <w:t xml:space="preserve"> package (</w:t>
-      </w:r>
-      <w:r>
-        <w:rPr>
-          <w:b/>
-          <w:bCs/>
-        </w:rPr>
-        <w:t>denwood_2016?</w:t>
-      </w:r>
-      <w:r>
-        <w:t>) with JAGS code adapted from Johnson et al. (2017). The JAGS code will be adjusted in a number of ways to meet our purposes. Across all models, the starting point will be fixed to 0.5, and the boundary separation will be will be constrained to be the same across conditions where relevant. Each model will be fit with three Markov Chain Monte Carlo (MCMC) chains. Each chain will contain 2,000 burn-in samples and 10,000 additional samples. Of these samples, every 10th sample will be retained. Posterior samples of all three chains will be combined, resulting in a posterior sample of 3,000 samples. If a model does not converge properly with these settings, we will increase the amount of samples drawn stepwise up to 100,000.</w:t>
+        <w:t xml:space="preserve"> package (Denwood, 2016) with JAGS code adapted from Johnson et al. (2017). The JAGS code will be adjusted in a number of ways to meet our purposes. Across all models, the starting point will be fixed to 0.5, and the boundary separation will be will be constrained to be the same across conditions where relevant. Each model will be fit with three Markov Chain Monte Carlo (MCMC) chains. Each chain will contain 2,000 burn-in samples and 10,000 additional samples. Of these samples, every 10th sample will be retained. Posterior samples of all three chains will be combined, resulting in a posterior sample of 3,000 samples. If a model does not converge properly with these settings, we will increase the amount of samples drawn stepwise up to 100,000.</w:t>
       </w:r>
     </w:p>
     <w:p>
@@ -2342,17 +2617,41 @@
         <w:pStyle w:val="BodyText"/>
       </w:pPr>
       <w:r>
-        <w:t xml:space="preserve">Model convergence will be assessed in several ways. First, we will visually inspect the traces, which should not contain any drifts or large jumps. Second, we will calculate the Gelman-Rubin convergence statistic R^ (Gelman &amp; Rubin (1992)), of which all values should be below 1.1. Third, we will assess whether the model provides a good fit to the participants’ data. To do this, we will simulate RT and accuracy data using the estimated DDM parameters of each participant (using the same number of trials as the participant). We will then fit the DDM to these simulated data using the same model specification. We will compute correlations between the observed and simulated scores for RTs in the 25th, 50th and 75th percentile of the RT distribution as well as for accuracies. We will consider </w:t>
+        <w:t xml:space="preserve">Model convergence will be assessed in several ways. First, we will visually inspect the traces, which should not contain any drifts or large jumps. Second, we will calculate the Gelman-Rubin convergence statistic R^ (Gelman &amp; Rubin (1992)), of which all values should be below 1.1. Third, we will assess whether the model provides a good fit to the participants’ data. To do this, we will simulate RT and accuracy data using the estimated DDM parameters of each participant (using the same number of trials as the participant). We then fit the DDM to these simulated data using the same model specification. We will compute overall correlations </w:t>
+      </w:r>
+      <w:r>
+        <w:lastRenderedPageBreak/>
+        <w:t>between the observed and simulated scores for RTs in the 25th, 50th and 75th percentile of the RT distribution as well as for accuracies. If the correlation is &lt; .80, we will take steps to improve model fit (see next paragraph). In addition, we will also compute correlations between observed and simulated RTs and accuracy at different levels of the two adversity measures: &lt;1</w:t>
       </w:r>
       <w:r>
         <w:rPr>
           <w:i/>
           <w:iCs/>
         </w:rPr>
-        <w:t>r</w:t>
-      </w:r>
-      <w:r>
-        <w:t xml:space="preserve"> &gt; .80 to indicate a good model fit.</w:t>
+        <w:t>SD</w:t>
+      </w:r>
+      <w:r>
+        <w:t>, ≥1</w:t>
+      </w:r>
+      <w:r>
+        <w:rPr>
+          <w:i/>
+          <w:iCs/>
+        </w:rPr>
+        <w:t>SD</w:t>
+      </w:r>
+      <w:r>
+        <w:t>≤, and &gt;1</w:t>
+      </w:r>
+      <w:r>
+        <w:rPr>
+          <w:i/>
+          <w:iCs/>
+        </w:rPr>
+        <w:t>SD</w:t>
+      </w:r>
+      <w:r>
+        <w:t>. This will tell us whether parameter recovery is worse for specific subgroups of participants, which would require caution when interpreting the results. If correlations for specific subgroups are low but the overall correlation is &gt; .80, we will still use the estimates in the analyses.</w:t>
       </w:r>
     </w:p>
     <w:p>
@@ -2360,30 +2659,41 @@
         <w:pStyle w:val="BodyText"/>
       </w:pPr>
       <w:r>
-        <w:lastRenderedPageBreak/>
-        <w:t>In theory, the hierarchical Bayesian framework allows simultaneously estimating DDM parameters, latent measurement models, and the regression paths between them in a single step (e.g., Schubert et al., 2019; Vandekerckhove, 2014). An advantage of this approach is that information regarding estimation uncertainty (e.g., of the DDM parameters) gets integrated in subsequent steps. However, this approach is very computationally expensive and might even be unfeasible with the current sample size. Therefore, we opted for a two-step estimation approach.</w:t>
+        <w:t>In case of overall model fit &lt; .80 for a particular task, we will determine criteria to find outliers based on the following simulation procedure. First, we will simulate DDM parameters for 10,000 participants based on the overall sample parameter distributions (means, standard deviations, and the variance-covariance matrix). Second, we will generate RT and accuracy data based on this new set of simulated parameters. Third, we will fit the DDM to these RT and accuracy data and again generate RT and accuracy data from these estimated DDM parameters. Thus, this procedure yields a set of simulated RT/accuracy data and corresponding recovered RT/accuracy data. We will fit regression models predicting estimated RTs and accuracy with simulated RTs and accuracy at the 25th, 50th and 75th percentile. The 2.5% and 97.5% quantiles of the residuals will be extracted from each model and used as cut-offs for bad model fit. Participants will be excluded if any of their RTs or accuracies are larger than these cut-offs. After excluding outliers, we will fit the DDM model again and repeat model fit assessments.</w:t>
       </w:r>
     </w:p>
     <w:p>
       <w:pPr>
-        <w:pStyle w:val="BodyText"/>
-      </w:pPr>
-      <w:r>
-        <w:t>During preprocessing, we discovered that the 5-second response cut-off that was used for the Mental Rotation Task led to severe truncation of the RT distribution. This is problematic because the tail of the distribution holds important information about stages of processing. Truncation of reasonably long RTs can therefore lead to biased DDM parameter estimates. The hierarchical Bayesian framework allows these missing values to be imputed based on the rest of the data, which has been shown to lead to unbiased estimates. The procedure is described in detail in the supplemental materials of Johnson et al. (2017). In short, it involves two steps. First, responses are sampled probabilistically for each missing trial based on the overall accuracy of the participant. For example, if a participant has an overall accuracy of 80%, each missing response has a probability of .80 to be assigned a 1 (i.e., correct response). Second, responses are assigned to three bins. The first bin contains incorrect (imputed) RTs slower than 5 seconds (coded as -5). The second bin contains the observed data, ranging between -5 and 5 seconds. The third bin contains correct (imputed) RTs slower than 5 seconds (coded as 5). JAGS then imputes the response times for missing trials based on these thresholds. We will compare model versions with and without imputation of missing responses.</w:t>
-      </w:r>
+        <w:pStyle w:val="Heading1"/>
+      </w:pPr>
+      <w:bookmarkStart w:id="8" w:name="imputation-of-the-mental-rotation-task"/>
+      <w:bookmarkStart w:id="9" w:name="_Toc133582588"/>
+      <w:bookmarkEnd w:id="6"/>
+      <w:r>
+        <w:t>Imputation of the Mental Rotation Task</w:t>
+      </w:r>
+      <w:bookmarkEnd w:id="9"/>
     </w:p>
     <w:p>
+      <w:r>
+        <w:t xml:space="preserve">During preprocessing, we discovered that the 5-second response cut-off that was used for the Mental Rotation Task led to severe truncation of the RT distribution. This is problematic </w:t>
+      </w:r>
+      <w:r>
+        <w:lastRenderedPageBreak/>
+        <w:t>because the tail of the distribution holds important information about stages of processing. Truncation of reasonably long RTs can therefore lead to biased DDM parameter estimates. The hierarchical Bayesian framework allows these missing values to be imputed based on the rest of the data, which has been shown to lead to unbiased estimates. The procedure is described in detail in the supplemental materials of Johnson et al. (2017). In short, it involves two steps. First, responses are sampled probabilistically for each missing trial based on the overall accuracy of the participant. For example, if a participant has an overall accuracy of 80%, each missing response has a probability of .80 to be assigned a 1 (i.e., correct response). Second, responses are assigned to three bins. The first bin contains incorrect (imputed) RTs slower than 5 seconds (coded as -5). The second bin contains the observed data, ranging between -5 and 5 seconds. The third bin contains correct (imputed) RTs slower than 5 seconds (coded as 5). JAGS then imputes the response times for missing trials based on these thresholds. We will compare model versions with and without imputation of missing responses. A simulation demonstrating the feasibility of this approach is described below (DDM simulation 5: Imputation of missing RTs)</w:t>
+      </w:r>
+    </w:p>
+    <w:p>
       <w:pPr>
         <w:pStyle w:val="Heading1"/>
       </w:pPr>
-      <w:bookmarkStart w:id="8" w:name="X0cd4e229f580377d1e6f185e3a26297bae8efd7"/>
-      <w:bookmarkStart w:id="9" w:name="_Toc122526590"/>
-      <w:bookmarkEnd w:id="6"/>
-      <w:r>
-        <w:lastRenderedPageBreak/>
+      <w:bookmarkStart w:id="10" w:name="X0cd4e229f580377d1e6f185e3a26297bae8efd7"/>
+      <w:bookmarkStart w:id="11" w:name="_Toc133582589"/>
+      <w:bookmarkEnd w:id="8"/>
+      <w:r>
         <w:t>DDM simulations: The effect of few trials per participant</w:t>
       </w:r>
-      <w:bookmarkEnd w:id="9"/>
+      <w:bookmarkEnd w:id="11"/>
     </w:p>
     <w:p>
       <w:r>
@@ -2397,19 +2707,23 @@
         <w:t>N</w:t>
       </w:r>
       <w:r>
-        <w:t xml:space="preserve"> = 20). For simulations involving two conditions, we assume (as we do in the real data) that the drift rate and non-decision time differ (and are correlated) across conditions, and that the boundary separation is the same across conditions. This latter assumption reflects the fact that conditions are randomly shuffled on a trial-by-trial basis, which prohibits participants from adapting their strategy for different conditions. The starting point is fixed to the mid-point (0.5) for all simulations.</w:t>
+        <w:t xml:space="preserve"> = 20). For simulations involving two conditions, we assume </w:t>
+      </w:r>
+      <w:r>
+        <w:lastRenderedPageBreak/>
+        <w:t>(as we do in the real data) that the drift rate and non-decision time differ (and are correlated) across conditions, and that the boundary separation is the same across conditions. This latter assumption reflects the fact that conditions are randomly shuffled on a trial-by-trial basis, which prohibits participants from adapting their strategy for different conditions. The starting point is fixed to the mid-point (0.5) for all simulations.</w:t>
       </w:r>
     </w:p>
     <w:p>
       <w:pPr>
         <w:pStyle w:val="Heading2"/>
       </w:pPr>
-      <w:bookmarkStart w:id="10" w:name="X3d32d486a483abd391ca21cdfb941fac34fa204"/>
-      <w:bookmarkStart w:id="11" w:name="_Toc122526591"/>
+      <w:bookmarkStart w:id="12" w:name="X3d32d486a483abd391ca21cdfb941fac34fa204"/>
+      <w:bookmarkStart w:id="13" w:name="_Toc133582590"/>
       <w:r>
         <w:t>DDM simulation 1: Single condition with eight trials</w:t>
       </w:r>
-      <w:bookmarkEnd w:id="11"/>
+      <w:bookmarkEnd w:id="13"/>
     </w:p>
     <w:p>
       <w:r>
@@ -2468,18 +2782,17 @@
               <w:rPr>
                 <w:noProof/>
               </w:rPr>
-              <w:lastRenderedPageBreak/>
               <w:drawing>
-                <wp:inline distT="0" distB="0" distL="0" distR="0" wp14:anchorId="097A3307" wp14:editId="30045C3A">
+                <wp:inline distT="0" distB="0" distL="0" distR="0" wp14:anchorId="71C1706E" wp14:editId="250326D8">
                   <wp:extent cx="5495559" cy="2747779"/>
                   <wp:effectExtent l="0" t="0" r="0" b="0"/>
-                  <wp:docPr id="33" name="Picture"/>
+                  <wp:docPr id="34" name="Picture"/>
                   <wp:cNvGraphicFramePr/>
                   <a:graphic xmlns:a="http://schemas.openxmlformats.org/drawingml/2006/main">
                     <a:graphicData uri="http://schemas.openxmlformats.org/drawingml/2006/picture">
                       <pic:pic xmlns:pic="http://schemas.openxmlformats.org/drawingml/2006/picture">
                         <pic:nvPicPr>
-                          <pic:cNvPr id="34" name="Picture" descr="supplemental_materials_files/figure-docx/figureS3-1.png"/>
+                          <pic:cNvPr id="35" name="Picture" descr="supplemental_materials_files/figure-docx/figureS3-1.png"/>
                           <pic:cNvPicPr>
                             <a:picLocks noChangeAspect="1" noChangeArrowheads="1"/>
                           </pic:cNvPicPr>
@@ -2558,17 +2871,18 @@
               <w:rPr>
                 <w:noProof/>
               </w:rPr>
+              <w:lastRenderedPageBreak/>
               <w:drawing>
-                <wp:inline distT="0" distB="0" distL="0" distR="0" wp14:anchorId="3252D7E4" wp14:editId="2F310FDC">
+                <wp:inline distT="0" distB="0" distL="0" distR="0" wp14:anchorId="04F6021E" wp14:editId="6CBBDD9C">
                   <wp:extent cx="5495559" cy="2747779"/>
                   <wp:effectExtent l="0" t="0" r="0" b="0"/>
-                  <wp:docPr id="36" name="Picture"/>
+                  <wp:docPr id="37" name="Picture"/>
                   <wp:cNvGraphicFramePr/>
                   <a:graphic xmlns:a="http://schemas.openxmlformats.org/drawingml/2006/main">
                     <a:graphicData uri="http://schemas.openxmlformats.org/drawingml/2006/picture">
                       <pic:pic xmlns:pic="http://schemas.openxmlformats.org/drawingml/2006/picture">
                         <pic:nvPicPr>
-                          <pic:cNvPr id="37" name="Picture" descr="supplemental_materials_files/figure-docx/figureS4-1.png"/>
+                          <pic:cNvPr id="38" name="Picture" descr="supplemental_materials_files/figure-docx/figureS4-1.png"/>
                           <pic:cNvPicPr>
                             <a:picLocks noChangeAspect="1" noChangeArrowheads="1"/>
                           </pic:cNvPicPr>
@@ -2630,7 +2944,6 @@
         <w:pStyle w:val="BodyText"/>
       </w:pPr>
       <w:r>
-        <w:lastRenderedPageBreak/>
         <w:t>As discussed above, the models reported in this manuscript will not be constricted to eight trials. Instead, they will be able to use the information of both conditions (e.g., congruent and incongruent for the Flanker Task), as parameters will tend to be correlated across conditions. Therefore, we ran a second simulation adding realistic condition effects.</w:t>
       </w:r>
     </w:p>
@@ -2638,17 +2951,21 @@
       <w:pPr>
         <w:pStyle w:val="Heading2"/>
       </w:pPr>
-      <w:bookmarkStart w:id="12" w:name="Xd81e33c8c9cc3f2985434b060fd348be8db103d"/>
-      <w:bookmarkStart w:id="13" w:name="_Toc122526592"/>
-      <w:bookmarkEnd w:id="10"/>
+      <w:bookmarkStart w:id="14" w:name="Xd81e33c8c9cc3f2985434b060fd348be8db103d"/>
+      <w:bookmarkStart w:id="15" w:name="_Toc133582591"/>
+      <w:bookmarkEnd w:id="12"/>
       <w:r>
         <w:t>DDM simulation 2: Two conditions; Boundary Separation fixed across conditions —-</w:t>
       </w:r>
-      <w:bookmarkEnd w:id="13"/>
+      <w:bookmarkEnd w:id="15"/>
     </w:p>
     <w:p>
       <w:r>
-        <w:t xml:space="preserve">We again simulated task data for 1,500 participants. Mirroring the real Flanker task, we simulated two conditions, one with 8 trials (incongruent) and one with 12 trials (congruent). On average, drift rates were lower and non-decision times were longer for incongruent trials. Boundary separation was fixed within subjects to be equal across conditions. Non-decision times correlated on average .70 between conditions, and drift rates correlated on average .30 between conditions. These correlations were based on previous studies that we did using the Flanker Task. For more information on the specific settings, see </w:t>
+        <w:t xml:space="preserve">We again simulated task data for 1,500 participants. Mirroring the real Flanker task, we simulated two conditions, one with 8 trials (incongruent) and one with 12 trials (congruent). On average, drift rates were lower and non-decision times were longer for incongruent trials. Boundary separation was fixed within subjects to be equal across conditions. Non-decision times correlated on average .70 between conditions, and drift rates correlated on average .30 between conditions. These correlations were based on previous studies that we did using the Flanker </w:t>
+      </w:r>
+      <w:r>
+        <w:lastRenderedPageBreak/>
+        <w:t xml:space="preserve">Task. For more information on the specific settings, see </w:t>
       </w:r>
       <w:hyperlink r:id="rId13">
         <w:r>
@@ -2702,18 +3019,17 @@
               <w:rPr>
                 <w:noProof/>
               </w:rPr>
-              <w:lastRenderedPageBreak/>
               <w:drawing>
-                <wp:inline distT="0" distB="0" distL="0" distR="0" wp14:anchorId="083A3016" wp14:editId="3B536235">
+                <wp:inline distT="0" distB="0" distL="0" distR="0" wp14:anchorId="7E31AA05" wp14:editId="525487DD">
                   <wp:extent cx="5495559" cy="2747779"/>
                   <wp:effectExtent l="0" t="0" r="0" b="0"/>
-                  <wp:docPr id="41" name="Picture"/>
+                  <wp:docPr id="42" name="Picture"/>
                   <wp:cNvGraphicFramePr/>
                   <a:graphic xmlns:a="http://schemas.openxmlformats.org/drawingml/2006/main">
                     <a:graphicData uri="http://schemas.openxmlformats.org/drawingml/2006/picture">
                       <pic:pic xmlns:pic="http://schemas.openxmlformats.org/drawingml/2006/picture">
                         <pic:nvPicPr>
-                          <pic:cNvPr id="42" name="Picture" descr="supplemental_materials_files/figure-docx/figureS5-1.png"/>
+                          <pic:cNvPr id="43" name="Picture" descr="supplemental_materials_files/figure-docx/figureS5-1.png"/>
                           <pic:cNvPicPr>
                             <a:picLocks noChangeAspect="1" noChangeArrowheads="1"/>
                           </pic:cNvPicPr>
@@ -2792,17 +3108,18 @@
               <w:rPr>
                 <w:noProof/>
               </w:rPr>
+              <w:lastRenderedPageBreak/>
               <w:drawing>
-                <wp:inline distT="0" distB="0" distL="0" distR="0" wp14:anchorId="08EB5729" wp14:editId="477B7372">
+                <wp:inline distT="0" distB="0" distL="0" distR="0" wp14:anchorId="0FED017B" wp14:editId="125E7725">
                   <wp:extent cx="5495559" cy="2747779"/>
                   <wp:effectExtent l="0" t="0" r="0" b="0"/>
-                  <wp:docPr id="44" name="Picture"/>
+                  <wp:docPr id="45" name="Picture"/>
                   <wp:cNvGraphicFramePr/>
                   <a:graphic xmlns:a="http://schemas.openxmlformats.org/drawingml/2006/main">
                     <a:graphicData uri="http://schemas.openxmlformats.org/drawingml/2006/picture">
                       <pic:pic xmlns:pic="http://schemas.openxmlformats.org/drawingml/2006/picture">
                         <pic:nvPicPr>
-                          <pic:cNvPr id="45" name="Picture" descr="supplemental_materials_files/figure-docx/figureS6-1.png"/>
+                          <pic:cNvPr id="46" name="Picture" descr="supplemental_materials_files/figure-docx/figureS6-1.png"/>
                           <pic:cNvPicPr>
                             <a:picLocks noChangeAspect="1" noChangeArrowheads="1"/>
                           </pic:cNvPicPr>
@@ -2864,7 +3181,6 @@
         <w:pStyle w:val="BodyText"/>
       </w:pPr>
       <w:r>
-        <w:lastRenderedPageBreak/>
         <w:t>Simulation 1 and 2 involved data of 1,500 simulated subjects. However, the sample size of our real data set is roughly 10,000. Thus, in the real data there is substantially more group-level data to inform and constrain the individual parameter estimates. we ran a third simulation to investigate if—and to what extent—the parameter estimates would improve moving from 1,500 to 10,000 participants.</w:t>
       </w:r>
     </w:p>
@@ -2872,13 +3188,13 @@
       <w:pPr>
         <w:pStyle w:val="Heading2"/>
       </w:pPr>
-      <w:bookmarkStart w:id="14" w:name="Xcd5dcfa49c6c20923851b0affb614ccf9e523e2"/>
-      <w:bookmarkStart w:id="15" w:name="_Toc122526593"/>
-      <w:bookmarkEnd w:id="12"/>
+      <w:bookmarkStart w:id="16" w:name="Xcd5dcfa49c6c20923851b0affb614ccf9e523e2"/>
+      <w:bookmarkStart w:id="17" w:name="_Toc133582592"/>
+      <w:bookmarkEnd w:id="14"/>
       <w:r>
         <w:t>DDM simulation 3: Two conditions; 10,000 subjects</w:t>
       </w:r>
-      <w:bookmarkEnd w:id="15"/>
+      <w:bookmarkEnd w:id="17"/>
     </w:p>
     <w:p>
       <w:r>
@@ -2900,7 +3216,11 @@
         <w:t>r</w:t>
       </w:r>
       <w:r>
-        <w:t xml:space="preserve"> = .83 for the drift rate and .95 for the non-decision time (see Figure S8). Thus, the benefit of adding more subjects is already saturated around 1,500 participants, with additional participants not improving parameter estimation.</w:t>
+        <w:t xml:space="preserve"> = .83 for the drift rate and .95 for the non-decision time (see Figure S8). Thus, the </w:t>
+      </w:r>
+      <w:r>
+        <w:lastRenderedPageBreak/>
+        <w:t>benefit of adding more subjects is already saturated around 1,500 participants, with additional participants not improving parameter estimation.</w:t>
       </w:r>
     </w:p>
     <w:tbl>
@@ -2926,16 +3246,16 @@
                 <w:noProof/>
               </w:rPr>
               <w:drawing>
-                <wp:inline distT="0" distB="0" distL="0" distR="0" wp14:anchorId="6608B50D" wp14:editId="7716AF5A">
+                <wp:inline distT="0" distB="0" distL="0" distR="0" wp14:anchorId="4D0D8767" wp14:editId="1B1066C4">
                   <wp:extent cx="5495559" cy="2747779"/>
                   <wp:effectExtent l="0" t="0" r="0" b="0"/>
-                  <wp:docPr id="48" name="Picture"/>
+                  <wp:docPr id="49" name="Picture"/>
                   <wp:cNvGraphicFramePr/>
                   <a:graphic xmlns:a="http://schemas.openxmlformats.org/drawingml/2006/main">
                     <a:graphicData uri="http://schemas.openxmlformats.org/drawingml/2006/picture">
                       <pic:pic xmlns:pic="http://schemas.openxmlformats.org/drawingml/2006/picture">
                         <pic:nvPicPr>
-                          <pic:cNvPr id="49" name="Picture" descr="supplemental_materials_files/figure-docx/figureS7-1.png"/>
+                          <pic:cNvPr id="50" name="Picture" descr="supplemental_materials_files/figure-docx/figureS7-1.png"/>
                           <pic:cNvPicPr>
                             <a:picLocks noChangeAspect="1" noChangeArrowheads="1"/>
                           </pic:cNvPicPr>
@@ -3015,16 +3335,16 @@
                 <w:noProof/>
               </w:rPr>
               <w:drawing>
-                <wp:inline distT="0" distB="0" distL="0" distR="0" wp14:anchorId="3C5204A9" wp14:editId="31898FB4">
+                <wp:inline distT="0" distB="0" distL="0" distR="0" wp14:anchorId="5F4339B4" wp14:editId="310999B0">
                   <wp:extent cx="5495559" cy="2747779"/>
                   <wp:effectExtent l="0" t="0" r="0" b="0"/>
-                  <wp:docPr id="51" name="Picture"/>
+                  <wp:docPr id="52" name="Picture"/>
                   <wp:cNvGraphicFramePr/>
                   <a:graphic xmlns:a="http://schemas.openxmlformats.org/drawingml/2006/main">
                     <a:graphicData uri="http://schemas.openxmlformats.org/drawingml/2006/picture">
                       <pic:pic xmlns:pic="http://schemas.openxmlformats.org/drawingml/2006/picture">
                         <pic:nvPicPr>
-                          <pic:cNvPr id="52" name="Picture" descr="supplemental_materials_files/figure-docx/figureS8-1.png"/>
+                          <pic:cNvPr id="53" name="Picture" descr="supplemental_materials_files/figure-docx/figureS8-1.png"/>
                           <pic:cNvPicPr>
                             <a:picLocks noChangeAspect="1" noChangeArrowheads="1"/>
                           </pic:cNvPicPr>
@@ -3081,6 +3401,7 @@
         <w:pStyle w:val="BodyText"/>
       </w:pPr>
       <w:r>
+        <w:lastRenderedPageBreak/>
         <w:t>Overall, we conclude that applying hierarchical Bayesian DDM to the ABCD data is feasible.</w:t>
       </w:r>
     </w:p>
@@ -3088,14 +3409,601 @@
       <w:pPr>
         <w:pStyle w:val="Heading1"/>
       </w:pPr>
-      <w:bookmarkStart w:id="16" w:name="ddm-model-fit-assessments"/>
-      <w:bookmarkStart w:id="17" w:name="_Toc122526594"/>
-      <w:bookmarkEnd w:id="8"/>
-      <w:bookmarkEnd w:id="14"/>
+      <w:bookmarkStart w:id="18" w:name="additional-ddm-simulations"/>
+      <w:bookmarkStart w:id="19" w:name="_Toc133582593"/>
+      <w:bookmarkEnd w:id="10"/>
+      <w:bookmarkEnd w:id="16"/>
+      <w:r>
+        <w:t>Additional DDM simulations</w:t>
+      </w:r>
+      <w:bookmarkEnd w:id="19"/>
+    </w:p>
+    <w:p>
+      <w:pPr>
+        <w:pStyle w:val="Heading2"/>
+      </w:pPr>
+      <w:bookmarkStart w:id="20" w:name="Xccb2165d5b6c670bce0bd57d44b1ab262fb1e33"/>
+      <w:bookmarkStart w:id="21" w:name="_Toc133582594"/>
+      <w:r>
+        <w:t>DDM simulation 4: Does shrinkage bias the associations between parameter estimates and adversity?</w:t>
+      </w:r>
+      <w:bookmarkEnd w:id="21"/>
+    </w:p>
+    <w:p>
+      <w:r>
+        <w:t>One of the reviewers noted that the hierarchical Bayesian DDM tends to compress parameter estimates by pulling extreme values toward the group mean (a phenomenon known as shrinkage). A concern may be that this could potentially reduce the individual differences of interest, especially if these occur in the tail of the distribution (e.g., the participants with the highest levels of adversity obtaining the most extreme parameter estimates). In general, this is not the case; in contrast, shrinkage tends to pull less reliable and outlier estimates towards the group mean, which has been shown to positively affect the signal-to-noise ratio and reliability of parameter estimates in cognitive neuroscience (Dai et al., 2017; Mejia et al., 2018). To specifically study the effects of shrinkage on the variance of DDM parameter estimates, we nevertheless ran a simulation to investigate the likelihood that shrinkage might obscure adversity-DDM parameter associations.</w:t>
+      </w:r>
+    </w:p>
+    <w:p>
+      <w:pPr>
+        <w:pStyle w:val="BodyText"/>
+      </w:pPr>
+      <w:r>
+        <w:t>We simulated DDM parameters for 1,500 participants. Participants’ adversity scores followed a log-normal distribution (mean</w:t>
+      </w:r>
+      <w:r>
+        <w:rPr>
+          <w:vertAlign w:val="subscript"/>
+        </w:rPr>
+        <w:t>log</w:t>
+      </w:r>
+      <w:r>
+        <w:t xml:space="preserve"> = 0, sd</w:t>
+      </w:r>
+      <w:r>
+        <w:rPr>
+          <w:vertAlign w:val="subscript"/>
+        </w:rPr>
+        <w:t>log</w:t>
+      </w:r>
+      <w:r>
+        <w:t xml:space="preserve"> = 0.3) to approximate the skew in the right tail typically found in adversity scores. Drift rates were simulated based on a standardized association of </w:t>
+      </w:r>
+      <m:oMath>
+        <m:r>
+          <w:rPr>
+            <w:rFonts w:ascii="Cambria Math" w:hAnsi="Cambria Math"/>
+          </w:rPr>
+          <m:t>β</m:t>
+        </m:r>
+      </m:oMath>
+      <w:r>
+        <w:t xml:space="preserve"> = 0.1 with the adversity score. Thus, higher levels of adversity tended to be associated with higher drift rates. Based on the simulated DDM parameters, we simulated 20 trials (RTs and accuracy) per participant, which were then used as input to the DDM model. We </w:t>
+      </w:r>
+      <w:r>
+        <w:lastRenderedPageBreak/>
+        <w:t>used the first 2,000 samples as burn-in, and then took an additional 2,000 samples. We sampled across three chains, which were subsequently combined, for a total of 6,000 samples.</w:t>
+      </w:r>
+    </w:p>
+    <w:p>
+      <w:pPr>
+        <w:pStyle w:val="BodyText"/>
+      </w:pPr>
+      <w:r>
+        <w:t>All parameters were recovered with high correlations ranging between 0.84 and 0.97. Figure S10 shows signs of shrinkage, especially in the right tail of the drift rate distribution. However, the difference in standard deviations was minimal (</w:t>
+      </w:r>
+      <w:r>
+        <w:rPr>
+          <w:i/>
+          <w:iCs/>
+        </w:rPr>
+        <w:t>SD</w:t>
+      </w:r>
+      <w:r>
+        <w:rPr>
+          <w:i/>
+          <w:iCs/>
+          <w:vertAlign w:val="subscript"/>
+        </w:rPr>
+        <w:t>simulated</w:t>
+      </w:r>
+      <w:r>
+        <w:t xml:space="preserve"> = 1.52; </w:t>
+      </w:r>
+      <w:r>
+        <w:rPr>
+          <w:i/>
+          <w:iCs/>
+        </w:rPr>
+        <w:t>SD</w:t>
+      </w:r>
+      <w:r>
+        <w:rPr>
+          <w:i/>
+          <w:iCs/>
+          <w:vertAlign w:val="subscript"/>
+        </w:rPr>
+        <w:t>recovered</w:t>
+      </w:r>
+      <w:r>
+        <w:t xml:space="preserve"> = 1.46.</w:t>
+      </w:r>
+    </w:p>
+    <w:p>
+      <w:pPr>
+        <w:pStyle w:val="BodyText"/>
+      </w:pPr>
+    </w:p>
+    <w:tbl>
+      <w:tblPr>
+        <w:tblW w:w="5000" w:type="pct"/>
+        <w:tblLook w:val="0000" w:firstRow="0" w:lastRow="0" w:firstColumn="0" w:lastColumn="0" w:noHBand="0" w:noVBand="0"/>
+      </w:tblPr>
+      <w:tblGrid>
+        <w:gridCol w:w="9360"/>
+      </w:tblGrid>
+      <w:tr>
+        <w:tc>
+          <w:tcPr>
+            <w:tcW w:w="0" w:type="auto"/>
+          </w:tcPr>
+          <w:p>
+            <w:pPr>
+              <w:pStyle w:val="Figure"/>
+              <w:jc w:val="center"/>
+            </w:pPr>
+            <w:r>
+              <w:rPr>
+                <w:noProof/>
+              </w:rPr>
+              <w:drawing>
+                <wp:inline distT="0" distB="0" distL="0" distR="0" wp14:anchorId="5859D2F9" wp14:editId="08FF72BA">
+                  <wp:extent cx="5943600" cy="2547257"/>
+                  <wp:effectExtent l="0" t="0" r="0" b="0"/>
+                  <wp:docPr id="57" name="Picture"/>
+                  <wp:cNvGraphicFramePr/>
+                  <a:graphic xmlns:a="http://schemas.openxmlformats.org/drawingml/2006/main">
+                    <a:graphicData uri="http://schemas.openxmlformats.org/drawingml/2006/picture">
+                      <pic:pic xmlns:pic="http://schemas.openxmlformats.org/drawingml/2006/picture">
+                        <pic:nvPicPr>
+                          <pic:cNvPr id="58" name="Picture" descr="supplemental_materials_files/figure-docx/figureS9-1.png"/>
+                          <pic:cNvPicPr>
+                            <a:picLocks noChangeAspect="1" noChangeArrowheads="1"/>
+                          </pic:cNvPicPr>
+                        </pic:nvPicPr>
+                        <pic:blipFill>
+                          <a:blip r:embed="rId18"/>
+                          <a:stretch>
+                            <a:fillRect/>
+                          </a:stretch>
+                        </pic:blipFill>
+                        <pic:spPr bwMode="auto">
+                          <a:xfrm>
+                            <a:off x="0" y="0"/>
+                            <a:ext cx="5943600" cy="2547257"/>
+                          </a:xfrm>
+                          <a:prstGeom prst="rect">
+                            <a:avLst/>
+                          </a:prstGeom>
+                          <a:noFill/>
+                          <a:ln w="9525">
+                            <a:noFill/>
+                            <a:headEnd/>
+                            <a:tailEnd/>
+                          </a:ln>
+                        </pic:spPr>
+                      </pic:pic>
+                    </a:graphicData>
+                  </a:graphic>
+                </wp:inline>
+              </w:drawing>
+            </w:r>
+          </w:p>
+          <w:p>
+            <w:pPr>
+              <w:pStyle w:val="ImageCaption"/>
+              <w:spacing w:before="200"/>
+            </w:pPr>
+            <w:r>
+              <w:rPr>
+                <w:b/>
+                <w:bCs/>
+              </w:rPr>
+              <w:t>Figure S9.</w:t>
+            </w:r>
+            <w:r>
+              <w:t xml:space="preserve"> Histograms of simulated and recovered parameter estimates. a = Boundary Separation; t = Non-Decision Time; v = Drift Rate</w:t>
+            </w:r>
+          </w:p>
+        </w:tc>
+      </w:tr>
+    </w:tbl>
+    <w:p>
+      <w:pPr>
+        <w:pStyle w:val="BodyText"/>
+      </w:pPr>
+    </w:p>
+    <w:p>
+      <w:pPr>
+        <w:pStyle w:val="BodyText"/>
+      </w:pPr>
+      <w:r>
+        <w:t xml:space="preserve">Next, we calculated the deviations between each simulated and recovered parameter estimate and plotted this against the adversity scores (See Figure S11). Figure S11 suggests a small positive quadratic effect for the drift rate, with the highest levels of adversity being associated with a bigger deviation (and thus higher shrinkage). However, this association was not statistically significant (all </w:t>
+      </w:r>
+      <w:r>
+        <w:rPr>
+          <w:i/>
+          <w:iCs/>
+        </w:rPr>
+        <w:t>p</w:t>
+      </w:r>
+      <w:r>
+        <w:t>s &gt; .05 for linear and quadratic effects).</w:t>
+      </w:r>
+    </w:p>
+    <w:p>
+      <w:pPr>
+        <w:pStyle w:val="BodyText"/>
+      </w:pPr>
+    </w:p>
+    <w:tbl>
+      <w:tblPr>
+        <w:tblW w:w="5000" w:type="pct"/>
+        <w:tblLook w:val="0000" w:firstRow="0" w:lastRow="0" w:firstColumn="0" w:lastColumn="0" w:noHBand="0" w:noVBand="0"/>
+      </w:tblPr>
+      <w:tblGrid>
+        <w:gridCol w:w="9360"/>
+      </w:tblGrid>
+      <w:tr>
+        <w:tc>
+          <w:tcPr>
+            <w:tcW w:w="0" w:type="auto"/>
+          </w:tcPr>
+          <w:p>
+            <w:pPr>
+              <w:pStyle w:val="Figure"/>
+              <w:jc w:val="center"/>
+            </w:pPr>
+            <w:r>
+              <w:rPr>
+                <w:noProof/>
+              </w:rPr>
+              <w:lastRenderedPageBreak/>
+              <w:drawing>
+                <wp:inline distT="0" distB="0" distL="0" distR="0" wp14:anchorId="4AE0FBFF" wp14:editId="343048D8">
+                  <wp:extent cx="5495559" cy="2747779"/>
+                  <wp:effectExtent l="0" t="0" r="0" b="0"/>
+                  <wp:docPr id="60" name="Picture"/>
+                  <wp:cNvGraphicFramePr/>
+                  <a:graphic xmlns:a="http://schemas.openxmlformats.org/drawingml/2006/main">
+                    <a:graphicData uri="http://schemas.openxmlformats.org/drawingml/2006/picture">
+                      <pic:pic xmlns:pic="http://schemas.openxmlformats.org/drawingml/2006/picture">
+                        <pic:nvPicPr>
+                          <pic:cNvPr id="61" name="Picture" descr="supplemental_materials_files/figure-docx/figureS11-1.png"/>
+                          <pic:cNvPicPr>
+                            <a:picLocks noChangeAspect="1" noChangeArrowheads="1"/>
+                          </pic:cNvPicPr>
+                        </pic:nvPicPr>
+                        <pic:blipFill>
+                          <a:blip r:embed="rId19"/>
+                          <a:stretch>
+                            <a:fillRect/>
+                          </a:stretch>
+                        </pic:blipFill>
+                        <pic:spPr bwMode="auto">
+                          <a:xfrm>
+                            <a:off x="0" y="0"/>
+                            <a:ext cx="5495559" cy="2747779"/>
+                          </a:xfrm>
+                          <a:prstGeom prst="rect">
+                            <a:avLst/>
+                          </a:prstGeom>
+                          <a:noFill/>
+                          <a:ln w="9525">
+                            <a:noFill/>
+                            <a:headEnd/>
+                            <a:tailEnd/>
+                          </a:ln>
+                        </pic:spPr>
+                      </pic:pic>
+                    </a:graphicData>
+                  </a:graphic>
+                </wp:inline>
+              </w:drawing>
+            </w:r>
+          </w:p>
+          <w:p>
+            <w:pPr>
+              <w:pStyle w:val="ImageCaption"/>
+              <w:spacing w:before="200"/>
+            </w:pPr>
+            <w:r>
+              <w:rPr>
+                <w:b/>
+                <w:bCs/>
+              </w:rPr>
+              <w:t>Figure S11.</w:t>
+            </w:r>
+            <w:r>
+              <w:t xml:space="preserve"> Deviation between simulated and recovered parameter estimates as a function of adversity. The regression lines show quadratic effects. a = Boundary Separation; t = Non-Decision Time; v = Drift Rate</w:t>
+            </w:r>
+          </w:p>
+        </w:tc>
+      </w:tr>
+    </w:tbl>
+    <w:p>
+      <w:pPr>
+        <w:pStyle w:val="BodyText"/>
+      </w:pPr>
+    </w:p>
+    <w:p>
+      <w:pPr>
+        <w:pStyle w:val="BodyText"/>
+      </w:pPr>
+      <w:r>
+        <w:t xml:space="preserve">Finally, we fitted a linear mixed model predicting drift rates estimates as a function of adversity, dataset (simulated vs. recovered; dummy-coded with simulated as the reference category), and the adversity x dataset interaction to assess whether the difference between simulated and recovered drift rates would be different at low, average, and high levels of adversity. We did not find a significant adversity x dataset interaction, </w:t>
+      </w:r>
+      <w:r>
+        <w:rPr>
+          <w:i/>
+          <w:iCs/>
+        </w:rPr>
+        <w:t>b</w:t>
+      </w:r>
+      <w:r>
+        <w:t xml:space="preserve"> = -0.03, </w:t>
+      </w:r>
+      <w:r>
+        <w:rPr>
+          <w:i/>
+          <w:iCs/>
+        </w:rPr>
+        <w:t>p</w:t>
+      </w:r>
+      <w:r>
+        <w:t xml:space="preserve"> = .163. As Figure 12 illustrates, there seemed to be small shrinkage effects at the low and high levels of adversity. However, none of these simple slope effects were statistically significant. Taken together, we conclude that DDM recovery at higher levels of adversity was not less precise compared to lower levels of adversity.</w:t>
+      </w:r>
+    </w:p>
+    <w:p>
+      <w:pPr>
+        <w:pStyle w:val="BodyText"/>
+      </w:pPr>
+    </w:p>
+    <w:tbl>
+      <w:tblPr>
+        <w:tblW w:w="5000" w:type="pct"/>
+        <w:tblLook w:val="0000" w:firstRow="0" w:lastRow="0" w:firstColumn="0" w:lastColumn="0" w:noHBand="0" w:noVBand="0"/>
+      </w:tblPr>
+      <w:tblGrid>
+        <w:gridCol w:w="9360"/>
+      </w:tblGrid>
+      <w:tr>
+        <w:tc>
+          <w:tcPr>
+            <w:tcW w:w="0" w:type="auto"/>
+          </w:tcPr>
+          <w:p>
+            <w:pPr>
+              <w:pStyle w:val="Figure"/>
+              <w:jc w:val="center"/>
+            </w:pPr>
+            <w:r>
+              <w:rPr>
+                <w:noProof/>
+              </w:rPr>
+              <w:lastRenderedPageBreak/>
+              <w:drawing>
+                <wp:inline distT="0" distB="0" distL="0" distR="0" wp14:anchorId="3B674CD4" wp14:editId="04FB2A00">
+                  <wp:extent cx="5495559" cy="2747779"/>
+                  <wp:effectExtent l="0" t="0" r="0" b="0"/>
+                  <wp:docPr id="63" name="Picture"/>
+                  <wp:cNvGraphicFramePr/>
+                  <a:graphic xmlns:a="http://schemas.openxmlformats.org/drawingml/2006/main">
+                    <a:graphicData uri="http://schemas.openxmlformats.org/drawingml/2006/picture">
+                      <pic:pic xmlns:pic="http://schemas.openxmlformats.org/drawingml/2006/picture">
+                        <pic:nvPicPr>
+                          <pic:cNvPr id="64" name="Picture" descr="supplemental_materials_files/figure-docx/figureS12-1.png"/>
+                          <pic:cNvPicPr>
+                            <a:picLocks noChangeAspect="1" noChangeArrowheads="1"/>
+                          </pic:cNvPicPr>
+                        </pic:nvPicPr>
+                        <pic:blipFill>
+                          <a:blip r:embed="rId20"/>
+                          <a:stretch>
+                            <a:fillRect/>
+                          </a:stretch>
+                        </pic:blipFill>
+                        <pic:spPr bwMode="auto">
+                          <a:xfrm>
+                            <a:off x="0" y="0"/>
+                            <a:ext cx="5495559" cy="2747779"/>
+                          </a:xfrm>
+                          <a:prstGeom prst="rect">
+                            <a:avLst/>
+                          </a:prstGeom>
+                          <a:noFill/>
+                          <a:ln w="9525">
+                            <a:noFill/>
+                            <a:headEnd/>
+                            <a:tailEnd/>
+                          </a:ln>
+                        </pic:spPr>
+                      </pic:pic>
+                    </a:graphicData>
+                  </a:graphic>
+                </wp:inline>
+              </w:drawing>
+            </w:r>
+          </w:p>
+          <w:p>
+            <w:pPr>
+              <w:pStyle w:val="ImageCaption"/>
+              <w:spacing w:before="200"/>
+            </w:pPr>
+            <w:r>
+              <w:rPr>
+                <w:b/>
+                <w:bCs/>
+              </w:rPr>
+              <w:t>Figure S12.</w:t>
+            </w:r>
+            <w:r>
+              <w:t xml:space="preserve"> Simple slopes of the difference between simulated and estimated drift rates at different levels of adversity.</w:t>
+            </w:r>
+          </w:p>
+        </w:tc>
+      </w:tr>
+    </w:tbl>
+    <w:p>
+      <w:pPr>
+        <w:pStyle w:val="BodyText"/>
+      </w:pPr>
+    </w:p>
+    <w:p>
+      <w:pPr>
+        <w:pStyle w:val="Heading2"/>
+      </w:pPr>
+      <w:bookmarkStart w:id="22" w:name="X46aeb2ffcc65d555d2861e32abb80c56b087b24"/>
+      <w:bookmarkStart w:id="23" w:name="_Toc133582595"/>
+      <w:bookmarkEnd w:id="20"/>
+      <w:r>
+        <w:t>DDM simulation 5: Imputation of missing RTs</w:t>
+      </w:r>
+      <w:bookmarkEnd w:id="23"/>
+    </w:p>
+    <w:p>
+      <w:r>
+        <w:t xml:space="preserve">To demonstrate the feasibility of the imputation approach for the Mental Rotation Task, we ran a simulation based on 1500 participants in which RT and accuracy data were generated modeled on the real Mental Rotation Task data (RT: </w:t>
+      </w:r>
+      <w:r>
+        <w:rPr>
+          <w:i/>
+          <w:iCs/>
+        </w:rPr>
+        <w:t>M</w:t>
+      </w:r>
+      <w:r>
+        <w:rPr>
+          <w:vertAlign w:val="subscript"/>
+        </w:rPr>
+        <w:t>real</w:t>
+      </w:r>
+      <w:r>
+        <w:t xml:space="preserve"> = 2.63, </w:t>
+      </w:r>
+      <w:r>
+        <w:rPr>
+          <w:i/>
+          <w:iCs/>
+        </w:rPr>
+        <w:t>M</w:t>
+      </w:r>
+      <w:r>
+        <w:rPr>
+          <w:vertAlign w:val="subscript"/>
+        </w:rPr>
+        <w:t>sim</w:t>
+      </w:r>
+      <w:r>
+        <w:t xml:space="preserve"> = 2.76; Accuracy: </w:t>
+      </w:r>
+      <w:r>
+        <w:rPr>
+          <w:i/>
+          <w:iCs/>
+        </w:rPr>
+        <w:t>M</w:t>
+      </w:r>
+      <w:r>
+        <w:rPr>
+          <w:vertAlign w:val="subscript"/>
+        </w:rPr>
+        <w:t>real</w:t>
+      </w:r>
+      <w:r>
+        <w:t xml:space="preserve"> = 59.25%, </w:t>
+      </w:r>
+      <w:r>
+        <w:rPr>
+          <w:i/>
+          <w:iCs/>
+        </w:rPr>
+        <w:t>M</w:t>
+      </w:r>
+      <w:r>
+        <w:rPr>
+          <w:vertAlign w:val="subscript"/>
+        </w:rPr>
+        <w:t>sim</w:t>
+      </w:r>
+      <w:r>
+        <w:t xml:space="preserve"> = 67.23%; RTs above 5 s cut-off: </w:t>
+      </w:r>
+      <w:r>
+        <w:rPr>
+          <w:i/>
+          <w:iCs/>
+        </w:rPr>
+        <w:t>M</w:t>
+      </w:r>
+      <w:r>
+        <w:rPr>
+          <w:vertAlign w:val="subscript"/>
+        </w:rPr>
+        <w:t>real</w:t>
+      </w:r>
+      <w:r>
+        <w:t xml:space="preserve"> = 10.61%, </w:t>
+      </w:r>
+      <w:r>
+        <w:rPr>
+          <w:i/>
+          <w:iCs/>
+        </w:rPr>
+        <w:t>M</w:t>
+      </w:r>
+      <w:r>
+        <w:rPr>
+          <w:vertAlign w:val="subscript"/>
+        </w:rPr>
+        <w:t>sim</w:t>
+      </w:r>
+      <w:r>
+        <w:t xml:space="preserve"> = 8.18%). We fitted two DDM models: one that was fit to the complete data (including RTs &gt; 5 s) and one that was fit to data in which all RTs &gt; 5 s were set to missing. In the latter case, missing RTs were imputed as described above. All other model fit settings were identical to simulations 2-4. Correlations between DDM parameters based on the complete data and imputed data were near perfect, </w:t>
+      </w:r>
+      <w:r>
+        <w:rPr>
+          <w:i/>
+          <w:iCs/>
+        </w:rPr>
+        <w:t>r</w:t>
+      </w:r>
+      <w:r>
+        <w:t xml:space="preserve"> = 1 for drift rate, </w:t>
+      </w:r>
+      <w:r>
+        <w:rPr>
+          <w:i/>
+          <w:iCs/>
+        </w:rPr>
+        <w:t>r</w:t>
+      </w:r>
+      <w:r>
+        <w:t xml:space="preserve"> = 0.996 for non-decision time, and </w:t>
+      </w:r>
+      <w:r>
+        <w:rPr>
+          <w:i/>
+          <w:iCs/>
+        </w:rPr>
+        <w:t>r</w:t>
+      </w:r>
+      <w:r>
+        <w:t xml:space="preserve"> = 0.993 for boundary separation.</w:t>
+      </w:r>
+    </w:p>
+    <w:p>
+      <w:pPr>
+        <w:pStyle w:val="Heading1"/>
+      </w:pPr>
+      <w:bookmarkStart w:id="24" w:name="ddm-model-fit-assessments"/>
+      <w:bookmarkStart w:id="25" w:name="_Toc133582596"/>
+      <w:bookmarkEnd w:id="18"/>
+      <w:bookmarkEnd w:id="22"/>
       <w:r>
         <w:t>DDM Model Fit Assessments</w:t>
       </w:r>
-      <w:bookmarkEnd w:id="17"/>
+      <w:bookmarkEnd w:id="25"/>
     </w:p>
     <w:p>
       <w:r>
@@ -3110,13 +4018,14 @@
       <w:pPr>
         <w:pStyle w:val="Heading1"/>
       </w:pPr>
-      <w:bookmarkStart w:id="18" w:name="sem-fit"/>
-      <w:bookmarkStart w:id="19" w:name="_Toc122526595"/>
-      <w:bookmarkEnd w:id="16"/>
-      <w:r>
+      <w:bookmarkStart w:id="26" w:name="sem-fit"/>
+      <w:bookmarkStart w:id="27" w:name="_Toc133582597"/>
+      <w:bookmarkEnd w:id="24"/>
+      <w:r>
+        <w:lastRenderedPageBreak/>
         <w:t>SEM Fit</w:t>
       </w:r>
-      <w:bookmarkEnd w:id="19"/>
+      <w:bookmarkEnd w:id="27"/>
     </w:p>
     <w:p>
       <w:r>
@@ -3136,21 +4045,97 @@
       <w:pPr>
         <w:pStyle w:val="Heading1"/>
       </w:pPr>
-      <w:bookmarkStart w:id="20" w:name="references"/>
-      <w:bookmarkStart w:id="21" w:name="_Toc122526596"/>
-      <w:bookmarkEnd w:id="18"/>
+      <w:bookmarkStart w:id="28" w:name="references"/>
+      <w:bookmarkStart w:id="29" w:name="_Toc133582598"/>
+      <w:bookmarkEnd w:id="26"/>
       <w:r>
         <w:lastRenderedPageBreak/>
         <w:t>References</w:t>
       </w:r>
-      <w:bookmarkEnd w:id="21"/>
+      <w:bookmarkEnd w:id="29"/>
     </w:p>
     <w:p>
       <w:pPr>
         <w:pStyle w:val="Bibliography"/>
       </w:pPr>
-      <w:bookmarkStart w:id="22" w:name="ref-gelman_1992"/>
-      <w:bookmarkStart w:id="23" w:name="refs"/>
+      <w:bookmarkStart w:id="30" w:name="ref-dai_2017"/>
+      <w:bookmarkStart w:id="31" w:name="refs"/>
+      <w:r>
+        <w:t xml:space="preserve">Dai, T., Guo, Y., &amp; Alzheimer’s Disease Neuroimaging Initiative. (2017). Predicting individual brain functional connectivity using a Bayesian hierarchical model. </w:t>
+      </w:r>
+      <w:r>
+        <w:rPr>
+          <w:i/>
+          <w:iCs/>
+        </w:rPr>
+        <w:t>NeuroImage</w:t>
+      </w:r>
+      <w:r>
+        <w:t xml:space="preserve">, </w:t>
+      </w:r>
+      <w:r>
+        <w:rPr>
+          <w:i/>
+          <w:iCs/>
+        </w:rPr>
+        <w:t>147</w:t>
+      </w:r>
+      <w:r>
+        <w:t>, 772–787. https://doi.org/</w:t>
+      </w:r>
+      <w:hyperlink r:id="rId21">
+        <w:r>
+          <w:rPr>
+            <w:rStyle w:val="Hyperlink"/>
+          </w:rPr>
+          <w:t>https://doi.org/10.1016/j.neuroimage.2016.11.048</w:t>
+        </w:r>
+      </w:hyperlink>
+    </w:p>
+    <w:p>
+      <w:pPr>
+        <w:pStyle w:val="Bibliography"/>
+      </w:pPr>
+      <w:bookmarkStart w:id="32" w:name="ref-denwood_2016"/>
+      <w:bookmarkEnd w:id="30"/>
+      <w:r>
+        <w:t xml:space="preserve">Denwood, M. J. (2016). Runjags: An R package providing interface utilities, model templates,parallel computing methods and additional distributions for MCMC models in JAGS. </w:t>
+      </w:r>
+      <w:r>
+        <w:rPr>
+          <w:i/>
+          <w:iCs/>
+        </w:rPr>
+        <w:t>Journal of Statistical Software</w:t>
+      </w:r>
+      <w:r>
+        <w:t xml:space="preserve">, </w:t>
+      </w:r>
+      <w:r>
+        <w:rPr>
+          <w:i/>
+          <w:iCs/>
+        </w:rPr>
+        <w:t>71</w:t>
+      </w:r>
+      <w:r>
+        <w:t xml:space="preserve">, 1–25. </w:t>
+      </w:r>
+      <w:hyperlink r:id="rId22">
+        <w:r>
+          <w:rPr>
+            <w:rStyle w:val="Hyperlink"/>
+          </w:rPr>
+          <w:t>https://doi.org/10.18637/jss.v071.i09</w:t>
+        </w:r>
+      </w:hyperlink>
+    </w:p>
+    <w:p>
+      <w:pPr>
+        <w:pStyle w:val="Bibliography"/>
+      </w:pPr>
+      <w:bookmarkStart w:id="33" w:name="ref-gelman_1992"/>
+      <w:bookmarkEnd w:id="32"/>
       <w:r>
         <w:t xml:space="preserve">Gelman, A., &amp; Rubin, D. B. (1992). Inference from iterative simulation using multiple sequences. </w:t>
       </w:r>
@@ -3164,7 +4149,7 @@
       <w:r>
         <w:t xml:space="preserve">, 457–472. </w:t>
       </w:r>
-      <w:hyperlink r:id="rId18">
+      <w:hyperlink r:id="rId23">
         <w:r>
           <w:rPr>
             <w:rStyle w:val="Hyperlink"/>
@@ -3177,8 +4162,8 @@
       <w:pPr>
         <w:pStyle w:val="Bibliography"/>
       </w:pPr>
-      <w:bookmarkStart w:id="24" w:name="ref-johnson_2017"/>
-      <w:bookmarkEnd w:id="22"/>
+      <w:bookmarkStart w:id="34" w:name="ref-johnson_2017"/>
+      <w:bookmarkEnd w:id="33"/>
       <w:r>
         <w:t xml:space="preserve">Johnson, D. J., Hopwood, C. J., Cesario, J., &amp; Pleskac, T. J. (2017). Advancing research on cognitive processes in social and personality psychology: A hierarchical Drift Diffusion Model primer. </w:t>
       </w:r>
@@ -3202,7 +4187,7 @@
       <w:r>
         <w:t xml:space="preserve">(4), 413–423. </w:t>
       </w:r>
-      <w:hyperlink r:id="rId19">
+      <w:hyperlink r:id="rId24">
         <w:r>
           <w:rPr>
             <w:rStyle w:val="Hyperlink"/>
@@ -3215,8 +4200,46 @@
       <w:pPr>
         <w:pStyle w:val="Bibliography"/>
       </w:pPr>
-      <w:bookmarkStart w:id="25" w:name="ref-schubert_2019"/>
-      <w:bookmarkEnd w:id="24"/>
+      <w:bookmarkStart w:id="35" w:name="ref-mejia_2018"/>
+      <w:bookmarkEnd w:id="34"/>
+      <w:r>
+        <w:t xml:space="preserve">Mejia, A. F., Nebel, M. B., Barber, A. D., Choe, A. S., Pekar, J. J., Caffo, B. S., &amp; Lindquist, M. A. (2018). Improved estimation of subject-level functional connectivity using full and partial correlation with empirical Bayes shrinkage. </w:t>
+      </w:r>
+      <w:r>
+        <w:rPr>
+          <w:i/>
+          <w:iCs/>
+        </w:rPr>
+        <w:t>NeuroImage</w:t>
+      </w:r>
+      <w:r>
+        <w:t xml:space="preserve">, </w:t>
+      </w:r>
+      <w:r>
+        <w:rPr>
+          <w:i/>
+          <w:iCs/>
+        </w:rPr>
+        <w:t>172</w:t>
+      </w:r>
+      <w:r>
+        <w:t>, 478–491. https://doi.org/</w:t>
+      </w:r>
+      <w:hyperlink r:id="rId25">
+        <w:r>
+          <w:rPr>
+            <w:rStyle w:val="Hyperlink"/>
+          </w:rPr>
+          <w:t>https://doi.org/10.1016/j.neuroimage.2018.01.029</w:t>
+        </w:r>
+      </w:hyperlink>
+    </w:p>
+    <w:p>
+      <w:pPr>
+        <w:pStyle w:val="Bibliography"/>
+      </w:pPr>
+      <w:bookmarkStart w:id="36" w:name="ref-schubert_2019"/>
+      <w:bookmarkEnd w:id="35"/>
       <w:r>
         <w:t xml:space="preserve">Schubert, A.-L., Nunez, M. D., Hagemann, D., &amp; Vandekerckhove, J. (2019). Individual differences in cortical processing speed predict cognitive abilities: A model-based cognitive neuroscience account. </w:t>
       </w:r>
@@ -3245,8 +4268,8 @@
       <w:pPr>
         <w:pStyle w:val="Bibliography"/>
       </w:pPr>
-      <w:bookmarkStart w:id="26" w:name="ref-vandekerckhove_2014"/>
-      <w:bookmarkEnd w:id="25"/>
+      <w:bookmarkStart w:id="37" w:name="ref-vandekerckhove_2014"/>
+      <w:bookmarkEnd w:id="36"/>
       <w:r>
         <w:t xml:space="preserve">Vandekerckhove, J. (2014). A cognitive latent variable model for the simultaneous analysis of behavioral and personality data. </w:t>
       </w:r>
@@ -3270,7 +4293,7 @@
       <w:r>
         <w:t xml:space="preserve">, 58–71. </w:t>
       </w:r>
-      <w:hyperlink r:id="rId20">
+      <w:hyperlink r:id="rId26">
         <w:r>
           <w:rPr>
             <w:rStyle w:val="Hyperlink"/>
@@ -3278,14 +4301,14 @@
           <w:t>https://doi.org/10.1016/j.jmp.2014.06.004</w:t>
         </w:r>
       </w:hyperlink>
-      <w:bookmarkEnd w:id="20"/>
-      <w:bookmarkEnd w:id="23"/>
-      <w:bookmarkEnd w:id="26"/>
+      <w:bookmarkEnd w:id="28"/>
+      <w:bookmarkEnd w:id="31"/>
+      <w:bookmarkEnd w:id="37"/>
     </w:p>
     <w:sectPr>
-      <w:headerReference w:type="even" r:id="rId21"/>
-      <w:headerReference w:type="default" r:id="rId22"/>
-      <w:headerReference w:type="first" r:id="rId23"/>
+      <w:headerReference w:type="even" r:id="rId27"/>
+      <w:headerReference w:type="default" r:id="rId28"/>
+      <w:headerReference w:type="first" r:id="rId29"/>
       <w:pgSz w:w="12240" w:h="15840"/>
       <w:pgMar w:top="1440" w:right="1440" w:bottom="1440" w:left="1440" w:header="720" w:footer="720" w:gutter="0"/>
       <w:cols w:space="720"/>
@@ -3385,7 +4408,7 @@
             <w:rStyle w:val="PageNumber"/>
             <w:noProof/>
           </w:rPr>
-          <w:t>13</w:t>
+          <w:t>19</w:t>
         </w:r>
         <w:r>
           <w:rPr>
@@ -3678,7 +4701,7 @@
   <w:abstractNum w:abstractNumId="10" w15:restartNumberingAfterBreak="0">
     <w:nsid w:val="0000A990"/>
     <w:multiLevelType w:val="multilevel"/>
-    <w:tmpl w:val="B7A268C6"/>
+    <w:tmpl w:val="4A7E218E"/>
     <w:lvl w:ilvl="0">
       <w:numFmt w:val="bullet"/>
       <w:lvlText w:val=" "/>
@@ -4772,7 +5795,7 @@
   <w:num w:numId="19" w16cid:durableId="508297783">
     <w:abstractNumId w:val="9"/>
   </w:num>
-  <w:num w:numId="20" w16cid:durableId="802162821">
+  <w:num w:numId="20" w16cid:durableId="85812313">
     <w:abstractNumId w:val="10"/>
   </w:num>
 </w:numbering>
@@ -5906,7 +6929,7 @@
     <w:autoRedefine/>
     <w:uiPriority w:val="39"/>
     <w:unhideWhenUsed/>
-    <w:rsid w:val="00566954"/>
+    <w:rsid w:val="001C7ED3"/>
     <w:pPr>
       <w:spacing w:after="100"/>
     </w:pPr>
@@ -5918,7 +6941,7 @@
     <w:autoRedefine/>
     <w:uiPriority w:val="39"/>
     <w:unhideWhenUsed/>
-    <w:rsid w:val="00566954"/>
+    <w:rsid w:val="001C7ED3"/>
     <w:pPr>
       <w:spacing w:after="100"/>
       <w:ind w:left="240"/>

</xml_diff>

<commit_message>
final formatting changes in revised documents
</commit_message>
<xml_diff>
--- a/supplement/supplemental_materials.docx
+++ b/supplement/supplemental_materials.docx
@@ -1,10 +1,10 @@
 
 <file path=word/document.xml><?xml version="1.0" encoding="utf-8"?>
-<w:document xmlns:wpc="http://schemas.microsoft.com/office/word/2010/wordprocessingCanvas" xmlns:cx="http://schemas.microsoft.com/office/drawing/2014/chartex" xmlns:cx1="http://schemas.microsoft.com/office/drawing/2015/9/8/chartex" xmlns:cx2="http://schemas.microsoft.com/office/drawing/2015/10/21/chartex" xmlns:cx3="http://schemas.microsoft.com/office/drawing/2016/5/9/chartex" xmlns:cx4="http://schemas.microsoft.com/office/drawing/2016/5/10/chartex" xmlns:cx5="http://schemas.microsoft.com/office/drawing/2016/5/11/chartex" xmlns:cx6="http://schemas.microsoft.com/office/drawing/2016/5/12/chartex" xmlns:cx7="http://schemas.microsoft.com/office/drawing/2016/5/13/chartex" xmlns:cx8="http://schemas.microsoft.com/office/drawing/2016/5/14/chartex" xmlns:mc="http://schemas.openxmlformats.org/markup-compatibility/2006" xmlns:aink="http://schemas.microsoft.com/office/drawing/2016/ink" xmlns:am3d="http://schemas.microsoft.com/office/drawing/2017/model3d" xmlns:o="urn:schemas-microsoft-com:office:office" xmlns:oel="http://schemas.microsoft.com/office/2019/extlst" xmlns:r="http://schemas.openxmlformats.org/officeDocument/2006/relationships" xmlns:m="http://schemas.openxmlformats.org/officeDocument/2006/math" xmlns:v="urn:schemas-microsoft-com:vml" xmlns:wp14="http://schemas.microsoft.com/office/word/2010/wordprocessingDrawing" xmlns:wp="http://schemas.openxmlformats.org/drawingml/2006/wordprocessingDrawing" xmlns:w10="urn:schemas-microsoft-com:office:word" xmlns:w="http://schemas.openxmlformats.org/wordprocessingml/2006/main" xmlns:w14="http://schemas.microsoft.com/office/word/2010/wordml" xmlns:w15="http://schemas.microsoft.com/office/word/2012/wordml" xmlns:w16cex="http://schemas.microsoft.com/office/word/2018/wordml/cex" xmlns:w16cid="http://schemas.microsoft.com/office/word/2016/wordml/cid" xmlns:w16="http://schemas.microsoft.com/office/word/2018/wordml" xmlns:w16sdtdh="http://schemas.microsoft.com/office/word/2020/wordml/sdtdatahash" xmlns:w16se="http://schemas.microsoft.com/office/word/2015/wordml/symex" xmlns:wpg="http://schemas.microsoft.com/office/word/2010/wordprocessingGroup" xmlns:wpi="http://schemas.microsoft.com/office/word/2010/wordprocessingInk" xmlns:wne="http://schemas.microsoft.com/office/word/2006/wordml" xmlns:wps="http://schemas.microsoft.com/office/word/2010/wordprocessingShape" mc:Ignorable="w14 w15 w16se w16cid w16 w16cex w16sdtdh wp14">
+<w:document xmlns:wpc="http://schemas.microsoft.com/office/word/2010/wordprocessingCanvas" xmlns:cx="http://schemas.microsoft.com/office/drawing/2014/chartex" xmlns:cx1="http://schemas.microsoft.com/office/drawing/2015/9/8/chartex" xmlns:cx2="http://schemas.microsoft.com/office/drawing/2015/10/21/chartex" xmlns:cx3="http://schemas.microsoft.com/office/drawing/2016/5/9/chartex" xmlns:cx4="http://schemas.microsoft.com/office/drawing/2016/5/10/chartex" xmlns:cx5="http://schemas.microsoft.com/office/drawing/2016/5/11/chartex" xmlns:cx6="http://schemas.microsoft.com/office/drawing/2016/5/12/chartex" xmlns:cx7="http://schemas.microsoft.com/office/drawing/2016/5/13/chartex" xmlns:cx8="http://schemas.microsoft.com/office/drawing/2016/5/14/chartex" xmlns:mc="http://schemas.openxmlformats.org/markup-compatibility/2006" xmlns:aink="http://schemas.microsoft.com/office/drawing/2016/ink" xmlns:am3d="http://schemas.microsoft.com/office/drawing/2017/model3d" xmlns:o="urn:schemas-microsoft-com:office:office" xmlns:oel="http://schemas.microsoft.com/office/2019/extlst" xmlns:r="http://schemas.openxmlformats.org/officeDocument/2006/relationships" xmlns:m="http://schemas.openxmlformats.org/officeDocument/2006/math" xmlns:v="urn:schemas-microsoft-com:vml" xmlns:wp14="http://schemas.microsoft.com/office/word/2010/wordprocessingDrawing" xmlns:wp="http://schemas.openxmlformats.org/drawingml/2006/wordprocessingDrawing" xmlns:w10="urn:schemas-microsoft-com:office:word" xmlns:w="http://schemas.openxmlformats.org/wordprocessingml/2006/main" xmlns:w14="http://schemas.microsoft.com/office/word/2010/wordml" xmlns:w15="http://schemas.microsoft.com/office/word/2012/wordml" xmlns:w16cex="http://schemas.microsoft.com/office/word/2018/wordml/cex" xmlns:w16cid="http://schemas.microsoft.com/office/word/2016/wordml/cid" xmlns:w16="http://schemas.microsoft.com/office/word/2018/wordml" xmlns:w16du="http://schemas.microsoft.com/office/word/2023/wordml/word16du" xmlns:w16sdtdh="http://schemas.microsoft.com/office/word/2020/wordml/sdtdatahash" xmlns:w16se="http://schemas.microsoft.com/office/word/2015/wordml/symex" xmlns:wpg="http://schemas.microsoft.com/office/word/2010/wordprocessingGroup" xmlns:wpi="http://schemas.microsoft.com/office/word/2010/wordprocessingInk" xmlns:wne="http://schemas.microsoft.com/office/word/2006/wordml" xmlns:wps="http://schemas.microsoft.com/office/word/2010/wordprocessingShape" mc:Ignorable="w14 w15 w16se w16cid w16 w16cex w16sdtdh wp14">
   <w:body>
     <w:sdt>
       <w:sdtPr>
-        <w:id w:val="-1038806051"/>
+        <w:id w:val="1420523028"/>
         <w:docPartObj>
           <w:docPartGallery w:val="Table of Contents"/>
           <w:docPartUnique/>
@@ -13,6 +13,7 @@
       <w:sdtContent>
         <w:p>
           <w:pPr>
+            <w:ind w:left="720"/>
             <w:jc w:val="center"/>
           </w:pPr>
           <w:r>
@@ -38,7 +39,7 @@
           <w:r>
             <w:fldChar w:fldCharType="separate"/>
           </w:r>
-          <w:hyperlink w:anchor="_Toc133582584" w:history="1">
+          <w:hyperlink w:anchor="_Toc133770735" w:history="1">
             <w:r>
               <w:rPr>
                 <w:rStyle w:val="Hyperlink"/>
@@ -65,7 +66,7 @@
                 <w:noProof/>
                 <w:webHidden/>
               </w:rPr>
-              <w:instrText xml:space="preserve"> PAGEREF _Toc133582584 \h </w:instrText>
+              <w:instrText xml:space="preserve"> PAGEREF _Toc133770735 \h </w:instrText>
             </w:r>
             <w:r>
               <w:rPr>
@@ -106,7 +107,7 @@
               <w:noProof/>
             </w:rPr>
           </w:pPr>
-          <w:hyperlink w:anchor="_Toc133582585" w:history="1">
+          <w:hyperlink w:anchor="_Toc133770736" w:history="1">
             <w:r>
               <w:rPr>
                 <w:rStyle w:val="Hyperlink"/>
@@ -133,7 +134,7 @@
                 <w:noProof/>
                 <w:webHidden/>
               </w:rPr>
-              <w:instrText xml:space="preserve"> PAGEREF _Toc133582585 \h </w:instrText>
+              <w:instrText xml:space="preserve"> PAGEREF _Toc133770736 \h </w:instrText>
             </w:r>
             <w:r>
               <w:rPr>
@@ -174,7 +175,7 @@
               <w:noProof/>
             </w:rPr>
           </w:pPr>
-          <w:hyperlink w:anchor="_Toc133582586" w:history="1">
+          <w:hyperlink w:anchor="_Toc133770737" w:history="1">
             <w:r>
               <w:rPr>
                 <w:rStyle w:val="Hyperlink"/>
@@ -201,7 +202,7 @@
                 <w:noProof/>
                 <w:webHidden/>
               </w:rPr>
-              <w:instrText xml:space="preserve"> PAGEREF _Toc133582586 \h </w:instrText>
+              <w:instrText xml:space="preserve"> PAGEREF _Toc133770737 \h </w:instrText>
             </w:r>
             <w:r>
               <w:rPr>
@@ -242,7 +243,7 @@
               <w:noProof/>
             </w:rPr>
           </w:pPr>
-          <w:hyperlink w:anchor="_Toc133582587" w:history="1">
+          <w:hyperlink w:anchor="_Toc133770738" w:history="1">
             <w:r>
               <w:rPr>
                 <w:rStyle w:val="Hyperlink"/>
@@ -269,7 +270,7 @@
                 <w:noProof/>
                 <w:webHidden/>
               </w:rPr>
-              <w:instrText xml:space="preserve"> PAGEREF _Toc133582587 \h </w:instrText>
+              <w:instrText xml:space="preserve"> PAGEREF _Toc133770738 \h </w:instrText>
             </w:r>
             <w:r>
               <w:rPr>
@@ -310,7 +311,7 @@
               <w:noProof/>
             </w:rPr>
           </w:pPr>
-          <w:hyperlink w:anchor="_Toc133582588" w:history="1">
+          <w:hyperlink w:anchor="_Toc133770739" w:history="1">
             <w:r>
               <w:rPr>
                 <w:rStyle w:val="Hyperlink"/>
@@ -337,7 +338,7 @@
                 <w:noProof/>
                 <w:webHidden/>
               </w:rPr>
-              <w:instrText xml:space="preserve"> PAGEREF _Toc133582588 \h </w:instrText>
+              <w:instrText xml:space="preserve"> PAGEREF _Toc133770739 \h </w:instrText>
             </w:r>
             <w:r>
               <w:rPr>
@@ -378,7 +379,7 @@
               <w:noProof/>
             </w:rPr>
           </w:pPr>
-          <w:hyperlink w:anchor="_Toc133582589" w:history="1">
+          <w:hyperlink w:anchor="_Toc133770740" w:history="1">
             <w:r>
               <w:rPr>
                 <w:rStyle w:val="Hyperlink"/>
@@ -405,7 +406,7 @@
                 <w:noProof/>
                 <w:webHidden/>
               </w:rPr>
-              <w:instrText xml:space="preserve"> PAGEREF _Toc133582589 \h </w:instrText>
+              <w:instrText xml:space="preserve"> PAGEREF _Toc133770740 \h </w:instrText>
             </w:r>
             <w:r>
               <w:rPr>
@@ -446,7 +447,7 @@
               <w:noProof/>
             </w:rPr>
           </w:pPr>
-          <w:hyperlink w:anchor="_Toc133582590" w:history="1">
+          <w:hyperlink w:anchor="_Toc133770741" w:history="1">
             <w:r>
               <w:rPr>
                 <w:rStyle w:val="Hyperlink"/>
@@ -473,7 +474,7 @@
                 <w:noProof/>
                 <w:webHidden/>
               </w:rPr>
-              <w:instrText xml:space="preserve"> PAGEREF _Toc133582590 \h </w:instrText>
+              <w:instrText xml:space="preserve"> PAGEREF _Toc133770741 \h </w:instrText>
             </w:r>
             <w:r>
               <w:rPr>
@@ -514,7 +515,7 @@
               <w:noProof/>
             </w:rPr>
           </w:pPr>
-          <w:hyperlink w:anchor="_Toc133582591" w:history="1">
+          <w:hyperlink w:anchor="_Toc133770742" w:history="1">
             <w:r>
               <w:rPr>
                 <w:rStyle w:val="Hyperlink"/>
@@ -541,7 +542,7 @@
                 <w:noProof/>
                 <w:webHidden/>
               </w:rPr>
-              <w:instrText xml:space="preserve"> PAGEREF _Toc133582591 \h </w:instrText>
+              <w:instrText xml:space="preserve"> PAGEREF _Toc133770742 \h </w:instrText>
             </w:r>
             <w:r>
               <w:rPr>
@@ -582,7 +583,7 @@
               <w:noProof/>
             </w:rPr>
           </w:pPr>
-          <w:hyperlink w:anchor="_Toc133582592" w:history="1">
+          <w:hyperlink w:anchor="_Toc133770743" w:history="1">
             <w:r>
               <w:rPr>
                 <w:rStyle w:val="Hyperlink"/>
@@ -609,7 +610,7 @@
                 <w:noProof/>
                 <w:webHidden/>
               </w:rPr>
-              <w:instrText xml:space="preserve"> PAGEREF _Toc133582592 \h </w:instrText>
+              <w:instrText xml:space="preserve"> PAGEREF _Toc133770743 \h </w:instrText>
             </w:r>
             <w:r>
               <w:rPr>
@@ -650,7 +651,7 @@
               <w:noProof/>
             </w:rPr>
           </w:pPr>
-          <w:hyperlink w:anchor="_Toc133582593" w:history="1">
+          <w:hyperlink w:anchor="_Toc133770744" w:history="1">
             <w:r>
               <w:rPr>
                 <w:rStyle w:val="Hyperlink"/>
@@ -677,7 +678,7 @@
                 <w:noProof/>
                 <w:webHidden/>
               </w:rPr>
-              <w:instrText xml:space="preserve"> PAGEREF _Toc133582593 \h </w:instrText>
+              <w:instrText xml:space="preserve"> PAGEREF _Toc133770744 \h </w:instrText>
             </w:r>
             <w:r>
               <w:rPr>
@@ -718,7 +719,7 @@
               <w:noProof/>
             </w:rPr>
           </w:pPr>
-          <w:hyperlink w:anchor="_Toc133582594" w:history="1">
+          <w:hyperlink w:anchor="_Toc133770745" w:history="1">
             <w:r>
               <w:rPr>
                 <w:rStyle w:val="Hyperlink"/>
@@ -745,7 +746,7 @@
                 <w:noProof/>
                 <w:webHidden/>
               </w:rPr>
-              <w:instrText xml:space="preserve"> PAGEREF _Toc133582594 \h </w:instrText>
+              <w:instrText xml:space="preserve"> PAGEREF _Toc133770745 \h </w:instrText>
             </w:r>
             <w:r>
               <w:rPr>
@@ -786,7 +787,7 @@
               <w:noProof/>
             </w:rPr>
           </w:pPr>
-          <w:hyperlink w:anchor="_Toc133582595" w:history="1">
+          <w:hyperlink w:anchor="_Toc133770746" w:history="1">
             <w:r>
               <w:rPr>
                 <w:rStyle w:val="Hyperlink"/>
@@ -813,7 +814,7 @@
                 <w:noProof/>
                 <w:webHidden/>
               </w:rPr>
-              <w:instrText xml:space="preserve"> PAGEREF _Toc133582595 \h </w:instrText>
+              <w:instrText xml:space="preserve"> PAGEREF _Toc133770746 \h </w:instrText>
             </w:r>
             <w:r>
               <w:rPr>
@@ -854,7 +855,7 @@
               <w:noProof/>
             </w:rPr>
           </w:pPr>
-          <w:hyperlink w:anchor="_Toc133582596" w:history="1">
+          <w:hyperlink w:anchor="_Toc133770747" w:history="1">
             <w:r>
               <w:rPr>
                 <w:rStyle w:val="Hyperlink"/>
@@ -881,7 +882,7 @@
                 <w:noProof/>
                 <w:webHidden/>
               </w:rPr>
-              <w:instrText xml:space="preserve"> PAGEREF _Toc133582596 \h </w:instrText>
+              <w:instrText xml:space="preserve"> PAGEREF _Toc133770747 \h </w:instrText>
             </w:r>
             <w:r>
               <w:rPr>
@@ -922,7 +923,7 @@
               <w:noProof/>
             </w:rPr>
           </w:pPr>
-          <w:hyperlink w:anchor="_Toc133582597" w:history="1">
+          <w:hyperlink w:anchor="_Toc133770748" w:history="1">
             <w:r>
               <w:rPr>
                 <w:rStyle w:val="Hyperlink"/>
@@ -949,7 +950,7 @@
                 <w:noProof/>
                 <w:webHidden/>
               </w:rPr>
-              <w:instrText xml:space="preserve"> PAGEREF _Toc133582597 \h </w:instrText>
+              <w:instrText xml:space="preserve"> PAGEREF _Toc133770748 \h </w:instrText>
             </w:r>
             <w:r>
               <w:rPr>
@@ -969,7 +970,7 @@
                 <w:noProof/>
                 <w:webHidden/>
               </w:rPr>
-              <w:t>18</w:t>
+              <w:t>17</w:t>
             </w:r>
             <w:r>
               <w:rPr>
@@ -990,7 +991,7 @@
               <w:noProof/>
             </w:rPr>
           </w:pPr>
-          <w:hyperlink w:anchor="_Toc133582598" w:history="1">
+          <w:hyperlink w:anchor="_Toc133770749" w:history="1">
             <w:r>
               <w:rPr>
                 <w:rStyle w:val="Hyperlink"/>
@@ -1017,7 +1018,7 @@
                 <w:noProof/>
                 <w:webHidden/>
               </w:rPr>
-              <w:instrText xml:space="preserve"> PAGEREF _Toc133582598 \h </w:instrText>
+              <w:instrText xml:space="preserve"> PAGEREF _Toc133770749 \h </w:instrText>
             </w:r>
             <w:r>
               <w:rPr>
@@ -1037,7 +1038,7 @@
                 <w:noProof/>
                 <w:webHidden/>
               </w:rPr>
-              <w:t>19</w:t>
+              <w:t>18</w:t>
             </w:r>
             <w:r>
               <w:rPr>
@@ -1060,7 +1061,7 @@
         <w:pStyle w:val="Heading1"/>
       </w:pPr>
       <w:bookmarkStart w:id="0" w:name="data-access-workflow"/>
-      <w:bookmarkStart w:id="1" w:name="_Toc133582584"/>
+      <w:bookmarkStart w:id="1" w:name="_Toc133770735"/>
       <w:r>
         <w:lastRenderedPageBreak/>
         <w:t>Data access workflow</w:t>
@@ -1194,7 +1195,7 @@
               </w:rPr>
               <w:lastRenderedPageBreak/>
               <w:drawing>
-                <wp:inline distT="0" distB="0" distL="0" distR="0" wp14:anchorId="6CD3BD20" wp14:editId="120B6A0A">
+                <wp:inline distT="0" distB="0" distL="0" distR="0" wp14:anchorId="18A3834B" wp14:editId="53F096B5">
                   <wp:extent cx="5943600" cy="5349240"/>
                   <wp:effectExtent l="0" t="0" r="0" b="0"/>
                   <wp:docPr id="23" name="Picture"/>
@@ -1260,7 +1261,7 @@
         <w:pStyle w:val="Heading1"/>
       </w:pPr>
       <w:bookmarkStart w:id="2" w:name="power-analysis"/>
-      <w:bookmarkStart w:id="3" w:name="_Toc133582585"/>
+      <w:bookmarkStart w:id="3" w:name="_Toc133770736"/>
       <w:bookmarkEnd w:id="0"/>
       <w:r>
         <w:t>Power analysis</w:t>
@@ -1379,7 +1380,7 @@
                 <w:noProof/>
               </w:rPr>
               <w:drawing>
-                <wp:inline distT="0" distB="0" distL="0" distR="0" wp14:anchorId="5AEFCD62" wp14:editId="3CA71AF1">
+                <wp:inline distT="0" distB="0" distL="0" distR="0" wp14:anchorId="4FD27C03" wp14:editId="58EC6C42">
                   <wp:extent cx="5495559" cy="2289816"/>
                   <wp:effectExtent l="0" t="0" r="0" b="0"/>
                   <wp:docPr id="27" name="Picture"/>
@@ -1450,7 +1451,7 @@
         <w:pStyle w:val="Heading1"/>
       </w:pPr>
       <w:bookmarkStart w:id="4" w:name="Xd3052e3bd46a9267ff39b023b8c705841ab98bb"/>
-      <w:bookmarkStart w:id="5" w:name="_Toc133582586"/>
+      <w:bookmarkStart w:id="5" w:name="_Toc133770737"/>
       <w:bookmarkEnd w:id="2"/>
       <w:r>
         <w:t>Response Distributions of Cognitive Tasks</w:t>
@@ -1458,6 +1459,14 @@
       <w:bookmarkEnd w:id="5"/>
     </w:p>
     <w:p>
+      <w:r>
+        <w:t>See Table S1 for descriptive statistics for all cognitive tasks.</w:t>
+      </w:r>
+    </w:p>
+    <w:p>
+      <w:pPr>
+        <w:pStyle w:val="BodyText"/>
+      </w:pPr>
       <w:r>
         <w:rPr>
           <w:b/>
@@ -2581,7 +2590,7 @@
         <w:pStyle w:val="Heading1"/>
       </w:pPr>
       <w:bookmarkStart w:id="6" w:name="overview-of-ddm-modeling-procedure"/>
-      <w:bookmarkStart w:id="7" w:name="_Toc133582587"/>
+      <w:bookmarkStart w:id="7" w:name="_Toc133770738"/>
       <w:bookmarkEnd w:id="4"/>
       <w:r>
         <w:lastRenderedPageBreak/>
@@ -2667,7 +2676,7 @@
         <w:pStyle w:val="Heading1"/>
       </w:pPr>
       <w:bookmarkStart w:id="8" w:name="imputation-of-the-mental-rotation-task"/>
-      <w:bookmarkStart w:id="9" w:name="_Toc133582588"/>
+      <w:bookmarkStart w:id="9" w:name="_Toc133770739"/>
       <w:bookmarkEnd w:id="6"/>
       <w:r>
         <w:t>Imputation of the Mental Rotation Task</w:t>
@@ -2688,7 +2697,7 @@
         <w:pStyle w:val="Heading1"/>
       </w:pPr>
       <w:bookmarkStart w:id="10" w:name="X0cd4e229f580377d1e6f185e3a26297bae8efd7"/>
-      <w:bookmarkStart w:id="11" w:name="_Toc133582589"/>
+      <w:bookmarkStart w:id="11" w:name="_Toc133770740"/>
       <w:bookmarkEnd w:id="8"/>
       <w:r>
         <w:t>DDM simulations: The effect of few trials per participant</w:t>
@@ -2719,7 +2728,7 @@
         <w:pStyle w:val="Heading2"/>
       </w:pPr>
       <w:bookmarkStart w:id="12" w:name="X3d32d486a483abd391ca21cdfb941fac34fa204"/>
-      <w:bookmarkStart w:id="13" w:name="_Toc133582590"/>
+      <w:bookmarkStart w:id="13" w:name="_Toc133770741"/>
       <w:r>
         <w:t>DDM simulation 1: Single condition with eight trials</w:t>
       </w:r>
@@ -2783,7 +2792,7 @@
                 <w:noProof/>
               </w:rPr>
               <w:drawing>
-                <wp:inline distT="0" distB="0" distL="0" distR="0" wp14:anchorId="71C1706E" wp14:editId="250326D8">
+                <wp:inline distT="0" distB="0" distL="0" distR="0" wp14:anchorId="010212C5" wp14:editId="4796CD88">
                   <wp:extent cx="5495559" cy="2747779"/>
                   <wp:effectExtent l="0" t="0" r="0" b="0"/>
                   <wp:docPr id="34" name="Picture"/>
@@ -2873,7 +2882,7 @@
               </w:rPr>
               <w:lastRenderedPageBreak/>
               <w:drawing>
-                <wp:inline distT="0" distB="0" distL="0" distR="0" wp14:anchorId="04F6021E" wp14:editId="6CBBDD9C">
+                <wp:inline distT="0" distB="0" distL="0" distR="0" wp14:anchorId="7F57BC8F" wp14:editId="63E9C3AA">
                   <wp:extent cx="5495559" cy="2747779"/>
                   <wp:effectExtent l="0" t="0" r="0" b="0"/>
                   <wp:docPr id="37" name="Picture"/>
@@ -2952,7 +2961,7 @@
         <w:pStyle w:val="Heading2"/>
       </w:pPr>
       <w:bookmarkStart w:id="14" w:name="Xd81e33c8c9cc3f2985434b060fd348be8db103d"/>
-      <w:bookmarkStart w:id="15" w:name="_Toc133582591"/>
+      <w:bookmarkStart w:id="15" w:name="_Toc133770742"/>
       <w:bookmarkEnd w:id="12"/>
       <w:r>
         <w:t>DDM simulation 2: Two conditions; Boundary Separation fixed across conditions —-</w:t>
@@ -3020,7 +3029,7 @@
                 <w:noProof/>
               </w:rPr>
               <w:drawing>
-                <wp:inline distT="0" distB="0" distL="0" distR="0" wp14:anchorId="7E31AA05" wp14:editId="525487DD">
+                <wp:inline distT="0" distB="0" distL="0" distR="0" wp14:anchorId="1A044B91" wp14:editId="31D3C85A">
                   <wp:extent cx="5495559" cy="2747779"/>
                   <wp:effectExtent l="0" t="0" r="0" b="0"/>
                   <wp:docPr id="42" name="Picture"/>
@@ -3110,7 +3119,7 @@
               </w:rPr>
               <w:lastRenderedPageBreak/>
               <w:drawing>
-                <wp:inline distT="0" distB="0" distL="0" distR="0" wp14:anchorId="0FED017B" wp14:editId="125E7725">
+                <wp:inline distT="0" distB="0" distL="0" distR="0" wp14:anchorId="24B9F3E6" wp14:editId="0CCE71CF">
                   <wp:extent cx="5495559" cy="2747779"/>
                   <wp:effectExtent l="0" t="0" r="0" b="0"/>
                   <wp:docPr id="45" name="Picture"/>
@@ -3189,7 +3198,7 @@
         <w:pStyle w:val="Heading2"/>
       </w:pPr>
       <w:bookmarkStart w:id="16" w:name="Xcd5dcfa49c6c20923851b0affb614ccf9e523e2"/>
-      <w:bookmarkStart w:id="17" w:name="_Toc133582592"/>
+      <w:bookmarkStart w:id="17" w:name="_Toc133770743"/>
       <w:bookmarkEnd w:id="14"/>
       <w:r>
         <w:t>DDM simulation 3: Two conditions; 10,000 subjects</w:t>
@@ -3246,7 +3255,7 @@
                 <w:noProof/>
               </w:rPr>
               <w:drawing>
-                <wp:inline distT="0" distB="0" distL="0" distR="0" wp14:anchorId="4D0D8767" wp14:editId="1B1066C4">
+                <wp:inline distT="0" distB="0" distL="0" distR="0" wp14:anchorId="66F0CEF7" wp14:editId="3F40BF7C">
                   <wp:extent cx="5495559" cy="2747779"/>
                   <wp:effectExtent l="0" t="0" r="0" b="0"/>
                   <wp:docPr id="49" name="Picture"/>
@@ -3335,7 +3344,7 @@
                 <w:noProof/>
               </w:rPr>
               <w:drawing>
-                <wp:inline distT="0" distB="0" distL="0" distR="0" wp14:anchorId="5F4339B4" wp14:editId="310999B0">
+                <wp:inline distT="0" distB="0" distL="0" distR="0" wp14:anchorId="31FEC526" wp14:editId="15DE1920">
                   <wp:extent cx="5495559" cy="2747779"/>
                   <wp:effectExtent l="0" t="0" r="0" b="0"/>
                   <wp:docPr id="52" name="Picture"/>
@@ -3410,7 +3419,7 @@
         <w:pStyle w:val="Heading1"/>
       </w:pPr>
       <w:bookmarkStart w:id="18" w:name="additional-ddm-simulations"/>
-      <w:bookmarkStart w:id="19" w:name="_Toc133582593"/>
+      <w:bookmarkStart w:id="19" w:name="_Toc133770744"/>
       <w:bookmarkEnd w:id="10"/>
       <w:bookmarkEnd w:id="16"/>
       <w:r>
@@ -3423,7 +3432,7 @@
         <w:pStyle w:val="Heading2"/>
       </w:pPr>
       <w:bookmarkStart w:id="20" w:name="Xccb2165d5b6c670bce0bd57d44b1ab262fb1e33"/>
-      <w:bookmarkStart w:id="21" w:name="_Toc133582594"/>
+      <w:bookmarkStart w:id="21" w:name="_Toc133770745"/>
       <w:r>
         <w:t>DDM simulation 4: Does shrinkage bias the associations between parameter estimates and adversity?</w:t>
       </w:r>
@@ -3480,7 +3489,7 @@
         <w:pStyle w:val="BodyText"/>
       </w:pPr>
       <w:r>
-        <w:t>All parameters were recovered with high correlations ranging between 0.84 and 0.97. Figure S10 shows signs of shrinkage, especially in the right tail of the drift rate distribution. However, the difference in standard deviations was minimal (</w:t>
+        <w:t>All parameters were recovered with high correlations ranging between 0.84 and 0.97. Figure S9 shows signs of shrinkage, especially in the right tail of the drift rate distribution. However, the difference in standard deviations was minimal (</w:t>
       </w:r>
       <w:r>
         <w:rPr>
@@ -3547,7 +3556,7 @@
                 <w:noProof/>
               </w:rPr>
               <w:drawing>
-                <wp:inline distT="0" distB="0" distL="0" distR="0" wp14:anchorId="5859D2F9" wp14:editId="08FF72BA">
+                <wp:inline distT="0" distB="0" distL="0" distR="0" wp14:anchorId="04769DB2" wp14:editId="558C6A90">
                   <wp:extent cx="5943600" cy="2547257"/>
                   <wp:effectExtent l="0" t="0" r="0" b="0"/>
                   <wp:docPr id="57" name="Picture"/>
@@ -3618,7 +3627,7 @@
         <w:pStyle w:val="BodyText"/>
       </w:pPr>
       <w:r>
-        <w:t xml:space="preserve">Next, we calculated the deviations between each simulated and recovered parameter estimate and plotted this against the adversity scores (See Figure S11). Figure S11 suggests a small positive quadratic effect for the drift rate, with the highest levels of adversity being associated with a bigger deviation (and thus higher shrinkage). However, this association was not statistically significant (all </w:t>
+        <w:t xml:space="preserve">Next, we calculated the deviations between each simulated and recovered parameter estimate and plotted this against the adversity scores (See Figure S10). None of the associations were statistically significant (all </w:t>
       </w:r>
       <w:r>
         <w:rPr>
@@ -3660,7 +3669,7 @@
               </w:rPr>
               <w:lastRenderedPageBreak/>
               <w:drawing>
-                <wp:inline distT="0" distB="0" distL="0" distR="0" wp14:anchorId="4AE0FBFF" wp14:editId="343048D8">
+                <wp:inline distT="0" distB="0" distL="0" distR="0" wp14:anchorId="06E0F94C" wp14:editId="7FC88A0F">
                   <wp:extent cx="5495559" cy="2747779"/>
                   <wp:effectExtent l="0" t="0" r="0" b="0"/>
                   <wp:docPr id="60" name="Picture"/>
@@ -3669,7 +3678,7 @@
                     <a:graphicData uri="http://schemas.openxmlformats.org/drawingml/2006/picture">
                       <pic:pic xmlns:pic="http://schemas.openxmlformats.org/drawingml/2006/picture">
                         <pic:nvPicPr>
-                          <pic:cNvPr id="61" name="Picture" descr="supplemental_materials_files/figure-docx/figureS11-1.png"/>
+                          <pic:cNvPr id="61" name="Picture" descr="supplemental_materials_files/figure-docx/figureS10-1.png"/>
                           <pic:cNvPicPr>
                             <a:picLocks noChangeAspect="1" noChangeArrowheads="1"/>
                           </pic:cNvPicPr>
@@ -3712,7 +3721,7 @@
                 <w:b/>
                 <w:bCs/>
               </w:rPr>
-              <w:t>Figure S11.</w:t>
+              <w:t>Figure S10.</w:t>
             </w:r>
             <w:r>
               <w:t xml:space="preserve"> Deviation between simulated and recovered parameter estimates as a function of adversity. The regression lines show quadratic effects. a = Boundary Separation; t = Non-Decision Time; v = Drift Rate</w:t>
@@ -3751,7 +3760,7 @@
         <w:t>p</w:t>
       </w:r>
       <w:r>
-        <w:t xml:space="preserve"> = .163. As Figure 12 illustrates, there seemed to be small shrinkage effects at the low and high levels of adversity. However, none of these simple slope effects were statistically significant. Taken together, we conclude that DDM recovery at higher levels of adversity was not less precise compared to lower levels of adversity.</w:t>
+        <w:t xml:space="preserve"> = .163. As Figure 11 illustrates, there seemed to be small shrinkage effects at the low and high levels of adversity. However, none of these simple slope effects were statistically significant. Taken together, we conclude that DDM recovery at higher levels of adversity was not less precise compared to lower levels of adversity.</w:t>
       </w:r>
     </w:p>
     <w:p>
@@ -3783,7 +3792,7 @@
               </w:rPr>
               <w:lastRenderedPageBreak/>
               <w:drawing>
-                <wp:inline distT="0" distB="0" distL="0" distR="0" wp14:anchorId="3B674CD4" wp14:editId="04FB2A00">
+                <wp:inline distT="0" distB="0" distL="0" distR="0" wp14:anchorId="4B655D28" wp14:editId="0AB39D2E">
                   <wp:extent cx="5495559" cy="2747779"/>
                   <wp:effectExtent l="0" t="0" r="0" b="0"/>
                   <wp:docPr id="63" name="Picture"/>
@@ -3792,7 +3801,7 @@
                     <a:graphicData uri="http://schemas.openxmlformats.org/drawingml/2006/picture">
                       <pic:pic xmlns:pic="http://schemas.openxmlformats.org/drawingml/2006/picture">
                         <pic:nvPicPr>
-                          <pic:cNvPr id="64" name="Picture" descr="supplemental_materials_files/figure-docx/figureS12-1.png"/>
+                          <pic:cNvPr id="64" name="Picture" descr="supplemental_materials_files/figure-docx/figureS11-1.png"/>
                           <pic:cNvPicPr>
                             <a:picLocks noChangeAspect="1" noChangeArrowheads="1"/>
                           </pic:cNvPicPr>
@@ -3835,7 +3844,7 @@
                 <w:b/>
                 <w:bCs/>
               </w:rPr>
-              <w:t>Figure S12.</w:t>
+              <w:t>Figure S11.</w:t>
             </w:r>
             <w:r>
               <w:t xml:space="preserve"> Simple slopes of the difference between simulated and estimated drift rates at different levels of adversity.</w:t>
@@ -3854,7 +3863,7 @@
         <w:pStyle w:val="Heading2"/>
       </w:pPr>
       <w:bookmarkStart w:id="22" w:name="X46aeb2ffcc65d555d2861e32abb80c56b087b24"/>
-      <w:bookmarkStart w:id="23" w:name="_Toc133582595"/>
+      <w:bookmarkStart w:id="23" w:name="_Toc133770746"/>
       <w:bookmarkEnd w:id="20"/>
       <w:r>
         <w:t>DDM simulation 5: Imputation of missing RTs</w:t>
@@ -3997,7 +4006,7 @@
         <w:pStyle w:val="Heading1"/>
       </w:pPr>
       <w:bookmarkStart w:id="24" w:name="ddm-model-fit-assessments"/>
-      <w:bookmarkStart w:id="25" w:name="_Toc133582596"/>
+      <w:bookmarkStart w:id="25" w:name="_Toc133770747"/>
       <w:bookmarkEnd w:id="18"/>
       <w:bookmarkEnd w:id="22"/>
       <w:r>
@@ -4019,7 +4028,7 @@
         <w:pStyle w:val="Heading1"/>
       </w:pPr>
       <w:bookmarkStart w:id="26" w:name="sem-fit"/>
-      <w:bookmarkStart w:id="27" w:name="_Toc133582597"/>
+      <w:bookmarkStart w:id="27" w:name="_Toc133770748"/>
       <w:bookmarkEnd w:id="24"/>
       <w:r>
         <w:lastRenderedPageBreak/>
@@ -4046,7 +4055,7 @@
         <w:pStyle w:val="Heading1"/>
       </w:pPr>
       <w:bookmarkStart w:id="28" w:name="references"/>
-      <w:bookmarkStart w:id="29" w:name="_Toc133582598"/>
+      <w:bookmarkStart w:id="29" w:name="_Toc133770749"/>
       <w:bookmarkEnd w:id="26"/>
       <w:r>
         <w:lastRenderedPageBreak/>
@@ -4320,7 +4329,7 @@
 </file>
 
 <file path=word/endnotes.xml><?xml version="1.0" encoding="utf-8"?>
-<w:endnotes xmlns:wpc="http://schemas.microsoft.com/office/word/2010/wordprocessingCanvas" xmlns:cx="http://schemas.microsoft.com/office/drawing/2014/chartex" xmlns:cx1="http://schemas.microsoft.com/office/drawing/2015/9/8/chartex" xmlns:cx2="http://schemas.microsoft.com/office/drawing/2015/10/21/chartex" xmlns:cx3="http://schemas.microsoft.com/office/drawing/2016/5/9/chartex" xmlns:cx4="http://schemas.microsoft.com/office/drawing/2016/5/10/chartex" xmlns:cx5="http://schemas.microsoft.com/office/drawing/2016/5/11/chartex" xmlns:cx6="http://schemas.microsoft.com/office/drawing/2016/5/12/chartex" xmlns:cx7="http://schemas.microsoft.com/office/drawing/2016/5/13/chartex" xmlns:cx8="http://schemas.microsoft.com/office/drawing/2016/5/14/chartex" xmlns:mc="http://schemas.openxmlformats.org/markup-compatibility/2006" xmlns:aink="http://schemas.microsoft.com/office/drawing/2016/ink" xmlns:am3d="http://schemas.microsoft.com/office/drawing/2017/model3d" xmlns:o="urn:schemas-microsoft-com:office:office" xmlns:oel="http://schemas.microsoft.com/office/2019/extlst" xmlns:r="http://schemas.openxmlformats.org/officeDocument/2006/relationships" xmlns:m="http://schemas.openxmlformats.org/officeDocument/2006/math" xmlns:v="urn:schemas-microsoft-com:vml" xmlns:wp14="http://schemas.microsoft.com/office/word/2010/wordprocessingDrawing" xmlns:wp="http://schemas.openxmlformats.org/drawingml/2006/wordprocessingDrawing" xmlns:w10="urn:schemas-microsoft-com:office:word" xmlns:w="http://schemas.openxmlformats.org/wordprocessingml/2006/main" xmlns:w14="http://schemas.microsoft.com/office/word/2010/wordml" xmlns:w15="http://schemas.microsoft.com/office/word/2012/wordml" xmlns:w16cex="http://schemas.microsoft.com/office/word/2018/wordml/cex" xmlns:w16cid="http://schemas.microsoft.com/office/word/2016/wordml/cid" xmlns:w16="http://schemas.microsoft.com/office/word/2018/wordml" xmlns:w16sdtdh="http://schemas.microsoft.com/office/word/2020/wordml/sdtdatahash" xmlns:w16se="http://schemas.microsoft.com/office/word/2015/wordml/symex" xmlns:wpg="http://schemas.microsoft.com/office/word/2010/wordprocessingGroup" xmlns:wpi="http://schemas.microsoft.com/office/word/2010/wordprocessingInk" xmlns:wne="http://schemas.microsoft.com/office/word/2006/wordml" xmlns:wps="http://schemas.microsoft.com/office/word/2010/wordprocessingShape" mc:Ignorable="w14 w15 w16se w16cid w16 w16cex w16sdtdh wp14">
+<w:endnotes xmlns:wpc="http://schemas.microsoft.com/office/word/2010/wordprocessingCanvas" xmlns:cx="http://schemas.microsoft.com/office/drawing/2014/chartex" xmlns:cx1="http://schemas.microsoft.com/office/drawing/2015/9/8/chartex" xmlns:cx2="http://schemas.microsoft.com/office/drawing/2015/10/21/chartex" xmlns:cx3="http://schemas.microsoft.com/office/drawing/2016/5/9/chartex" xmlns:cx4="http://schemas.microsoft.com/office/drawing/2016/5/10/chartex" xmlns:cx5="http://schemas.microsoft.com/office/drawing/2016/5/11/chartex" xmlns:cx6="http://schemas.microsoft.com/office/drawing/2016/5/12/chartex" xmlns:cx7="http://schemas.microsoft.com/office/drawing/2016/5/13/chartex" xmlns:cx8="http://schemas.microsoft.com/office/drawing/2016/5/14/chartex" xmlns:mc="http://schemas.openxmlformats.org/markup-compatibility/2006" xmlns:aink="http://schemas.microsoft.com/office/drawing/2016/ink" xmlns:am3d="http://schemas.microsoft.com/office/drawing/2017/model3d" xmlns:o="urn:schemas-microsoft-com:office:office" xmlns:oel="http://schemas.microsoft.com/office/2019/extlst" xmlns:r="http://schemas.openxmlformats.org/officeDocument/2006/relationships" xmlns:m="http://schemas.openxmlformats.org/officeDocument/2006/math" xmlns:v="urn:schemas-microsoft-com:vml" xmlns:wp14="http://schemas.microsoft.com/office/word/2010/wordprocessingDrawing" xmlns:wp="http://schemas.openxmlformats.org/drawingml/2006/wordprocessingDrawing" xmlns:w10="urn:schemas-microsoft-com:office:word" xmlns:w="http://schemas.openxmlformats.org/wordprocessingml/2006/main" xmlns:w14="http://schemas.microsoft.com/office/word/2010/wordml" xmlns:w15="http://schemas.microsoft.com/office/word/2012/wordml" xmlns:w16cex="http://schemas.microsoft.com/office/word/2018/wordml/cex" xmlns:w16cid="http://schemas.microsoft.com/office/word/2016/wordml/cid" xmlns:w16="http://schemas.microsoft.com/office/word/2018/wordml" xmlns:w16du="http://schemas.microsoft.com/office/word/2023/wordml/word16du" xmlns:w16sdtdh="http://schemas.microsoft.com/office/word/2020/wordml/sdtdatahash" xmlns:w16se="http://schemas.microsoft.com/office/word/2015/wordml/symex" xmlns:wpg="http://schemas.microsoft.com/office/word/2010/wordprocessingGroup" xmlns:wpi="http://schemas.microsoft.com/office/word/2010/wordprocessingInk" xmlns:wne="http://schemas.microsoft.com/office/word/2006/wordml" xmlns:wps="http://schemas.microsoft.com/office/word/2010/wordprocessingShape" mc:Ignorable="w14 w15 w16se w16cid w16 w16cex w16sdtdh wp14">
   <w:endnote w:type="separator" w:id="-1">
     <w:p>
       <w:pPr>
@@ -4345,7 +4354,7 @@
 </file>
 
 <file path=word/footnotes.xml><?xml version="1.0" encoding="utf-8"?>
-<w:footnotes xmlns:wpc="http://schemas.microsoft.com/office/word/2010/wordprocessingCanvas" xmlns:cx="http://schemas.microsoft.com/office/drawing/2014/chartex" xmlns:cx1="http://schemas.microsoft.com/office/drawing/2015/9/8/chartex" xmlns:cx2="http://schemas.microsoft.com/office/drawing/2015/10/21/chartex" xmlns:cx3="http://schemas.microsoft.com/office/drawing/2016/5/9/chartex" xmlns:cx4="http://schemas.microsoft.com/office/drawing/2016/5/10/chartex" xmlns:cx5="http://schemas.microsoft.com/office/drawing/2016/5/11/chartex" xmlns:cx6="http://schemas.microsoft.com/office/drawing/2016/5/12/chartex" xmlns:cx7="http://schemas.microsoft.com/office/drawing/2016/5/13/chartex" xmlns:cx8="http://schemas.microsoft.com/office/drawing/2016/5/14/chartex" xmlns:mc="http://schemas.openxmlformats.org/markup-compatibility/2006" xmlns:aink="http://schemas.microsoft.com/office/drawing/2016/ink" xmlns:am3d="http://schemas.microsoft.com/office/drawing/2017/model3d" xmlns:o="urn:schemas-microsoft-com:office:office" xmlns:oel="http://schemas.microsoft.com/office/2019/extlst" xmlns:r="http://schemas.openxmlformats.org/officeDocument/2006/relationships" xmlns:m="http://schemas.openxmlformats.org/officeDocument/2006/math" xmlns:v="urn:schemas-microsoft-com:vml" xmlns:wp14="http://schemas.microsoft.com/office/word/2010/wordprocessingDrawing" xmlns:wp="http://schemas.openxmlformats.org/drawingml/2006/wordprocessingDrawing" xmlns:w10="urn:schemas-microsoft-com:office:word" xmlns:w="http://schemas.openxmlformats.org/wordprocessingml/2006/main" xmlns:w14="http://schemas.microsoft.com/office/word/2010/wordml" xmlns:w15="http://schemas.microsoft.com/office/word/2012/wordml" xmlns:w16cex="http://schemas.microsoft.com/office/word/2018/wordml/cex" xmlns:w16cid="http://schemas.microsoft.com/office/word/2016/wordml/cid" xmlns:w16="http://schemas.microsoft.com/office/word/2018/wordml" xmlns:w16sdtdh="http://schemas.microsoft.com/office/word/2020/wordml/sdtdatahash" xmlns:w16se="http://schemas.microsoft.com/office/word/2015/wordml/symex" xmlns:wpg="http://schemas.microsoft.com/office/word/2010/wordprocessingGroup" xmlns:wpi="http://schemas.microsoft.com/office/word/2010/wordprocessingInk" xmlns:wne="http://schemas.microsoft.com/office/word/2006/wordml" xmlns:wps="http://schemas.microsoft.com/office/word/2010/wordprocessingShape" mc:Ignorable="w14 w15 w16se w16cid w16 w16cex w16sdtdh wp14">
+<w:footnotes xmlns:wpc="http://schemas.microsoft.com/office/word/2010/wordprocessingCanvas" xmlns:cx="http://schemas.microsoft.com/office/drawing/2014/chartex" xmlns:cx1="http://schemas.microsoft.com/office/drawing/2015/9/8/chartex" xmlns:cx2="http://schemas.microsoft.com/office/drawing/2015/10/21/chartex" xmlns:cx3="http://schemas.microsoft.com/office/drawing/2016/5/9/chartex" xmlns:cx4="http://schemas.microsoft.com/office/drawing/2016/5/10/chartex" xmlns:cx5="http://schemas.microsoft.com/office/drawing/2016/5/11/chartex" xmlns:cx6="http://schemas.microsoft.com/office/drawing/2016/5/12/chartex" xmlns:cx7="http://schemas.microsoft.com/office/drawing/2016/5/13/chartex" xmlns:cx8="http://schemas.microsoft.com/office/drawing/2016/5/14/chartex" xmlns:mc="http://schemas.openxmlformats.org/markup-compatibility/2006" xmlns:aink="http://schemas.microsoft.com/office/drawing/2016/ink" xmlns:am3d="http://schemas.microsoft.com/office/drawing/2017/model3d" xmlns:o="urn:schemas-microsoft-com:office:office" xmlns:oel="http://schemas.microsoft.com/office/2019/extlst" xmlns:r="http://schemas.openxmlformats.org/officeDocument/2006/relationships" xmlns:m="http://schemas.openxmlformats.org/officeDocument/2006/math" xmlns:v="urn:schemas-microsoft-com:vml" xmlns:wp14="http://schemas.microsoft.com/office/word/2010/wordprocessingDrawing" xmlns:wp="http://schemas.openxmlformats.org/drawingml/2006/wordprocessingDrawing" xmlns:w10="urn:schemas-microsoft-com:office:word" xmlns:w="http://schemas.openxmlformats.org/wordprocessingml/2006/main" xmlns:w14="http://schemas.microsoft.com/office/word/2010/wordml" xmlns:w15="http://schemas.microsoft.com/office/word/2012/wordml" xmlns:w16cex="http://schemas.microsoft.com/office/word/2018/wordml/cex" xmlns:w16cid="http://schemas.microsoft.com/office/word/2016/wordml/cid" xmlns:w16="http://schemas.microsoft.com/office/word/2018/wordml" xmlns:w16du="http://schemas.microsoft.com/office/word/2023/wordml/word16du" xmlns:w16sdtdh="http://schemas.microsoft.com/office/word/2020/wordml/sdtdatahash" xmlns:w16se="http://schemas.microsoft.com/office/word/2015/wordml/symex" xmlns:wpg="http://schemas.microsoft.com/office/word/2010/wordprocessingGroup" xmlns:wpi="http://schemas.microsoft.com/office/word/2010/wordprocessingInk" xmlns:wne="http://schemas.microsoft.com/office/word/2006/wordml" xmlns:wps="http://schemas.microsoft.com/office/word/2010/wordprocessingShape" mc:Ignorable="w14 w15 w16se w16cid w16 w16cex w16sdtdh wp14">
   <w:footnote w:type="separator" w:id="-1">
     <w:p>
       <w:r>
@@ -4364,7 +4373,7 @@
 </file>
 
 <file path=word/header1.xml><?xml version="1.0" encoding="utf-8"?>
-<w:hdr xmlns:wpc="http://schemas.microsoft.com/office/word/2010/wordprocessingCanvas" xmlns:cx="http://schemas.microsoft.com/office/drawing/2014/chartex" xmlns:cx1="http://schemas.microsoft.com/office/drawing/2015/9/8/chartex" xmlns:cx2="http://schemas.microsoft.com/office/drawing/2015/10/21/chartex" xmlns:cx3="http://schemas.microsoft.com/office/drawing/2016/5/9/chartex" xmlns:cx4="http://schemas.microsoft.com/office/drawing/2016/5/10/chartex" xmlns:cx5="http://schemas.microsoft.com/office/drawing/2016/5/11/chartex" xmlns:cx6="http://schemas.microsoft.com/office/drawing/2016/5/12/chartex" xmlns:cx7="http://schemas.microsoft.com/office/drawing/2016/5/13/chartex" xmlns:cx8="http://schemas.microsoft.com/office/drawing/2016/5/14/chartex" xmlns:mc="http://schemas.openxmlformats.org/markup-compatibility/2006" xmlns:aink="http://schemas.microsoft.com/office/drawing/2016/ink" xmlns:am3d="http://schemas.microsoft.com/office/drawing/2017/model3d" xmlns:o="urn:schemas-microsoft-com:office:office" xmlns:oel="http://schemas.microsoft.com/office/2019/extlst" xmlns:r="http://schemas.openxmlformats.org/officeDocument/2006/relationships" xmlns:m="http://schemas.openxmlformats.org/officeDocument/2006/math" xmlns:v="urn:schemas-microsoft-com:vml" xmlns:wp14="http://schemas.microsoft.com/office/word/2010/wordprocessingDrawing" xmlns:wp="http://schemas.openxmlformats.org/drawingml/2006/wordprocessingDrawing" xmlns:w10="urn:schemas-microsoft-com:office:word" xmlns:w="http://schemas.openxmlformats.org/wordprocessingml/2006/main" xmlns:w14="http://schemas.microsoft.com/office/word/2010/wordml" xmlns:w15="http://schemas.microsoft.com/office/word/2012/wordml" xmlns:w16cex="http://schemas.microsoft.com/office/word/2018/wordml/cex" xmlns:w16cid="http://schemas.microsoft.com/office/word/2016/wordml/cid" xmlns:w16="http://schemas.microsoft.com/office/word/2018/wordml" xmlns:w16sdtdh="http://schemas.microsoft.com/office/word/2020/wordml/sdtdatahash" xmlns:w16se="http://schemas.microsoft.com/office/word/2015/wordml/symex" xmlns:wpg="http://schemas.microsoft.com/office/word/2010/wordprocessingGroup" xmlns:wpi="http://schemas.microsoft.com/office/word/2010/wordprocessingInk" xmlns:wne="http://schemas.microsoft.com/office/word/2006/wordml" xmlns:wps="http://schemas.microsoft.com/office/word/2010/wordprocessingShape" mc:Ignorable="w14 w15 w16se w16cid w16 w16cex w16sdtdh wp14">
+<w:hdr xmlns:wpc="http://schemas.microsoft.com/office/word/2010/wordprocessingCanvas" xmlns:cx="http://schemas.microsoft.com/office/drawing/2014/chartex" xmlns:cx1="http://schemas.microsoft.com/office/drawing/2015/9/8/chartex" xmlns:cx2="http://schemas.microsoft.com/office/drawing/2015/10/21/chartex" xmlns:cx3="http://schemas.microsoft.com/office/drawing/2016/5/9/chartex" xmlns:cx4="http://schemas.microsoft.com/office/drawing/2016/5/10/chartex" xmlns:cx5="http://schemas.microsoft.com/office/drawing/2016/5/11/chartex" xmlns:cx6="http://schemas.microsoft.com/office/drawing/2016/5/12/chartex" xmlns:cx7="http://schemas.microsoft.com/office/drawing/2016/5/13/chartex" xmlns:cx8="http://schemas.microsoft.com/office/drawing/2016/5/14/chartex" xmlns:mc="http://schemas.openxmlformats.org/markup-compatibility/2006" xmlns:aink="http://schemas.microsoft.com/office/drawing/2016/ink" xmlns:am3d="http://schemas.microsoft.com/office/drawing/2017/model3d" xmlns:o="urn:schemas-microsoft-com:office:office" xmlns:oel="http://schemas.microsoft.com/office/2019/extlst" xmlns:r="http://schemas.openxmlformats.org/officeDocument/2006/relationships" xmlns:m="http://schemas.openxmlformats.org/officeDocument/2006/math" xmlns:v="urn:schemas-microsoft-com:vml" xmlns:wp14="http://schemas.microsoft.com/office/word/2010/wordprocessingDrawing" xmlns:wp="http://schemas.openxmlformats.org/drawingml/2006/wordprocessingDrawing" xmlns:w10="urn:schemas-microsoft-com:office:word" xmlns:w="http://schemas.openxmlformats.org/wordprocessingml/2006/main" xmlns:w14="http://schemas.microsoft.com/office/word/2010/wordml" xmlns:w15="http://schemas.microsoft.com/office/word/2012/wordml" xmlns:w16cex="http://schemas.microsoft.com/office/word/2018/wordml/cex" xmlns:w16cid="http://schemas.microsoft.com/office/word/2016/wordml/cid" xmlns:w16="http://schemas.microsoft.com/office/word/2018/wordml" xmlns:w16du="http://schemas.microsoft.com/office/word/2023/wordml/word16du" xmlns:w16sdtdh="http://schemas.microsoft.com/office/word/2020/wordml/sdtdatahash" xmlns:w16se="http://schemas.microsoft.com/office/word/2015/wordml/symex" xmlns:wpg="http://schemas.microsoft.com/office/word/2010/wordprocessingGroup" xmlns:wpi="http://schemas.microsoft.com/office/word/2010/wordprocessingInk" xmlns:wne="http://schemas.microsoft.com/office/word/2006/wordml" xmlns:wps="http://schemas.microsoft.com/office/word/2010/wordprocessingShape" mc:Ignorable="w14 w15 w16se w16cid w16 w16cex w16sdtdh wp14">
   <w:sdt>
     <w:sdtPr>
       <w:rPr>
@@ -4408,7 +4417,7 @@
             <w:rStyle w:val="PageNumber"/>
             <w:noProof/>
           </w:rPr>
-          <w:t>19</w:t>
+          <w:t>18</w:t>
         </w:r>
         <w:r>
           <w:rPr>
@@ -4429,7 +4438,7 @@
 </file>
 
 <file path=word/header2.xml><?xml version="1.0" encoding="utf-8"?>
-<w:hdr xmlns:wpc="http://schemas.microsoft.com/office/word/2010/wordprocessingCanvas" xmlns:cx="http://schemas.microsoft.com/office/drawing/2014/chartex" xmlns:cx1="http://schemas.microsoft.com/office/drawing/2015/9/8/chartex" xmlns:cx2="http://schemas.microsoft.com/office/drawing/2015/10/21/chartex" xmlns:cx3="http://schemas.microsoft.com/office/drawing/2016/5/9/chartex" xmlns:cx4="http://schemas.microsoft.com/office/drawing/2016/5/10/chartex" xmlns:cx5="http://schemas.microsoft.com/office/drawing/2016/5/11/chartex" xmlns:cx6="http://schemas.microsoft.com/office/drawing/2016/5/12/chartex" xmlns:cx7="http://schemas.microsoft.com/office/drawing/2016/5/13/chartex" xmlns:cx8="http://schemas.microsoft.com/office/drawing/2016/5/14/chartex" xmlns:mc="http://schemas.openxmlformats.org/markup-compatibility/2006" xmlns:aink="http://schemas.microsoft.com/office/drawing/2016/ink" xmlns:am3d="http://schemas.microsoft.com/office/drawing/2017/model3d" xmlns:o="urn:schemas-microsoft-com:office:office" xmlns:oel="http://schemas.microsoft.com/office/2019/extlst" xmlns:r="http://schemas.openxmlformats.org/officeDocument/2006/relationships" xmlns:m="http://schemas.openxmlformats.org/officeDocument/2006/math" xmlns:v="urn:schemas-microsoft-com:vml" xmlns:wp14="http://schemas.microsoft.com/office/word/2010/wordprocessingDrawing" xmlns:wp="http://schemas.openxmlformats.org/drawingml/2006/wordprocessingDrawing" xmlns:w10="urn:schemas-microsoft-com:office:word" xmlns:w="http://schemas.openxmlformats.org/wordprocessingml/2006/main" xmlns:w14="http://schemas.microsoft.com/office/word/2010/wordml" xmlns:w15="http://schemas.microsoft.com/office/word/2012/wordml" xmlns:w16cex="http://schemas.microsoft.com/office/word/2018/wordml/cex" xmlns:w16cid="http://schemas.microsoft.com/office/word/2016/wordml/cid" xmlns:w16="http://schemas.microsoft.com/office/word/2018/wordml" xmlns:w16sdtdh="http://schemas.microsoft.com/office/word/2020/wordml/sdtdatahash" xmlns:w16se="http://schemas.microsoft.com/office/word/2015/wordml/symex" xmlns:wpg="http://schemas.microsoft.com/office/word/2010/wordprocessingGroup" xmlns:wpi="http://schemas.microsoft.com/office/word/2010/wordprocessingInk" xmlns:wne="http://schemas.microsoft.com/office/word/2006/wordml" xmlns:wps="http://schemas.microsoft.com/office/word/2010/wordprocessingShape" mc:Ignorable="w14 w15 w16se w16cid w16 w16cex w16sdtdh wp14">
+<w:hdr xmlns:wpc="http://schemas.microsoft.com/office/word/2010/wordprocessingCanvas" xmlns:cx="http://schemas.microsoft.com/office/drawing/2014/chartex" xmlns:cx1="http://schemas.microsoft.com/office/drawing/2015/9/8/chartex" xmlns:cx2="http://schemas.microsoft.com/office/drawing/2015/10/21/chartex" xmlns:cx3="http://schemas.microsoft.com/office/drawing/2016/5/9/chartex" xmlns:cx4="http://schemas.microsoft.com/office/drawing/2016/5/10/chartex" xmlns:cx5="http://schemas.microsoft.com/office/drawing/2016/5/11/chartex" xmlns:cx6="http://schemas.microsoft.com/office/drawing/2016/5/12/chartex" xmlns:cx7="http://schemas.microsoft.com/office/drawing/2016/5/13/chartex" xmlns:cx8="http://schemas.microsoft.com/office/drawing/2016/5/14/chartex" xmlns:mc="http://schemas.openxmlformats.org/markup-compatibility/2006" xmlns:aink="http://schemas.microsoft.com/office/drawing/2016/ink" xmlns:am3d="http://schemas.microsoft.com/office/drawing/2017/model3d" xmlns:o="urn:schemas-microsoft-com:office:office" xmlns:oel="http://schemas.microsoft.com/office/2019/extlst" xmlns:r="http://schemas.openxmlformats.org/officeDocument/2006/relationships" xmlns:m="http://schemas.openxmlformats.org/officeDocument/2006/math" xmlns:v="urn:schemas-microsoft-com:vml" xmlns:wp14="http://schemas.microsoft.com/office/word/2010/wordprocessingDrawing" xmlns:wp="http://schemas.openxmlformats.org/drawingml/2006/wordprocessingDrawing" xmlns:w10="urn:schemas-microsoft-com:office:word" xmlns:w="http://schemas.openxmlformats.org/wordprocessingml/2006/main" xmlns:w14="http://schemas.microsoft.com/office/word/2010/wordml" xmlns:w15="http://schemas.microsoft.com/office/word/2012/wordml" xmlns:w16cex="http://schemas.microsoft.com/office/word/2018/wordml/cex" xmlns:w16cid="http://schemas.microsoft.com/office/word/2016/wordml/cid" xmlns:w16="http://schemas.microsoft.com/office/word/2018/wordml" xmlns:w16du="http://schemas.microsoft.com/office/word/2023/wordml/word16du" xmlns:w16sdtdh="http://schemas.microsoft.com/office/word/2020/wordml/sdtdatahash" xmlns:w16se="http://schemas.microsoft.com/office/word/2015/wordml/symex" xmlns:wpg="http://schemas.microsoft.com/office/word/2010/wordprocessingGroup" xmlns:wpi="http://schemas.microsoft.com/office/word/2010/wordprocessingInk" xmlns:wne="http://schemas.microsoft.com/office/word/2006/wordml" xmlns:wps="http://schemas.microsoft.com/office/word/2010/wordprocessingShape" mc:Ignorable="w14 w15 w16se w16cid w16 w16cex w16sdtdh wp14">
   <w:sdt>
     <w:sdtPr>
       <w:rPr>
@@ -4496,7 +4505,7 @@
 </file>
 
 <file path=word/header3.xml><?xml version="1.0" encoding="utf-8"?>
-<w:hdr xmlns:wpc="http://schemas.microsoft.com/office/word/2010/wordprocessingCanvas" xmlns:cx="http://schemas.microsoft.com/office/drawing/2014/chartex" xmlns:cx1="http://schemas.microsoft.com/office/drawing/2015/9/8/chartex" xmlns:cx2="http://schemas.microsoft.com/office/drawing/2015/10/21/chartex" xmlns:cx3="http://schemas.microsoft.com/office/drawing/2016/5/9/chartex" xmlns:cx4="http://schemas.microsoft.com/office/drawing/2016/5/10/chartex" xmlns:cx5="http://schemas.microsoft.com/office/drawing/2016/5/11/chartex" xmlns:cx6="http://schemas.microsoft.com/office/drawing/2016/5/12/chartex" xmlns:cx7="http://schemas.microsoft.com/office/drawing/2016/5/13/chartex" xmlns:cx8="http://schemas.microsoft.com/office/drawing/2016/5/14/chartex" xmlns:mc="http://schemas.openxmlformats.org/markup-compatibility/2006" xmlns:aink="http://schemas.microsoft.com/office/drawing/2016/ink" xmlns:am3d="http://schemas.microsoft.com/office/drawing/2017/model3d" xmlns:o="urn:schemas-microsoft-com:office:office" xmlns:oel="http://schemas.microsoft.com/office/2019/extlst" xmlns:r="http://schemas.openxmlformats.org/officeDocument/2006/relationships" xmlns:m="http://schemas.openxmlformats.org/officeDocument/2006/math" xmlns:v="urn:schemas-microsoft-com:vml" xmlns:wp14="http://schemas.microsoft.com/office/word/2010/wordprocessingDrawing" xmlns:wp="http://schemas.openxmlformats.org/drawingml/2006/wordprocessingDrawing" xmlns:w10="urn:schemas-microsoft-com:office:word" xmlns:w="http://schemas.openxmlformats.org/wordprocessingml/2006/main" xmlns:w14="http://schemas.microsoft.com/office/word/2010/wordml" xmlns:w15="http://schemas.microsoft.com/office/word/2012/wordml" xmlns:w16cex="http://schemas.microsoft.com/office/word/2018/wordml/cex" xmlns:w16cid="http://schemas.microsoft.com/office/word/2016/wordml/cid" xmlns:w16="http://schemas.microsoft.com/office/word/2018/wordml" xmlns:w16sdtdh="http://schemas.microsoft.com/office/word/2020/wordml/sdtdatahash" xmlns:w16se="http://schemas.microsoft.com/office/word/2015/wordml/symex" xmlns:wpg="http://schemas.microsoft.com/office/word/2010/wordprocessingGroup" xmlns:wpi="http://schemas.microsoft.com/office/word/2010/wordprocessingInk" xmlns:wne="http://schemas.microsoft.com/office/word/2006/wordml" xmlns:wps="http://schemas.microsoft.com/office/word/2010/wordprocessingShape" mc:Ignorable="w14 w15 w16se w16cid w16 w16cex w16sdtdh wp14">
+<w:hdr xmlns:wpc="http://schemas.microsoft.com/office/word/2010/wordprocessingCanvas" xmlns:cx="http://schemas.microsoft.com/office/drawing/2014/chartex" xmlns:cx1="http://schemas.microsoft.com/office/drawing/2015/9/8/chartex" xmlns:cx2="http://schemas.microsoft.com/office/drawing/2015/10/21/chartex" xmlns:cx3="http://schemas.microsoft.com/office/drawing/2016/5/9/chartex" xmlns:cx4="http://schemas.microsoft.com/office/drawing/2016/5/10/chartex" xmlns:cx5="http://schemas.microsoft.com/office/drawing/2016/5/11/chartex" xmlns:cx6="http://schemas.microsoft.com/office/drawing/2016/5/12/chartex" xmlns:cx7="http://schemas.microsoft.com/office/drawing/2016/5/13/chartex" xmlns:cx8="http://schemas.microsoft.com/office/drawing/2016/5/14/chartex" xmlns:mc="http://schemas.openxmlformats.org/markup-compatibility/2006" xmlns:aink="http://schemas.microsoft.com/office/drawing/2016/ink" xmlns:am3d="http://schemas.microsoft.com/office/drawing/2017/model3d" xmlns:o="urn:schemas-microsoft-com:office:office" xmlns:oel="http://schemas.microsoft.com/office/2019/extlst" xmlns:r="http://schemas.openxmlformats.org/officeDocument/2006/relationships" xmlns:m="http://schemas.openxmlformats.org/officeDocument/2006/math" xmlns:v="urn:schemas-microsoft-com:vml" xmlns:wp14="http://schemas.microsoft.com/office/word/2010/wordprocessingDrawing" xmlns:wp="http://schemas.openxmlformats.org/drawingml/2006/wordprocessingDrawing" xmlns:w10="urn:schemas-microsoft-com:office:word" xmlns:w="http://schemas.openxmlformats.org/wordprocessingml/2006/main" xmlns:w14="http://schemas.microsoft.com/office/word/2010/wordml" xmlns:w15="http://schemas.microsoft.com/office/word/2012/wordml" xmlns:w16cex="http://schemas.microsoft.com/office/word/2018/wordml/cex" xmlns:w16cid="http://schemas.microsoft.com/office/word/2016/wordml/cid" xmlns:w16="http://schemas.microsoft.com/office/word/2018/wordml" xmlns:w16du="http://schemas.microsoft.com/office/word/2023/wordml/word16du" xmlns:w16sdtdh="http://schemas.microsoft.com/office/word/2020/wordml/sdtdatahash" xmlns:w16se="http://schemas.microsoft.com/office/word/2015/wordml/symex" xmlns:wpg="http://schemas.microsoft.com/office/word/2010/wordprocessingGroup" xmlns:wpi="http://schemas.microsoft.com/office/word/2010/wordprocessingInk" xmlns:wne="http://schemas.microsoft.com/office/word/2006/wordml" xmlns:wps="http://schemas.microsoft.com/office/word/2010/wordprocessingShape" mc:Ignorable="w14 w15 w16se w16cid w16 w16cex w16sdtdh wp14">
   <w:p>
     <w:pPr>
       <w:pStyle w:val="Header"/>
@@ -4512,7 +4521,7 @@
 </file>
 
 <file path=word/numbering.xml><?xml version="1.0" encoding="utf-8"?>
-<w:numbering xmlns:wpc="http://schemas.microsoft.com/office/word/2010/wordprocessingCanvas" xmlns:cx="http://schemas.microsoft.com/office/drawing/2014/chartex" xmlns:cx1="http://schemas.microsoft.com/office/drawing/2015/9/8/chartex" xmlns:cx2="http://schemas.microsoft.com/office/drawing/2015/10/21/chartex" xmlns:cx3="http://schemas.microsoft.com/office/drawing/2016/5/9/chartex" xmlns:cx4="http://schemas.microsoft.com/office/drawing/2016/5/10/chartex" xmlns:cx5="http://schemas.microsoft.com/office/drawing/2016/5/11/chartex" xmlns:cx6="http://schemas.microsoft.com/office/drawing/2016/5/12/chartex" xmlns:cx7="http://schemas.microsoft.com/office/drawing/2016/5/13/chartex" xmlns:cx8="http://schemas.microsoft.com/office/drawing/2016/5/14/chartex" xmlns:mc="http://schemas.openxmlformats.org/markup-compatibility/2006" xmlns:aink="http://schemas.microsoft.com/office/drawing/2016/ink" xmlns:am3d="http://schemas.microsoft.com/office/drawing/2017/model3d" xmlns:o="urn:schemas-microsoft-com:office:office" xmlns:oel="http://schemas.microsoft.com/office/2019/extlst" xmlns:r="http://schemas.openxmlformats.org/officeDocument/2006/relationships" xmlns:m="http://schemas.openxmlformats.org/officeDocument/2006/math" xmlns:v="urn:schemas-microsoft-com:vml" xmlns:wp14="http://schemas.microsoft.com/office/word/2010/wordprocessingDrawing" xmlns:wp="http://schemas.openxmlformats.org/drawingml/2006/wordprocessingDrawing" xmlns:w10="urn:schemas-microsoft-com:office:word" xmlns:w="http://schemas.openxmlformats.org/wordprocessingml/2006/main" xmlns:w14="http://schemas.microsoft.com/office/word/2010/wordml" xmlns:w15="http://schemas.microsoft.com/office/word/2012/wordml" xmlns:w16cex="http://schemas.microsoft.com/office/word/2018/wordml/cex" xmlns:w16cid="http://schemas.microsoft.com/office/word/2016/wordml/cid" xmlns:w16="http://schemas.microsoft.com/office/word/2018/wordml" xmlns:w16sdtdh="http://schemas.microsoft.com/office/word/2020/wordml/sdtdatahash" xmlns:w16se="http://schemas.microsoft.com/office/word/2015/wordml/symex" xmlns:wpg="http://schemas.microsoft.com/office/word/2010/wordprocessingGroup" xmlns:wpi="http://schemas.microsoft.com/office/word/2010/wordprocessingInk" xmlns:wne="http://schemas.microsoft.com/office/word/2006/wordml" xmlns:wps="http://schemas.microsoft.com/office/word/2010/wordprocessingShape" mc:Ignorable="w14 w15 w16se w16cid w16 w16cex w16sdtdh wp14">
+<w:numbering xmlns:wpc="http://schemas.microsoft.com/office/word/2010/wordprocessingCanvas" xmlns:cx="http://schemas.microsoft.com/office/drawing/2014/chartex" xmlns:cx1="http://schemas.microsoft.com/office/drawing/2015/9/8/chartex" xmlns:cx2="http://schemas.microsoft.com/office/drawing/2015/10/21/chartex" xmlns:cx3="http://schemas.microsoft.com/office/drawing/2016/5/9/chartex" xmlns:cx4="http://schemas.microsoft.com/office/drawing/2016/5/10/chartex" xmlns:cx5="http://schemas.microsoft.com/office/drawing/2016/5/11/chartex" xmlns:cx6="http://schemas.microsoft.com/office/drawing/2016/5/12/chartex" xmlns:cx7="http://schemas.microsoft.com/office/drawing/2016/5/13/chartex" xmlns:cx8="http://schemas.microsoft.com/office/drawing/2016/5/14/chartex" xmlns:mc="http://schemas.openxmlformats.org/markup-compatibility/2006" xmlns:aink="http://schemas.microsoft.com/office/drawing/2016/ink" xmlns:am3d="http://schemas.microsoft.com/office/drawing/2017/model3d" xmlns:o="urn:schemas-microsoft-com:office:office" xmlns:oel="http://schemas.microsoft.com/office/2019/extlst" xmlns:r="http://schemas.openxmlformats.org/officeDocument/2006/relationships" xmlns:m="http://schemas.openxmlformats.org/officeDocument/2006/math" xmlns:v="urn:schemas-microsoft-com:vml" xmlns:wp14="http://schemas.microsoft.com/office/word/2010/wordprocessingDrawing" xmlns:wp="http://schemas.openxmlformats.org/drawingml/2006/wordprocessingDrawing" xmlns:w10="urn:schemas-microsoft-com:office:word" xmlns:w="http://schemas.openxmlformats.org/wordprocessingml/2006/main" xmlns:w14="http://schemas.microsoft.com/office/word/2010/wordml" xmlns:w15="http://schemas.microsoft.com/office/word/2012/wordml" xmlns:w16cex="http://schemas.microsoft.com/office/word/2018/wordml/cex" xmlns:w16cid="http://schemas.microsoft.com/office/word/2016/wordml/cid" xmlns:w16="http://schemas.microsoft.com/office/word/2018/wordml" xmlns:w16du="http://schemas.microsoft.com/office/word/2023/wordml/word16du" xmlns:w16sdtdh="http://schemas.microsoft.com/office/word/2020/wordml/sdtdatahash" xmlns:w16se="http://schemas.microsoft.com/office/word/2015/wordml/symex" xmlns:wpg="http://schemas.microsoft.com/office/word/2010/wordprocessingGroup" xmlns:wpi="http://schemas.microsoft.com/office/word/2010/wordprocessingInk" xmlns:wne="http://schemas.microsoft.com/office/word/2006/wordml" xmlns:wps="http://schemas.microsoft.com/office/word/2010/wordprocessingShape" mc:Ignorable="w14 w15 w16se w16cid w16 w16cex w16sdtdh wp14">
   <w:abstractNum w:abstractNumId="0" w15:restartNumberingAfterBreak="0">
     <w:nsid w:val="FFFFFF7C"/>
     <w:multiLevelType w:val="singleLevel"/>
@@ -4701,7 +4710,7 @@
   <w:abstractNum w:abstractNumId="10" w15:restartNumberingAfterBreak="0">
     <w:nsid w:val="0000A990"/>
     <w:multiLevelType w:val="multilevel"/>
-    <w:tmpl w:val="4A7E218E"/>
+    <w:tmpl w:val="C9C4DA1C"/>
     <w:lvl w:ilvl="0">
       <w:numFmt w:val="bullet"/>
       <w:lvlText w:val=" "/>
@@ -5795,7 +5804,7 @@
   <w:num w:numId="19" w16cid:durableId="508297783">
     <w:abstractNumId w:val="9"/>
   </w:num>
-  <w:num w:numId="20" w16cid:durableId="85812313">
+  <w:num w:numId="20" w16cid:durableId="1931620648">
     <w:abstractNumId w:val="10"/>
   </w:num>
 </w:numbering>
@@ -6929,7 +6938,7 @@
     <w:autoRedefine/>
     <w:uiPriority w:val="39"/>
     <w:unhideWhenUsed/>
-    <w:rsid w:val="001C7ED3"/>
+    <w:rsid w:val="00816AE7"/>
     <w:pPr>
       <w:spacing w:after="100"/>
     </w:pPr>
@@ -6941,7 +6950,7 @@
     <w:autoRedefine/>
     <w:uiPriority w:val="39"/>
     <w:unhideWhenUsed/>
-    <w:rsid w:val="001C7ED3"/>
+    <w:rsid w:val="00816AE7"/>
     <w:pPr>
       <w:spacing w:after="100"/>
       <w:ind w:left="240"/>

</xml_diff>